<commit_message>
Ajout d'un diagramme d'activité
</commit_message>
<xml_diff>
--- a/documentation/docTravail/seancesTravail/DocumentDeTravail.docx
+++ b/documentation/docTravail/seancesTravail/DocumentDeTravail.docx
@@ -75,22 +75,20 @@
     </w:p>
     <w:sdt>
       <w:sdtPr>
+        <w:rPr>
+          <w:rFonts w:asciiTheme="minorHAnsi" w:eastAsiaTheme="minorHAnsi" w:hAnsiTheme="minorHAnsi" w:cstheme="minorBidi"/>
+          <w:b w:val="0"/>
+          <w:bCs w:val="0"/>
+          <w:color w:val="auto"/>
+          <w:sz w:val="22"/>
+          <w:szCs w:val="22"/>
+        </w:rPr>
         <w:id w:val="11512142"/>
         <w:docPartObj>
           <w:docPartGallery w:val="Table of Contents"/>
           <w:docPartUnique/>
         </w:docPartObj>
       </w:sdtPr>
-      <w:sdtEndPr>
-        <w:rPr>
-          <w:rFonts w:asciiTheme="minorHAnsi" w:eastAsiaTheme="minorHAnsi" w:hAnsiTheme="minorHAnsi" w:cstheme="minorBidi"/>
-          <w:b w:val="0"/>
-          <w:bCs w:val="0"/>
-          <w:color w:val="auto"/>
-          <w:sz w:val="22"/>
-          <w:szCs w:val="22"/>
-        </w:rPr>
-      </w:sdtEndPr>
       <w:sdtContent>
         <w:p>
           <w:pPr>
@@ -120,7 +118,7 @@
           <w:r>
             <w:fldChar w:fldCharType="separate"/>
           </w:r>
-          <w:hyperlink w:anchor="_Toc433202542" w:history="1">
+          <w:hyperlink w:anchor="_Toc433268602" w:history="1">
             <w:r>
               <w:rPr>
                 <w:rStyle w:val="Lienhypertexte"/>
@@ -147,7 +145,7 @@
                 <w:noProof/>
                 <w:webHidden/>
               </w:rPr>
-              <w:instrText xml:space="preserve"> PAGEREF _Toc433202542 \h </w:instrText>
+              <w:instrText xml:space="preserve"> PAGEREF _Toc433268602 \h </w:instrText>
             </w:r>
             <w:r>
               <w:rPr>
@@ -167,7 +165,7 @@
                 <w:noProof/>
                 <w:webHidden/>
               </w:rPr>
-              <w:t>2</w:t>
+              <w:t>3</w:t>
             </w:r>
             <w:r>
               <w:rPr>
@@ -189,7 +187,7 @@
               <w:lang w:eastAsia="fr-FR"/>
             </w:rPr>
           </w:pPr>
-          <w:hyperlink w:anchor="_Toc433202543" w:history="1">
+          <w:hyperlink w:anchor="_Toc433268603" w:history="1">
             <w:r>
               <w:rPr>
                 <w:rStyle w:val="Lienhypertexte"/>
@@ -216,7 +214,7 @@
                 <w:noProof/>
                 <w:webHidden/>
               </w:rPr>
-              <w:instrText xml:space="preserve"> PAGEREF _Toc433202543 \h </w:instrText>
+              <w:instrText xml:space="preserve"> PAGEREF _Toc433268603 \h </w:instrText>
             </w:r>
             <w:r>
               <w:rPr>
@@ -236,7 +234,7 @@
                 <w:noProof/>
                 <w:webHidden/>
               </w:rPr>
-              <w:t>2</w:t>
+              <w:t>3</w:t>
             </w:r>
             <w:r>
               <w:rPr>
@@ -258,7 +256,7 @@
               <w:lang w:eastAsia="fr-FR"/>
             </w:rPr>
           </w:pPr>
-          <w:hyperlink w:anchor="_Toc433202544" w:history="1">
+          <w:hyperlink w:anchor="_Toc433268604" w:history="1">
             <w:r>
               <w:rPr>
                 <w:rStyle w:val="Lienhypertexte"/>
@@ -285,7 +283,7 @@
                 <w:noProof/>
                 <w:webHidden/>
               </w:rPr>
-              <w:instrText xml:space="preserve"> PAGEREF _Toc433202544 \h </w:instrText>
+              <w:instrText xml:space="preserve"> PAGEREF _Toc433268604 \h </w:instrText>
             </w:r>
             <w:r>
               <w:rPr>
@@ -305,7 +303,7 @@
                 <w:noProof/>
                 <w:webHidden/>
               </w:rPr>
-              <w:t>2</w:t>
+              <w:t>3</w:t>
             </w:r>
             <w:r>
               <w:rPr>
@@ -327,7 +325,7 @@
               <w:lang w:eastAsia="fr-FR"/>
             </w:rPr>
           </w:pPr>
-          <w:hyperlink w:anchor="_Toc433202545" w:history="1">
+          <w:hyperlink w:anchor="_Toc433268605" w:history="1">
             <w:r>
               <w:rPr>
                 <w:rStyle w:val="Lienhypertexte"/>
@@ -354,7 +352,7 @@
                 <w:noProof/>
                 <w:webHidden/>
               </w:rPr>
-              <w:instrText xml:space="preserve"> PAGEREF _Toc433202545 \h </w:instrText>
+              <w:instrText xml:space="preserve"> PAGEREF _Toc433268605 \h </w:instrText>
             </w:r>
             <w:r>
               <w:rPr>
@@ -374,7 +372,7 @@
                 <w:noProof/>
                 <w:webHidden/>
               </w:rPr>
-              <w:t>3</w:t>
+              <w:t>4</w:t>
             </w:r>
             <w:r>
               <w:rPr>
@@ -396,7 +394,7 @@
               <w:lang w:eastAsia="fr-FR"/>
             </w:rPr>
           </w:pPr>
-          <w:hyperlink w:anchor="_Toc433202546" w:history="1">
+          <w:hyperlink w:anchor="_Toc433268606" w:history="1">
             <w:r>
               <w:rPr>
                 <w:rStyle w:val="Lienhypertexte"/>
@@ -423,7 +421,7 @@
                 <w:noProof/>
                 <w:webHidden/>
               </w:rPr>
-              <w:instrText xml:space="preserve"> PAGEREF _Toc433202546 \h </w:instrText>
+              <w:instrText xml:space="preserve"> PAGEREF _Toc433268606 \h </w:instrText>
             </w:r>
             <w:r>
               <w:rPr>
@@ -443,7 +441,214 @@
                 <w:noProof/>
                 <w:webHidden/>
               </w:rPr>
-              <w:t>4</w:t>
+              <w:t>5</w:t>
+            </w:r>
+            <w:r>
+              <w:rPr>
+                <w:noProof/>
+                <w:webHidden/>
+              </w:rPr>
+              <w:fldChar w:fldCharType="end"/>
+            </w:r>
+          </w:hyperlink>
+        </w:p>
+        <w:p>
+          <w:pPr>
+            <w:pStyle w:val="TM2"/>
+            <w:tabs>
+              <w:tab w:val="right" w:leader="dot" w:pos="9062"/>
+            </w:tabs>
+            <w:rPr>
+              <w:noProof/>
+              <w:lang w:eastAsia="fr-FR"/>
+            </w:rPr>
+          </w:pPr>
+          <w:hyperlink w:anchor="_Toc433268607" w:history="1">
+            <w:r>
+              <w:rPr>
+                <w:rStyle w:val="Lienhypertexte"/>
+                <w:noProof/>
+              </w:rPr>
+              <w:t>Présentation</w:t>
+            </w:r>
+            <w:r>
+              <w:rPr>
+                <w:noProof/>
+                <w:webHidden/>
+              </w:rPr>
+              <w:tab/>
+            </w:r>
+            <w:r>
+              <w:rPr>
+                <w:noProof/>
+                <w:webHidden/>
+              </w:rPr>
+              <w:fldChar w:fldCharType="begin"/>
+            </w:r>
+            <w:r>
+              <w:rPr>
+                <w:noProof/>
+                <w:webHidden/>
+              </w:rPr>
+              <w:instrText xml:space="preserve"> PAGEREF _Toc433268607 \h </w:instrText>
+            </w:r>
+            <w:r>
+              <w:rPr>
+                <w:noProof/>
+                <w:webHidden/>
+              </w:rPr>
+            </w:r>
+            <w:r>
+              <w:rPr>
+                <w:noProof/>
+                <w:webHidden/>
+              </w:rPr>
+              <w:fldChar w:fldCharType="separate"/>
+            </w:r>
+            <w:r>
+              <w:rPr>
+                <w:noProof/>
+                <w:webHidden/>
+              </w:rPr>
+              <w:t>5</w:t>
+            </w:r>
+            <w:r>
+              <w:rPr>
+                <w:noProof/>
+                <w:webHidden/>
+              </w:rPr>
+              <w:fldChar w:fldCharType="end"/>
+            </w:r>
+          </w:hyperlink>
+        </w:p>
+        <w:p>
+          <w:pPr>
+            <w:pStyle w:val="TM1"/>
+            <w:tabs>
+              <w:tab w:val="right" w:leader="dot" w:pos="9062"/>
+            </w:tabs>
+            <w:rPr>
+              <w:noProof/>
+              <w:lang w:eastAsia="fr-FR"/>
+            </w:rPr>
+          </w:pPr>
+          <w:hyperlink w:anchor="_Toc433268608" w:history="1">
+            <w:r>
+              <w:rPr>
+                <w:rStyle w:val="Lienhypertexte"/>
+                <w:noProof/>
+              </w:rPr>
+              <w:t>CHAINE D'OUTIL DETAILLEE</w:t>
+            </w:r>
+            <w:r>
+              <w:rPr>
+                <w:noProof/>
+                <w:webHidden/>
+              </w:rPr>
+              <w:tab/>
+            </w:r>
+            <w:r>
+              <w:rPr>
+                <w:noProof/>
+                <w:webHidden/>
+              </w:rPr>
+              <w:fldChar w:fldCharType="begin"/>
+            </w:r>
+            <w:r>
+              <w:rPr>
+                <w:noProof/>
+                <w:webHidden/>
+              </w:rPr>
+              <w:instrText xml:space="preserve"> PAGEREF _Toc433268608 \h </w:instrText>
+            </w:r>
+            <w:r>
+              <w:rPr>
+                <w:noProof/>
+                <w:webHidden/>
+              </w:rPr>
+            </w:r>
+            <w:r>
+              <w:rPr>
+                <w:noProof/>
+                <w:webHidden/>
+              </w:rPr>
+              <w:fldChar w:fldCharType="separate"/>
+            </w:r>
+            <w:r>
+              <w:rPr>
+                <w:noProof/>
+                <w:webHidden/>
+              </w:rPr>
+              <w:t>6</w:t>
+            </w:r>
+            <w:r>
+              <w:rPr>
+                <w:noProof/>
+                <w:webHidden/>
+              </w:rPr>
+              <w:fldChar w:fldCharType="end"/>
+            </w:r>
+          </w:hyperlink>
+        </w:p>
+        <w:p>
+          <w:pPr>
+            <w:pStyle w:val="TM2"/>
+            <w:tabs>
+              <w:tab w:val="right" w:leader="dot" w:pos="9062"/>
+            </w:tabs>
+            <w:rPr>
+              <w:noProof/>
+              <w:lang w:eastAsia="fr-FR"/>
+            </w:rPr>
+          </w:pPr>
+          <w:hyperlink w:anchor="_Toc433268609" w:history="1">
+            <w:r>
+              <w:rPr>
+                <w:rStyle w:val="Lienhypertexte"/>
+                <w:noProof/>
+              </w:rPr>
+              <w:t>Les Outils</w:t>
+            </w:r>
+            <w:r>
+              <w:rPr>
+                <w:noProof/>
+                <w:webHidden/>
+              </w:rPr>
+              <w:tab/>
+            </w:r>
+            <w:r>
+              <w:rPr>
+                <w:noProof/>
+                <w:webHidden/>
+              </w:rPr>
+              <w:fldChar w:fldCharType="begin"/>
+            </w:r>
+            <w:r>
+              <w:rPr>
+                <w:noProof/>
+                <w:webHidden/>
+              </w:rPr>
+              <w:instrText xml:space="preserve"> PAGEREF _Toc433268609 \h </w:instrText>
+            </w:r>
+            <w:r>
+              <w:rPr>
+                <w:noProof/>
+                <w:webHidden/>
+              </w:rPr>
+            </w:r>
+            <w:r>
+              <w:rPr>
+                <w:noProof/>
+                <w:webHidden/>
+              </w:rPr>
+              <w:fldChar w:fldCharType="separate"/>
+            </w:r>
+            <w:r>
+              <w:rPr>
+                <w:noProof/>
+                <w:webHidden/>
+              </w:rPr>
+              <w:t>8</w:t>
             </w:r>
             <w:r>
               <w:rPr>
@@ -465,13 +670,13 @@
               <w:lang w:eastAsia="fr-FR"/>
             </w:rPr>
           </w:pPr>
-          <w:hyperlink w:anchor="_Toc433202547" w:history="1">
+          <w:hyperlink w:anchor="_Toc433268610" w:history="1">
             <w:r>
               <w:rPr>
                 <w:rStyle w:val="Lienhypertexte"/>
                 <w:noProof/>
               </w:rPr>
-              <w:t>Présentation</w:t>
+              <w:t>PimCA</w:t>
             </w:r>
             <w:r>
               <w:rPr>
@@ -492,7 +697,7 @@
                 <w:noProof/>
                 <w:webHidden/>
               </w:rPr>
-              <w:instrText xml:space="preserve"> PAGEREF _Toc433202547 \h </w:instrText>
+              <w:instrText xml:space="preserve"> PAGEREF _Toc433268610 \h </w:instrText>
             </w:r>
             <w:r>
               <w:rPr>
@@ -512,7 +717,7 @@
                 <w:noProof/>
                 <w:webHidden/>
               </w:rPr>
-              <w:t>4</w:t>
+              <w:t>8</w:t>
             </w:r>
             <w:r>
               <w:rPr>
@@ -534,13 +739,13 @@
               <w:lang w:eastAsia="fr-FR"/>
             </w:rPr>
           </w:pPr>
-          <w:hyperlink w:anchor="_Toc433202548" w:history="1">
+          <w:hyperlink w:anchor="_Toc433268611" w:history="1">
             <w:r>
               <w:rPr>
                 <w:rStyle w:val="Lienhypertexte"/>
                 <w:noProof/>
               </w:rPr>
-              <w:t>Fédération</w:t>
+              <w:t>Le graphe d’attaque</w:t>
             </w:r>
             <w:r>
               <w:rPr>
@@ -561,7 +766,7 @@
                 <w:noProof/>
                 <w:webHidden/>
               </w:rPr>
-              <w:instrText xml:space="preserve"> PAGEREF _Toc433202548 \h </w:instrText>
+              <w:instrText xml:space="preserve"> PAGEREF _Toc433268611 \h </w:instrText>
             </w:r>
             <w:r>
               <w:rPr>
@@ -581,7 +786,559 @@
                 <w:noProof/>
                 <w:webHidden/>
               </w:rPr>
-              <w:t>5</w:t>
+              <w:t>10</w:t>
+            </w:r>
+            <w:r>
+              <w:rPr>
+                <w:noProof/>
+                <w:webHidden/>
+              </w:rPr>
+              <w:fldChar w:fldCharType="end"/>
+            </w:r>
+          </w:hyperlink>
+        </w:p>
+        <w:p>
+          <w:pPr>
+            <w:pStyle w:val="TM3"/>
+            <w:tabs>
+              <w:tab w:val="right" w:leader="dot" w:pos="9062"/>
+            </w:tabs>
+            <w:rPr>
+              <w:noProof/>
+              <w:lang w:eastAsia="fr-FR"/>
+            </w:rPr>
+          </w:pPr>
+          <w:hyperlink w:anchor="_Toc433268612" w:history="1">
+            <w:r>
+              <w:rPr>
+                <w:rStyle w:val="Lienhypertexte"/>
+                <w:noProof/>
+              </w:rPr>
+              <w:t>Rhapsody</w:t>
+            </w:r>
+            <w:r>
+              <w:rPr>
+                <w:noProof/>
+                <w:webHidden/>
+              </w:rPr>
+              <w:tab/>
+            </w:r>
+            <w:r>
+              <w:rPr>
+                <w:noProof/>
+                <w:webHidden/>
+              </w:rPr>
+              <w:fldChar w:fldCharType="begin"/>
+            </w:r>
+            <w:r>
+              <w:rPr>
+                <w:noProof/>
+                <w:webHidden/>
+              </w:rPr>
+              <w:instrText xml:space="preserve"> PAGEREF _Toc433268612 \h </w:instrText>
+            </w:r>
+            <w:r>
+              <w:rPr>
+                <w:noProof/>
+                <w:webHidden/>
+              </w:rPr>
+            </w:r>
+            <w:r>
+              <w:rPr>
+                <w:noProof/>
+                <w:webHidden/>
+              </w:rPr>
+              <w:fldChar w:fldCharType="separate"/>
+            </w:r>
+            <w:r>
+              <w:rPr>
+                <w:noProof/>
+                <w:webHidden/>
+              </w:rPr>
+              <w:t>11</w:t>
+            </w:r>
+            <w:r>
+              <w:rPr>
+                <w:noProof/>
+                <w:webHidden/>
+              </w:rPr>
+              <w:fldChar w:fldCharType="end"/>
+            </w:r>
+          </w:hyperlink>
+        </w:p>
+        <w:p>
+          <w:pPr>
+            <w:pStyle w:val="TM3"/>
+            <w:tabs>
+              <w:tab w:val="right" w:leader="dot" w:pos="9062"/>
+            </w:tabs>
+            <w:rPr>
+              <w:noProof/>
+              <w:lang w:eastAsia="fr-FR"/>
+            </w:rPr>
+          </w:pPr>
+          <w:hyperlink w:anchor="_Toc433268613" w:history="1">
+            <w:r>
+              <w:rPr>
+                <w:rStyle w:val="Lienhypertexte"/>
+                <w:noProof/>
+              </w:rPr>
+              <w:t>Role4All(TODO)</w:t>
+            </w:r>
+            <w:r>
+              <w:rPr>
+                <w:noProof/>
+                <w:webHidden/>
+              </w:rPr>
+              <w:tab/>
+            </w:r>
+            <w:r>
+              <w:rPr>
+                <w:noProof/>
+                <w:webHidden/>
+              </w:rPr>
+              <w:fldChar w:fldCharType="begin"/>
+            </w:r>
+            <w:r>
+              <w:rPr>
+                <w:noProof/>
+                <w:webHidden/>
+              </w:rPr>
+              <w:instrText xml:space="preserve"> PAGEREF _Toc433268613 \h </w:instrText>
+            </w:r>
+            <w:r>
+              <w:rPr>
+                <w:noProof/>
+                <w:webHidden/>
+              </w:rPr>
+            </w:r>
+            <w:r>
+              <w:rPr>
+                <w:noProof/>
+                <w:webHidden/>
+              </w:rPr>
+              <w:fldChar w:fldCharType="separate"/>
+            </w:r>
+            <w:r>
+              <w:rPr>
+                <w:noProof/>
+                <w:webHidden/>
+              </w:rPr>
+              <w:t>12</w:t>
+            </w:r>
+            <w:r>
+              <w:rPr>
+                <w:noProof/>
+                <w:webHidden/>
+              </w:rPr>
+              <w:fldChar w:fldCharType="end"/>
+            </w:r>
+          </w:hyperlink>
+        </w:p>
+        <w:p>
+          <w:pPr>
+            <w:pStyle w:val="TM3"/>
+            <w:tabs>
+              <w:tab w:val="right" w:leader="dot" w:pos="9062"/>
+            </w:tabs>
+            <w:rPr>
+              <w:noProof/>
+              <w:lang w:eastAsia="fr-FR"/>
+            </w:rPr>
+          </w:pPr>
+          <w:hyperlink w:anchor="_Toc433268614" w:history="1">
+            <w:r>
+              <w:rPr>
+                <w:rStyle w:val="Lienhypertexte"/>
+                <w:noProof/>
+              </w:rPr>
+              <w:t>Morphose(TODO)</w:t>
+            </w:r>
+            <w:r>
+              <w:rPr>
+                <w:noProof/>
+                <w:webHidden/>
+              </w:rPr>
+              <w:tab/>
+            </w:r>
+            <w:r>
+              <w:rPr>
+                <w:noProof/>
+                <w:webHidden/>
+              </w:rPr>
+              <w:fldChar w:fldCharType="begin"/>
+            </w:r>
+            <w:r>
+              <w:rPr>
+                <w:noProof/>
+                <w:webHidden/>
+              </w:rPr>
+              <w:instrText xml:space="preserve"> PAGEREF _Toc433268614 \h </w:instrText>
+            </w:r>
+            <w:r>
+              <w:rPr>
+                <w:noProof/>
+                <w:webHidden/>
+              </w:rPr>
+            </w:r>
+            <w:r>
+              <w:rPr>
+                <w:noProof/>
+                <w:webHidden/>
+              </w:rPr>
+              <w:fldChar w:fldCharType="separate"/>
+            </w:r>
+            <w:r>
+              <w:rPr>
+                <w:noProof/>
+                <w:webHidden/>
+              </w:rPr>
+              <w:t>12</w:t>
+            </w:r>
+            <w:r>
+              <w:rPr>
+                <w:noProof/>
+                <w:webHidden/>
+              </w:rPr>
+              <w:fldChar w:fldCharType="end"/>
+            </w:r>
+          </w:hyperlink>
+        </w:p>
+        <w:p>
+          <w:pPr>
+            <w:pStyle w:val="TM3"/>
+            <w:tabs>
+              <w:tab w:val="right" w:leader="dot" w:pos="9062"/>
+            </w:tabs>
+            <w:rPr>
+              <w:noProof/>
+              <w:lang w:eastAsia="fr-FR"/>
+            </w:rPr>
+          </w:pPr>
+          <w:hyperlink w:anchor="_Toc433268615" w:history="1">
+            <w:r>
+              <w:rPr>
+                <w:rStyle w:val="Lienhypertexte"/>
+                <w:noProof/>
+              </w:rPr>
+              <w:t>Hynesim(TODO)</w:t>
+            </w:r>
+            <w:r>
+              <w:rPr>
+                <w:noProof/>
+                <w:webHidden/>
+              </w:rPr>
+              <w:tab/>
+            </w:r>
+            <w:r>
+              <w:rPr>
+                <w:noProof/>
+                <w:webHidden/>
+              </w:rPr>
+              <w:fldChar w:fldCharType="begin"/>
+            </w:r>
+            <w:r>
+              <w:rPr>
+                <w:noProof/>
+                <w:webHidden/>
+              </w:rPr>
+              <w:instrText xml:space="preserve"> PAGEREF _Toc433268615 \h </w:instrText>
+            </w:r>
+            <w:r>
+              <w:rPr>
+                <w:noProof/>
+                <w:webHidden/>
+              </w:rPr>
+            </w:r>
+            <w:r>
+              <w:rPr>
+                <w:noProof/>
+                <w:webHidden/>
+              </w:rPr>
+              <w:fldChar w:fldCharType="separate"/>
+            </w:r>
+            <w:r>
+              <w:rPr>
+                <w:noProof/>
+                <w:webHidden/>
+              </w:rPr>
+              <w:t>12</w:t>
+            </w:r>
+            <w:r>
+              <w:rPr>
+                <w:noProof/>
+                <w:webHidden/>
+              </w:rPr>
+              <w:fldChar w:fldCharType="end"/>
+            </w:r>
+          </w:hyperlink>
+        </w:p>
+        <w:p>
+          <w:pPr>
+            <w:pStyle w:val="TM2"/>
+            <w:tabs>
+              <w:tab w:val="right" w:leader="dot" w:pos="9062"/>
+            </w:tabs>
+            <w:rPr>
+              <w:noProof/>
+              <w:lang w:eastAsia="fr-FR"/>
+            </w:rPr>
+          </w:pPr>
+          <w:hyperlink w:anchor="_Toc433268616" w:history="1">
+            <w:r>
+              <w:rPr>
+                <w:rStyle w:val="Lienhypertexte"/>
+                <w:noProof/>
+              </w:rPr>
+              <w:t>Travaux futurs</w:t>
+            </w:r>
+            <w:r>
+              <w:rPr>
+                <w:noProof/>
+                <w:webHidden/>
+              </w:rPr>
+              <w:tab/>
+            </w:r>
+            <w:r>
+              <w:rPr>
+                <w:noProof/>
+                <w:webHidden/>
+              </w:rPr>
+              <w:fldChar w:fldCharType="begin"/>
+            </w:r>
+            <w:r>
+              <w:rPr>
+                <w:noProof/>
+                <w:webHidden/>
+              </w:rPr>
+              <w:instrText xml:space="preserve"> PAGEREF _Toc433268616 \h </w:instrText>
+            </w:r>
+            <w:r>
+              <w:rPr>
+                <w:noProof/>
+                <w:webHidden/>
+              </w:rPr>
+            </w:r>
+            <w:r>
+              <w:rPr>
+                <w:noProof/>
+                <w:webHidden/>
+              </w:rPr>
+              <w:fldChar w:fldCharType="separate"/>
+            </w:r>
+            <w:r>
+              <w:rPr>
+                <w:noProof/>
+                <w:webHidden/>
+              </w:rPr>
+              <w:t>12</w:t>
+            </w:r>
+            <w:r>
+              <w:rPr>
+                <w:noProof/>
+                <w:webHidden/>
+              </w:rPr>
+              <w:fldChar w:fldCharType="end"/>
+            </w:r>
+          </w:hyperlink>
+        </w:p>
+        <w:p>
+          <w:pPr>
+            <w:pStyle w:val="TM3"/>
+            <w:tabs>
+              <w:tab w:val="right" w:leader="dot" w:pos="9062"/>
+            </w:tabs>
+            <w:rPr>
+              <w:noProof/>
+              <w:lang w:eastAsia="fr-FR"/>
+            </w:rPr>
+          </w:pPr>
+          <w:hyperlink w:anchor="_Toc433268617" w:history="1">
+            <w:r>
+              <w:rPr>
+                <w:rStyle w:val="Lienhypertexte"/>
+                <w:noProof/>
+              </w:rPr>
+              <w:t>Réalisation d'un outil de diagramming pour Pimca</w:t>
+            </w:r>
+            <w:r>
+              <w:rPr>
+                <w:noProof/>
+                <w:webHidden/>
+              </w:rPr>
+              <w:tab/>
+            </w:r>
+            <w:r>
+              <w:rPr>
+                <w:noProof/>
+                <w:webHidden/>
+              </w:rPr>
+              <w:fldChar w:fldCharType="begin"/>
+            </w:r>
+            <w:r>
+              <w:rPr>
+                <w:noProof/>
+                <w:webHidden/>
+              </w:rPr>
+              <w:instrText xml:space="preserve"> PAGEREF _Toc433268617 \h </w:instrText>
+            </w:r>
+            <w:r>
+              <w:rPr>
+                <w:noProof/>
+                <w:webHidden/>
+              </w:rPr>
+            </w:r>
+            <w:r>
+              <w:rPr>
+                <w:noProof/>
+                <w:webHidden/>
+              </w:rPr>
+              <w:fldChar w:fldCharType="separate"/>
+            </w:r>
+            <w:r>
+              <w:rPr>
+                <w:noProof/>
+                <w:webHidden/>
+              </w:rPr>
+              <w:t>12</w:t>
+            </w:r>
+            <w:r>
+              <w:rPr>
+                <w:noProof/>
+                <w:webHidden/>
+              </w:rPr>
+              <w:fldChar w:fldCharType="end"/>
+            </w:r>
+          </w:hyperlink>
+        </w:p>
+        <w:p>
+          <w:pPr>
+            <w:pStyle w:val="TM3"/>
+            <w:tabs>
+              <w:tab w:val="right" w:leader="dot" w:pos="9062"/>
+            </w:tabs>
+            <w:rPr>
+              <w:noProof/>
+              <w:lang w:eastAsia="fr-FR"/>
+            </w:rPr>
+          </w:pPr>
+          <w:hyperlink w:anchor="_Toc433268618" w:history="1">
+            <w:r>
+              <w:rPr>
+                <w:rStyle w:val="Lienhypertexte"/>
+                <w:noProof/>
+              </w:rPr>
+              <w:t>Génération de code Json à partir d’un modèle de cybersécurité</w:t>
+            </w:r>
+            <w:r>
+              <w:rPr>
+                <w:noProof/>
+                <w:webHidden/>
+              </w:rPr>
+              <w:tab/>
+            </w:r>
+            <w:r>
+              <w:rPr>
+                <w:noProof/>
+                <w:webHidden/>
+              </w:rPr>
+              <w:fldChar w:fldCharType="begin"/>
+            </w:r>
+            <w:r>
+              <w:rPr>
+                <w:noProof/>
+                <w:webHidden/>
+              </w:rPr>
+              <w:instrText xml:space="preserve"> PAGEREF _Toc433268618 \h </w:instrText>
+            </w:r>
+            <w:r>
+              <w:rPr>
+                <w:noProof/>
+                <w:webHidden/>
+              </w:rPr>
+            </w:r>
+            <w:r>
+              <w:rPr>
+                <w:noProof/>
+                <w:webHidden/>
+              </w:rPr>
+              <w:fldChar w:fldCharType="separate"/>
+            </w:r>
+            <w:r>
+              <w:rPr>
+                <w:noProof/>
+                <w:webHidden/>
+              </w:rPr>
+              <w:t>12</w:t>
+            </w:r>
+            <w:r>
+              <w:rPr>
+                <w:noProof/>
+                <w:webHidden/>
+              </w:rPr>
+              <w:fldChar w:fldCharType="end"/>
+            </w:r>
+          </w:hyperlink>
+        </w:p>
+        <w:p>
+          <w:pPr>
+            <w:pStyle w:val="TM3"/>
+            <w:tabs>
+              <w:tab w:val="right" w:leader="dot" w:pos="9062"/>
+            </w:tabs>
+            <w:rPr>
+              <w:noProof/>
+              <w:lang w:eastAsia="fr-FR"/>
+            </w:rPr>
+          </w:pPr>
+          <w:hyperlink w:anchor="_Toc433268619" w:history="1">
+            <w:r>
+              <w:rPr>
+                <w:rStyle w:val="Lienhypertexte"/>
+                <w:noProof/>
+              </w:rPr>
+              <w:t>Génération de code à partir d’un modèle de cybersécurité</w:t>
+            </w:r>
+            <w:r>
+              <w:rPr>
+                <w:noProof/>
+                <w:webHidden/>
+              </w:rPr>
+              <w:tab/>
+            </w:r>
+            <w:r>
+              <w:rPr>
+                <w:noProof/>
+                <w:webHidden/>
+              </w:rPr>
+              <w:fldChar w:fldCharType="begin"/>
+            </w:r>
+            <w:r>
+              <w:rPr>
+                <w:noProof/>
+                <w:webHidden/>
+              </w:rPr>
+              <w:instrText xml:space="preserve"> PAGEREF _Toc433268619 \h </w:instrText>
+            </w:r>
+            <w:r>
+              <w:rPr>
+                <w:noProof/>
+                <w:webHidden/>
+              </w:rPr>
+            </w:r>
+            <w:r>
+              <w:rPr>
+                <w:noProof/>
+                <w:webHidden/>
+              </w:rPr>
+              <w:fldChar w:fldCharType="separate"/>
+            </w:r>
+            <w:r>
+              <w:rPr>
+                <w:noProof/>
+                <w:webHidden/>
+              </w:rPr>
+              <w:t>13</w:t>
             </w:r>
             <w:r>
               <w:rPr>
@@ -603,13 +1360,14 @@
               <w:lang w:eastAsia="fr-FR"/>
             </w:rPr>
           </w:pPr>
-          <w:hyperlink w:anchor="_Toc433202549" w:history="1">
+          <w:hyperlink w:anchor="_Toc433268620" w:history="1">
             <w:r>
               <w:rPr>
                 <w:rStyle w:val="Lienhypertexte"/>
                 <w:noProof/>
-              </w:rPr>
-              <w:t>Chaîne d'outils détaillée</w:t>
+                <w:lang w:val="en-US"/>
+              </w:rPr>
+              <w:t>Perspectives</w:t>
             </w:r>
             <w:r>
               <w:rPr>
@@ -630,7 +1388,7 @@
                 <w:noProof/>
                 <w:webHidden/>
               </w:rPr>
-              <w:instrText xml:space="preserve"> PAGEREF _Toc433202549 \h </w:instrText>
+              <w:instrText xml:space="preserve"> PAGEREF _Toc433268620 \h </w:instrText>
             </w:r>
             <w:r>
               <w:rPr>
@@ -650,511 +1408,7 @@
                 <w:noProof/>
                 <w:webHidden/>
               </w:rPr>
-              <w:t>5</w:t>
-            </w:r>
-            <w:r>
-              <w:rPr>
-                <w:noProof/>
-                <w:webHidden/>
-              </w:rPr>
-              <w:fldChar w:fldCharType="end"/>
-            </w:r>
-          </w:hyperlink>
-        </w:p>
-        <w:p>
-          <w:pPr>
-            <w:pStyle w:val="TM1"/>
-            <w:tabs>
-              <w:tab w:val="left" w:pos="440"/>
-              <w:tab w:val="right" w:leader="dot" w:pos="9062"/>
-            </w:tabs>
-            <w:rPr>
-              <w:noProof/>
-              <w:lang w:eastAsia="fr-FR"/>
-            </w:rPr>
-          </w:pPr>
-          <w:hyperlink w:anchor="_Toc433202550" w:history="1">
-            <w:r>
-              <w:rPr>
-                <w:rStyle w:val="Lienhypertexte"/>
-                <w:noProof/>
-              </w:rPr>
-              <w:t>1.</w:t>
-            </w:r>
-            <w:r>
-              <w:rPr>
-                <w:noProof/>
-                <w:lang w:eastAsia="fr-FR"/>
-              </w:rPr>
-              <w:tab/>
-            </w:r>
-            <w:r>
-              <w:rPr>
-                <w:rStyle w:val="Lienhypertexte"/>
-                <w:noProof/>
-              </w:rPr>
-              <w:t>Objectif</w:t>
-            </w:r>
-            <w:r>
-              <w:rPr>
-                <w:noProof/>
-                <w:webHidden/>
-              </w:rPr>
-              <w:tab/>
-            </w:r>
-            <w:r>
-              <w:rPr>
-                <w:noProof/>
-                <w:webHidden/>
-              </w:rPr>
-              <w:fldChar w:fldCharType="begin"/>
-            </w:r>
-            <w:r>
-              <w:rPr>
-                <w:noProof/>
-                <w:webHidden/>
-              </w:rPr>
-              <w:instrText xml:space="preserve"> PAGEREF _Toc433202550 \h </w:instrText>
-            </w:r>
-            <w:r>
-              <w:rPr>
-                <w:noProof/>
-                <w:webHidden/>
-              </w:rPr>
-            </w:r>
-            <w:r>
-              <w:rPr>
-                <w:noProof/>
-                <w:webHidden/>
-              </w:rPr>
-              <w:fldChar w:fldCharType="separate"/>
-            </w:r>
-            <w:r>
-              <w:rPr>
-                <w:noProof/>
-                <w:webHidden/>
-              </w:rPr>
-              <w:t>7</w:t>
-            </w:r>
-            <w:r>
-              <w:rPr>
-                <w:noProof/>
-                <w:webHidden/>
-              </w:rPr>
-              <w:fldChar w:fldCharType="end"/>
-            </w:r>
-          </w:hyperlink>
-        </w:p>
-        <w:p>
-          <w:pPr>
-            <w:pStyle w:val="TM1"/>
-            <w:tabs>
-              <w:tab w:val="left" w:pos="440"/>
-              <w:tab w:val="right" w:leader="dot" w:pos="9062"/>
-            </w:tabs>
-            <w:rPr>
-              <w:noProof/>
-              <w:lang w:eastAsia="fr-FR"/>
-            </w:rPr>
-          </w:pPr>
-          <w:hyperlink w:anchor="_Toc433202551" w:history="1">
-            <w:r>
-              <w:rPr>
-                <w:rStyle w:val="Lienhypertexte"/>
-                <w:noProof/>
-              </w:rPr>
-              <w:t>2.</w:t>
-            </w:r>
-            <w:r>
-              <w:rPr>
-                <w:noProof/>
-                <w:lang w:eastAsia="fr-FR"/>
-              </w:rPr>
-              <w:tab/>
-            </w:r>
-            <w:r>
-              <w:rPr>
-                <w:rStyle w:val="Lienhypertexte"/>
-                <w:noProof/>
-              </w:rPr>
-              <w:t>Vue globale</w:t>
-            </w:r>
-            <w:r>
-              <w:rPr>
-                <w:noProof/>
-                <w:webHidden/>
-              </w:rPr>
-              <w:tab/>
-            </w:r>
-            <w:r>
-              <w:rPr>
-                <w:noProof/>
-                <w:webHidden/>
-              </w:rPr>
-              <w:fldChar w:fldCharType="begin"/>
-            </w:r>
-            <w:r>
-              <w:rPr>
-                <w:noProof/>
-                <w:webHidden/>
-              </w:rPr>
-              <w:instrText xml:space="preserve"> PAGEREF _Toc433202551 \h </w:instrText>
-            </w:r>
-            <w:r>
-              <w:rPr>
-                <w:noProof/>
-                <w:webHidden/>
-              </w:rPr>
-            </w:r>
-            <w:r>
-              <w:rPr>
-                <w:noProof/>
-                <w:webHidden/>
-              </w:rPr>
-              <w:fldChar w:fldCharType="separate"/>
-            </w:r>
-            <w:r>
-              <w:rPr>
-                <w:noProof/>
-                <w:webHidden/>
-              </w:rPr>
-              <w:t>7</w:t>
-            </w:r>
-            <w:r>
-              <w:rPr>
-                <w:noProof/>
-                <w:webHidden/>
-              </w:rPr>
-              <w:fldChar w:fldCharType="end"/>
-            </w:r>
-          </w:hyperlink>
-        </w:p>
-        <w:p>
-          <w:pPr>
-            <w:pStyle w:val="TM1"/>
-            <w:tabs>
-              <w:tab w:val="left" w:pos="440"/>
-              <w:tab w:val="right" w:leader="dot" w:pos="9062"/>
-            </w:tabs>
-            <w:rPr>
-              <w:noProof/>
-              <w:lang w:eastAsia="fr-FR"/>
-            </w:rPr>
-          </w:pPr>
-          <w:hyperlink w:anchor="_Toc433202552" w:history="1">
-            <w:r>
-              <w:rPr>
-                <w:rStyle w:val="Lienhypertexte"/>
-                <w:noProof/>
-              </w:rPr>
-              <w:t>3.</w:t>
-            </w:r>
-            <w:r>
-              <w:rPr>
-                <w:noProof/>
-                <w:lang w:eastAsia="fr-FR"/>
-              </w:rPr>
-              <w:tab/>
-            </w:r>
-            <w:r>
-              <w:rPr>
-                <w:rStyle w:val="Lienhypertexte"/>
-                <w:noProof/>
-              </w:rPr>
-              <w:t>Le modèle de connaissance</w:t>
-            </w:r>
-            <w:r>
-              <w:rPr>
-                <w:noProof/>
-                <w:webHidden/>
-              </w:rPr>
-              <w:tab/>
-            </w:r>
-            <w:r>
-              <w:rPr>
-                <w:noProof/>
-                <w:webHidden/>
-              </w:rPr>
-              <w:fldChar w:fldCharType="begin"/>
-            </w:r>
-            <w:r>
-              <w:rPr>
-                <w:noProof/>
-                <w:webHidden/>
-              </w:rPr>
-              <w:instrText xml:space="preserve"> PAGEREF _Toc433202552 \h </w:instrText>
-            </w:r>
-            <w:r>
-              <w:rPr>
-                <w:noProof/>
-                <w:webHidden/>
-              </w:rPr>
-            </w:r>
-            <w:r>
-              <w:rPr>
-                <w:noProof/>
-                <w:webHidden/>
-              </w:rPr>
-              <w:fldChar w:fldCharType="separate"/>
-            </w:r>
-            <w:r>
-              <w:rPr>
-                <w:noProof/>
-                <w:webHidden/>
-              </w:rPr>
-              <w:t>7</w:t>
-            </w:r>
-            <w:r>
-              <w:rPr>
-                <w:noProof/>
-                <w:webHidden/>
-              </w:rPr>
-              <w:fldChar w:fldCharType="end"/>
-            </w:r>
-          </w:hyperlink>
-        </w:p>
-        <w:p>
-          <w:pPr>
-            <w:pStyle w:val="TM2"/>
-            <w:tabs>
-              <w:tab w:val="left" w:pos="660"/>
-              <w:tab w:val="right" w:leader="dot" w:pos="9062"/>
-            </w:tabs>
-            <w:rPr>
-              <w:noProof/>
-              <w:lang w:eastAsia="fr-FR"/>
-            </w:rPr>
-          </w:pPr>
-          <w:hyperlink w:anchor="_Toc433202553" w:history="1">
-            <w:r>
-              <w:rPr>
-                <w:rStyle w:val="Lienhypertexte"/>
-                <w:noProof/>
-              </w:rPr>
-              <w:t>1.</w:t>
-            </w:r>
-            <w:r>
-              <w:rPr>
-                <w:noProof/>
-                <w:lang w:eastAsia="fr-FR"/>
-              </w:rPr>
-              <w:tab/>
-            </w:r>
-            <w:r>
-              <w:rPr>
-                <w:rStyle w:val="Lienhypertexte"/>
-                <w:noProof/>
-              </w:rPr>
-              <w:t>Les concepts principaux</w:t>
-            </w:r>
-            <w:r>
-              <w:rPr>
-                <w:noProof/>
-                <w:webHidden/>
-              </w:rPr>
-              <w:tab/>
-            </w:r>
-            <w:r>
-              <w:rPr>
-                <w:noProof/>
-                <w:webHidden/>
-              </w:rPr>
-              <w:fldChar w:fldCharType="begin"/>
-            </w:r>
-            <w:r>
-              <w:rPr>
-                <w:noProof/>
-                <w:webHidden/>
-              </w:rPr>
-              <w:instrText xml:space="preserve"> PAGEREF _Toc433202553 \h </w:instrText>
-            </w:r>
-            <w:r>
-              <w:rPr>
-                <w:noProof/>
-                <w:webHidden/>
-              </w:rPr>
-            </w:r>
-            <w:r>
-              <w:rPr>
-                <w:noProof/>
-                <w:webHidden/>
-              </w:rPr>
-              <w:fldChar w:fldCharType="separate"/>
-            </w:r>
-            <w:r>
-              <w:rPr>
-                <w:noProof/>
-                <w:webHidden/>
-              </w:rPr>
-              <w:t>7</w:t>
-            </w:r>
-            <w:r>
-              <w:rPr>
-                <w:noProof/>
-                <w:webHidden/>
-              </w:rPr>
-              <w:fldChar w:fldCharType="end"/>
-            </w:r>
-          </w:hyperlink>
-        </w:p>
-        <w:p>
-          <w:pPr>
-            <w:pStyle w:val="TM1"/>
-            <w:tabs>
-              <w:tab w:val="left" w:pos="440"/>
-              <w:tab w:val="right" w:leader="dot" w:pos="9062"/>
-            </w:tabs>
-            <w:rPr>
-              <w:noProof/>
-              <w:lang w:eastAsia="fr-FR"/>
-            </w:rPr>
-          </w:pPr>
-          <w:hyperlink w:anchor="_Toc433202554" w:history="1">
-            <w:r>
-              <w:rPr>
-                <w:rStyle w:val="Lienhypertexte"/>
-                <w:noProof/>
-              </w:rPr>
-              <w:t>4.</w:t>
-            </w:r>
-            <w:r>
-              <w:rPr>
-                <w:noProof/>
-                <w:lang w:eastAsia="fr-FR"/>
-              </w:rPr>
-              <w:tab/>
-            </w:r>
-            <w:r>
-              <w:rPr>
-                <w:rStyle w:val="Lienhypertexte"/>
-                <w:noProof/>
-              </w:rPr>
-              <w:t>Le graphe d’attaque</w:t>
-            </w:r>
-            <w:r>
-              <w:rPr>
-                <w:noProof/>
-                <w:webHidden/>
-              </w:rPr>
-              <w:tab/>
-            </w:r>
-            <w:r>
-              <w:rPr>
-                <w:noProof/>
-                <w:webHidden/>
-              </w:rPr>
-              <w:fldChar w:fldCharType="begin"/>
-            </w:r>
-            <w:r>
-              <w:rPr>
-                <w:noProof/>
-                <w:webHidden/>
-              </w:rPr>
-              <w:instrText xml:space="preserve"> PAGEREF _Toc433202554 \h </w:instrText>
-            </w:r>
-            <w:r>
-              <w:rPr>
-                <w:noProof/>
-                <w:webHidden/>
-              </w:rPr>
-            </w:r>
-            <w:r>
-              <w:rPr>
-                <w:noProof/>
-                <w:webHidden/>
-              </w:rPr>
-              <w:fldChar w:fldCharType="separate"/>
-            </w:r>
-            <w:r>
-              <w:rPr>
-                <w:noProof/>
-                <w:webHidden/>
-              </w:rPr>
-              <w:t>9</w:t>
-            </w:r>
-            <w:r>
-              <w:rPr>
-                <w:noProof/>
-                <w:webHidden/>
-              </w:rPr>
-              <w:fldChar w:fldCharType="end"/>
-            </w:r>
-          </w:hyperlink>
-        </w:p>
-        <w:p>
-          <w:pPr>
-            <w:pStyle w:val="TM1"/>
-            <w:tabs>
-              <w:tab w:val="left" w:pos="440"/>
-              <w:tab w:val="right" w:leader="dot" w:pos="9062"/>
-            </w:tabs>
-            <w:rPr>
-              <w:noProof/>
-              <w:lang w:eastAsia="fr-FR"/>
-            </w:rPr>
-          </w:pPr>
-          <w:hyperlink w:anchor="_Toc433202555" w:history="1">
-            <w:r>
-              <w:rPr>
-                <w:rStyle w:val="Lienhypertexte"/>
-                <w:noProof/>
-              </w:rPr>
-              <w:t>5.</w:t>
-            </w:r>
-            <w:r>
-              <w:rPr>
-                <w:noProof/>
-                <w:lang w:eastAsia="fr-FR"/>
-              </w:rPr>
-              <w:tab/>
-            </w:r>
-            <w:r>
-              <w:rPr>
-                <w:rStyle w:val="Lienhypertexte"/>
-                <w:noProof/>
-              </w:rPr>
-              <w:t>Le scenario d’attaque</w:t>
-            </w:r>
-            <w:r>
-              <w:rPr>
-                <w:noProof/>
-                <w:webHidden/>
-              </w:rPr>
-              <w:tab/>
-            </w:r>
-            <w:r>
-              <w:rPr>
-                <w:noProof/>
-                <w:webHidden/>
-              </w:rPr>
-              <w:fldChar w:fldCharType="begin"/>
-            </w:r>
-            <w:r>
-              <w:rPr>
-                <w:noProof/>
-                <w:webHidden/>
-              </w:rPr>
-              <w:instrText xml:space="preserve"> PAGEREF _Toc433202555 \h </w:instrText>
-            </w:r>
-            <w:r>
-              <w:rPr>
-                <w:noProof/>
-                <w:webHidden/>
-              </w:rPr>
-            </w:r>
-            <w:r>
-              <w:rPr>
-                <w:noProof/>
-                <w:webHidden/>
-              </w:rPr>
-              <w:fldChar w:fldCharType="separate"/>
-            </w:r>
-            <w:r>
-              <w:rPr>
-                <w:noProof/>
-                <w:webHidden/>
-              </w:rPr>
-              <w:t>10</w:t>
+              <w:t>14</w:t>
             </w:r>
             <w:r>
               <w:rPr>
@@ -1176,13 +1430,14 @@
               <w:lang w:eastAsia="fr-FR"/>
             </w:rPr>
           </w:pPr>
-          <w:hyperlink w:anchor="_Toc433202556" w:history="1">
+          <w:hyperlink w:anchor="_Toc433268621" w:history="1">
             <w:r>
               <w:rPr>
                 <w:rStyle w:val="Lienhypertexte"/>
                 <w:noProof/>
-              </w:rPr>
-              <w:t>INTERFACES ENTRE OUTILS</w:t>
+                <w:lang w:val="en-US"/>
+              </w:rPr>
+              <w:t>REF</w:t>
             </w:r>
             <w:r>
               <w:rPr>
@@ -1203,7 +1458,7 @@
                 <w:noProof/>
                 <w:webHidden/>
               </w:rPr>
-              <w:instrText xml:space="preserve"> PAGEREF _Toc433202556 \h </w:instrText>
+              <w:instrText xml:space="preserve"> PAGEREF _Toc433268621 \h </w:instrText>
             </w:r>
             <w:r>
               <w:rPr>
@@ -1223,790 +1478,7 @@
                 <w:noProof/>
                 <w:webHidden/>
               </w:rPr>
-              <w:t>10</w:t>
-            </w:r>
-            <w:r>
-              <w:rPr>
-                <w:noProof/>
-                <w:webHidden/>
-              </w:rPr>
-              <w:fldChar w:fldCharType="end"/>
-            </w:r>
-          </w:hyperlink>
-        </w:p>
-        <w:p>
-          <w:pPr>
-            <w:pStyle w:val="TM1"/>
-            <w:tabs>
-              <w:tab w:val="right" w:leader="dot" w:pos="9062"/>
-            </w:tabs>
-            <w:rPr>
-              <w:noProof/>
-              <w:lang w:eastAsia="fr-FR"/>
-            </w:rPr>
-          </w:pPr>
-          <w:hyperlink w:anchor="_Toc433202557" w:history="1">
-            <w:r>
-              <w:rPr>
-                <w:rStyle w:val="Lienhypertexte"/>
-                <w:noProof/>
-              </w:rPr>
-              <w:t>SCENARIO AU NIVEAU DES OUTILS</w:t>
-            </w:r>
-            <w:r>
-              <w:rPr>
-                <w:noProof/>
-                <w:webHidden/>
-              </w:rPr>
-              <w:tab/>
-            </w:r>
-            <w:r>
-              <w:rPr>
-                <w:noProof/>
-                <w:webHidden/>
-              </w:rPr>
-              <w:fldChar w:fldCharType="begin"/>
-            </w:r>
-            <w:r>
-              <w:rPr>
-                <w:noProof/>
-                <w:webHidden/>
-              </w:rPr>
-              <w:instrText xml:space="preserve"> PAGEREF _Toc433202557 \h </w:instrText>
-            </w:r>
-            <w:r>
-              <w:rPr>
-                <w:noProof/>
-                <w:webHidden/>
-              </w:rPr>
-            </w:r>
-            <w:r>
-              <w:rPr>
-                <w:noProof/>
-                <w:webHidden/>
-              </w:rPr>
-              <w:fldChar w:fldCharType="separate"/>
-            </w:r>
-            <w:r>
-              <w:rPr>
-                <w:noProof/>
-                <w:webHidden/>
-              </w:rPr>
-              <w:t>10</w:t>
-            </w:r>
-            <w:r>
-              <w:rPr>
-                <w:noProof/>
-                <w:webHidden/>
-              </w:rPr>
-              <w:fldChar w:fldCharType="end"/>
-            </w:r>
-          </w:hyperlink>
-        </w:p>
-        <w:p>
-          <w:pPr>
-            <w:pStyle w:val="TM3"/>
-            <w:tabs>
-              <w:tab w:val="right" w:leader="dot" w:pos="9062"/>
-            </w:tabs>
-            <w:rPr>
-              <w:noProof/>
-              <w:lang w:eastAsia="fr-FR"/>
-            </w:rPr>
-          </w:pPr>
-          <w:hyperlink w:anchor="_Toc433202558" w:history="1">
-            <w:r>
-              <w:rPr>
-                <w:rStyle w:val="Lienhypertexte"/>
-                <w:noProof/>
-              </w:rPr>
-              <w:t>Role4All</w:t>
-            </w:r>
-            <w:r>
-              <w:rPr>
-                <w:noProof/>
-                <w:webHidden/>
-              </w:rPr>
-              <w:tab/>
-            </w:r>
-            <w:r>
-              <w:rPr>
-                <w:noProof/>
-                <w:webHidden/>
-              </w:rPr>
-              <w:fldChar w:fldCharType="begin"/>
-            </w:r>
-            <w:r>
-              <w:rPr>
-                <w:noProof/>
-                <w:webHidden/>
-              </w:rPr>
-              <w:instrText xml:space="preserve"> PAGEREF _Toc433202558 \h </w:instrText>
-            </w:r>
-            <w:r>
-              <w:rPr>
-                <w:noProof/>
-                <w:webHidden/>
-              </w:rPr>
-            </w:r>
-            <w:r>
-              <w:rPr>
-                <w:noProof/>
-                <w:webHidden/>
-              </w:rPr>
-              <w:fldChar w:fldCharType="separate"/>
-            </w:r>
-            <w:r>
-              <w:rPr>
-                <w:noProof/>
-                <w:webHidden/>
-              </w:rPr>
-              <w:t>11</w:t>
-            </w:r>
-            <w:r>
-              <w:rPr>
-                <w:noProof/>
-                <w:webHidden/>
-              </w:rPr>
-              <w:fldChar w:fldCharType="end"/>
-            </w:r>
-          </w:hyperlink>
-        </w:p>
-        <w:p>
-          <w:pPr>
-            <w:pStyle w:val="TM3"/>
-            <w:tabs>
-              <w:tab w:val="right" w:leader="dot" w:pos="9062"/>
-            </w:tabs>
-            <w:rPr>
-              <w:noProof/>
-              <w:lang w:eastAsia="fr-FR"/>
-            </w:rPr>
-          </w:pPr>
-          <w:hyperlink w:anchor="_Toc433202559" w:history="1">
-            <w:r>
-              <w:rPr>
-                <w:noProof/>
-              </w:rPr>
-              <w:pict>
-                <v:shapetype id="_x0000_t75" coordsize="21600,21600" o:spt="75" o:preferrelative="t" path="m@4@5l@4@11@9@11@9@5xe" filled="f" stroked="f">
-                  <v:stroke joinstyle="miter"/>
-                  <v:formulas>
-                    <v:f eqn="if lineDrawn pixelLineWidth 0"/>
-                    <v:f eqn="sum @0 1 0"/>
-                    <v:f eqn="sum 0 0 @1"/>
-                    <v:f eqn="prod @2 1 2"/>
-                    <v:f eqn="prod @3 21600 pixelWidth"/>
-                    <v:f eqn="prod @3 21600 pixelHeight"/>
-                    <v:f eqn="sum @0 0 1"/>
-                    <v:f eqn="prod @6 1 2"/>
-                    <v:f eqn="prod @7 21600 pixelWidth"/>
-                    <v:f eqn="sum @8 21600 0"/>
-                    <v:f eqn="prod @7 21600 pixelHeight"/>
-                    <v:f eqn="sum @10 21600 0"/>
-                  </v:formulas>
-                  <v:path o:extrusionok="f" gradientshapeok="t" o:connecttype="rect"/>
-                  <o:lock v:ext="edit" aspectratio="t"/>
-                </v:shapetype>
-                <v:shape id="_x0000_i1027" type="#_x0000_t75" style="width:453.6pt;height:160.2pt">
-                  <v:imagedata croptop="-65520f" cropbottom="65520f"/>
-                </v:shape>
-              </w:pict>
-            </w:r>
-            <w:r>
-              <w:rPr>
-                <w:noProof/>
-                <w:webHidden/>
-              </w:rPr>
-              <w:tab/>
-            </w:r>
-            <w:r>
-              <w:rPr>
-                <w:noProof/>
-                <w:webHidden/>
-              </w:rPr>
-              <w:fldChar w:fldCharType="begin"/>
-            </w:r>
-            <w:r>
-              <w:rPr>
-                <w:noProof/>
-                <w:webHidden/>
-              </w:rPr>
-              <w:instrText xml:space="preserve"> PAGEREF _Toc433202559 \h </w:instrText>
-            </w:r>
-            <w:r>
-              <w:rPr>
-                <w:noProof/>
-                <w:webHidden/>
-              </w:rPr>
-            </w:r>
-            <w:r>
-              <w:rPr>
-                <w:noProof/>
-                <w:webHidden/>
-              </w:rPr>
-              <w:fldChar w:fldCharType="separate"/>
-            </w:r>
-            <w:r>
-              <w:rPr>
-                <w:noProof/>
-                <w:webHidden/>
-              </w:rPr>
-              <w:t>11</w:t>
-            </w:r>
-            <w:r>
-              <w:rPr>
-                <w:noProof/>
-                <w:webHidden/>
-              </w:rPr>
-              <w:fldChar w:fldCharType="end"/>
-            </w:r>
-          </w:hyperlink>
-        </w:p>
-        <w:p>
-          <w:pPr>
-            <w:pStyle w:val="TM3"/>
-            <w:tabs>
-              <w:tab w:val="right" w:leader="dot" w:pos="9062"/>
-            </w:tabs>
-            <w:rPr>
-              <w:noProof/>
-              <w:lang w:eastAsia="fr-FR"/>
-            </w:rPr>
-          </w:pPr>
-          <w:hyperlink w:anchor="_Toc433202560" w:history="1">
-            <w:r>
-              <w:rPr>
-                <w:rStyle w:val="Lienhypertexte"/>
-                <w:noProof/>
-              </w:rPr>
-              <w:t>Morphose</w:t>
-            </w:r>
-            <w:r>
-              <w:rPr>
-                <w:noProof/>
-                <w:webHidden/>
-              </w:rPr>
-              <w:tab/>
-            </w:r>
-            <w:r>
-              <w:rPr>
-                <w:noProof/>
-                <w:webHidden/>
-              </w:rPr>
-              <w:fldChar w:fldCharType="begin"/>
-            </w:r>
-            <w:r>
-              <w:rPr>
-                <w:noProof/>
-                <w:webHidden/>
-              </w:rPr>
-              <w:instrText xml:space="preserve"> PAGEREF _Toc433202560 \h </w:instrText>
-            </w:r>
-            <w:r>
-              <w:rPr>
-                <w:noProof/>
-                <w:webHidden/>
-              </w:rPr>
-            </w:r>
-            <w:r>
-              <w:rPr>
-                <w:noProof/>
-                <w:webHidden/>
-              </w:rPr>
-              <w:fldChar w:fldCharType="separate"/>
-            </w:r>
-            <w:r>
-              <w:rPr>
-                <w:noProof/>
-                <w:webHidden/>
-              </w:rPr>
-              <w:t>11</w:t>
-            </w:r>
-            <w:r>
-              <w:rPr>
-                <w:noProof/>
-                <w:webHidden/>
-              </w:rPr>
-              <w:fldChar w:fldCharType="end"/>
-            </w:r>
-          </w:hyperlink>
-        </w:p>
-        <w:p>
-          <w:pPr>
-            <w:pStyle w:val="TM3"/>
-            <w:tabs>
-              <w:tab w:val="right" w:leader="dot" w:pos="9062"/>
-            </w:tabs>
-            <w:rPr>
-              <w:noProof/>
-              <w:lang w:eastAsia="fr-FR"/>
-            </w:rPr>
-          </w:pPr>
-          <w:hyperlink w:anchor="_Toc433202561" w:history="1">
-            <w:r>
-              <w:rPr>
-                <w:rStyle w:val="Lienhypertexte"/>
-                <w:noProof/>
-              </w:rPr>
-              <w:t>Hynesim</w:t>
-            </w:r>
-            <w:r>
-              <w:rPr>
-                <w:noProof/>
-                <w:webHidden/>
-              </w:rPr>
-              <w:tab/>
-            </w:r>
-            <w:r>
-              <w:rPr>
-                <w:noProof/>
-                <w:webHidden/>
-              </w:rPr>
-              <w:fldChar w:fldCharType="begin"/>
-            </w:r>
-            <w:r>
-              <w:rPr>
-                <w:noProof/>
-                <w:webHidden/>
-              </w:rPr>
-              <w:instrText xml:space="preserve"> PAGEREF _Toc433202561 \h </w:instrText>
-            </w:r>
-            <w:r>
-              <w:rPr>
-                <w:noProof/>
-                <w:webHidden/>
-              </w:rPr>
-            </w:r>
-            <w:r>
-              <w:rPr>
-                <w:noProof/>
-                <w:webHidden/>
-              </w:rPr>
-              <w:fldChar w:fldCharType="separate"/>
-            </w:r>
-            <w:r>
-              <w:rPr>
-                <w:noProof/>
-                <w:webHidden/>
-              </w:rPr>
-              <w:t>11</w:t>
-            </w:r>
-            <w:r>
-              <w:rPr>
-                <w:noProof/>
-                <w:webHidden/>
-              </w:rPr>
-              <w:fldChar w:fldCharType="end"/>
-            </w:r>
-          </w:hyperlink>
-        </w:p>
-        <w:p>
-          <w:pPr>
-            <w:pStyle w:val="TM2"/>
-            <w:tabs>
-              <w:tab w:val="right" w:leader="dot" w:pos="9062"/>
-            </w:tabs>
-            <w:rPr>
-              <w:noProof/>
-              <w:lang w:eastAsia="fr-FR"/>
-            </w:rPr>
-          </w:pPr>
-          <w:hyperlink w:anchor="_Toc433202562" w:history="1">
-            <w:r>
-              <w:rPr>
-                <w:rStyle w:val="Lienhypertexte"/>
-                <w:noProof/>
-              </w:rPr>
-              <w:t>Travaux futurs</w:t>
-            </w:r>
-            <w:r>
-              <w:rPr>
-                <w:noProof/>
-                <w:webHidden/>
-              </w:rPr>
-              <w:tab/>
-            </w:r>
-            <w:r>
-              <w:rPr>
-                <w:noProof/>
-                <w:webHidden/>
-              </w:rPr>
-              <w:fldChar w:fldCharType="begin"/>
-            </w:r>
-            <w:r>
-              <w:rPr>
-                <w:noProof/>
-                <w:webHidden/>
-              </w:rPr>
-              <w:instrText xml:space="preserve"> PAGEREF _Toc433202562 \h </w:instrText>
-            </w:r>
-            <w:r>
-              <w:rPr>
-                <w:noProof/>
-                <w:webHidden/>
-              </w:rPr>
-            </w:r>
-            <w:r>
-              <w:rPr>
-                <w:noProof/>
-                <w:webHidden/>
-              </w:rPr>
-              <w:fldChar w:fldCharType="separate"/>
-            </w:r>
-            <w:r>
-              <w:rPr>
-                <w:noProof/>
-                <w:webHidden/>
-              </w:rPr>
-              <w:t>11</w:t>
-            </w:r>
-            <w:r>
-              <w:rPr>
-                <w:noProof/>
-                <w:webHidden/>
-              </w:rPr>
-              <w:fldChar w:fldCharType="end"/>
-            </w:r>
-          </w:hyperlink>
-        </w:p>
-        <w:p>
-          <w:pPr>
-            <w:pStyle w:val="TM3"/>
-            <w:tabs>
-              <w:tab w:val="right" w:leader="dot" w:pos="9062"/>
-            </w:tabs>
-            <w:rPr>
-              <w:noProof/>
-              <w:lang w:eastAsia="fr-FR"/>
-            </w:rPr>
-          </w:pPr>
-          <w:hyperlink w:anchor="_Toc433202563" w:history="1">
-            <w:r>
-              <w:rPr>
-                <w:rStyle w:val="Lienhypertexte"/>
-                <w:noProof/>
-              </w:rPr>
-              <w:t>Réalisation d'un outil de diagramming pour Pimca</w:t>
-            </w:r>
-            <w:r>
-              <w:rPr>
-                <w:noProof/>
-                <w:webHidden/>
-              </w:rPr>
-              <w:tab/>
-            </w:r>
-            <w:r>
-              <w:rPr>
-                <w:noProof/>
-                <w:webHidden/>
-              </w:rPr>
-              <w:fldChar w:fldCharType="begin"/>
-            </w:r>
-            <w:r>
-              <w:rPr>
-                <w:noProof/>
-                <w:webHidden/>
-              </w:rPr>
-              <w:instrText xml:space="preserve"> PAGEREF _Toc433202563 \h </w:instrText>
-            </w:r>
-            <w:r>
-              <w:rPr>
-                <w:noProof/>
-                <w:webHidden/>
-              </w:rPr>
-            </w:r>
-            <w:r>
-              <w:rPr>
-                <w:noProof/>
-                <w:webHidden/>
-              </w:rPr>
-              <w:fldChar w:fldCharType="separate"/>
-            </w:r>
-            <w:r>
-              <w:rPr>
-                <w:noProof/>
-                <w:webHidden/>
-              </w:rPr>
-              <w:t>11</w:t>
-            </w:r>
-            <w:r>
-              <w:rPr>
-                <w:noProof/>
-                <w:webHidden/>
-              </w:rPr>
-              <w:fldChar w:fldCharType="end"/>
-            </w:r>
-          </w:hyperlink>
-        </w:p>
-        <w:p>
-          <w:pPr>
-            <w:pStyle w:val="TM3"/>
-            <w:tabs>
-              <w:tab w:val="right" w:leader="dot" w:pos="9062"/>
-            </w:tabs>
-            <w:rPr>
-              <w:noProof/>
-              <w:lang w:eastAsia="fr-FR"/>
-            </w:rPr>
-          </w:pPr>
-          <w:hyperlink w:anchor="_Toc433202564" w:history="1">
-            <w:r>
-              <w:rPr>
-                <w:rStyle w:val="Lienhypertexte"/>
-                <w:noProof/>
-              </w:rPr>
-              <w:t>Génération de code Json à partir d’un modèle de cybersécurité</w:t>
-            </w:r>
-            <w:r>
-              <w:rPr>
-                <w:noProof/>
-                <w:webHidden/>
-              </w:rPr>
-              <w:tab/>
-            </w:r>
-            <w:r>
-              <w:rPr>
-                <w:noProof/>
-                <w:webHidden/>
-              </w:rPr>
-              <w:fldChar w:fldCharType="begin"/>
-            </w:r>
-            <w:r>
-              <w:rPr>
-                <w:noProof/>
-                <w:webHidden/>
-              </w:rPr>
-              <w:instrText xml:space="preserve"> PAGEREF _Toc433202564 \h </w:instrText>
-            </w:r>
-            <w:r>
-              <w:rPr>
-                <w:noProof/>
-                <w:webHidden/>
-              </w:rPr>
-            </w:r>
-            <w:r>
-              <w:rPr>
-                <w:noProof/>
-                <w:webHidden/>
-              </w:rPr>
-              <w:fldChar w:fldCharType="separate"/>
-            </w:r>
-            <w:r>
-              <w:rPr>
-                <w:noProof/>
-                <w:webHidden/>
-              </w:rPr>
-              <w:t>11</w:t>
-            </w:r>
-            <w:r>
-              <w:rPr>
-                <w:noProof/>
-                <w:webHidden/>
-              </w:rPr>
-              <w:fldChar w:fldCharType="end"/>
-            </w:r>
-          </w:hyperlink>
-        </w:p>
-        <w:p>
-          <w:pPr>
-            <w:pStyle w:val="TM3"/>
-            <w:tabs>
-              <w:tab w:val="right" w:leader="dot" w:pos="9062"/>
-            </w:tabs>
-            <w:rPr>
-              <w:noProof/>
-              <w:lang w:eastAsia="fr-FR"/>
-            </w:rPr>
-          </w:pPr>
-          <w:hyperlink w:anchor="_Toc433202565" w:history="1">
-            <w:r>
-              <w:rPr>
-                <w:rStyle w:val="Lienhypertexte"/>
-                <w:noProof/>
-              </w:rPr>
-              <w:t>Génération de code à partir d’un modèle de cybersécurité</w:t>
-            </w:r>
-            <w:r>
-              <w:rPr>
-                <w:noProof/>
-                <w:webHidden/>
-              </w:rPr>
-              <w:tab/>
-            </w:r>
-            <w:r>
-              <w:rPr>
-                <w:noProof/>
-                <w:webHidden/>
-              </w:rPr>
-              <w:fldChar w:fldCharType="begin"/>
-            </w:r>
-            <w:r>
-              <w:rPr>
-                <w:noProof/>
-                <w:webHidden/>
-              </w:rPr>
-              <w:instrText xml:space="preserve"> PAGEREF _Toc433202565 \h </w:instrText>
-            </w:r>
-            <w:r>
-              <w:rPr>
-                <w:noProof/>
-                <w:webHidden/>
-              </w:rPr>
-            </w:r>
-            <w:r>
-              <w:rPr>
-                <w:noProof/>
-                <w:webHidden/>
-              </w:rPr>
-              <w:fldChar w:fldCharType="separate"/>
-            </w:r>
-            <w:r>
-              <w:rPr>
-                <w:noProof/>
-                <w:webHidden/>
-              </w:rPr>
-              <w:t>12</w:t>
-            </w:r>
-            <w:r>
-              <w:rPr>
-                <w:noProof/>
-                <w:webHidden/>
-              </w:rPr>
-              <w:fldChar w:fldCharType="end"/>
-            </w:r>
-          </w:hyperlink>
-        </w:p>
-        <w:p>
-          <w:pPr>
-            <w:pStyle w:val="TM1"/>
-            <w:tabs>
-              <w:tab w:val="right" w:leader="dot" w:pos="9062"/>
-            </w:tabs>
-            <w:rPr>
-              <w:noProof/>
-              <w:lang w:eastAsia="fr-FR"/>
-            </w:rPr>
-          </w:pPr>
-          <w:hyperlink w:anchor="_Toc433202566" w:history="1">
-            <w:r>
-              <w:rPr>
-                <w:rStyle w:val="Lienhypertexte"/>
-                <w:noProof/>
-                <w:lang w:val="en-US"/>
-              </w:rPr>
-              <w:t>Perspectives</w:t>
-            </w:r>
-            <w:r>
-              <w:rPr>
-                <w:noProof/>
-                <w:webHidden/>
-              </w:rPr>
-              <w:tab/>
-            </w:r>
-            <w:r>
-              <w:rPr>
-                <w:noProof/>
-                <w:webHidden/>
-              </w:rPr>
-              <w:fldChar w:fldCharType="begin"/>
-            </w:r>
-            <w:r>
-              <w:rPr>
-                <w:noProof/>
-                <w:webHidden/>
-              </w:rPr>
-              <w:instrText xml:space="preserve"> PAGEREF _Toc433202566 \h </w:instrText>
-            </w:r>
-            <w:r>
-              <w:rPr>
-                <w:noProof/>
-                <w:webHidden/>
-              </w:rPr>
-            </w:r>
-            <w:r>
-              <w:rPr>
-                <w:noProof/>
-                <w:webHidden/>
-              </w:rPr>
-              <w:fldChar w:fldCharType="separate"/>
-            </w:r>
-            <w:r>
-              <w:rPr>
-                <w:noProof/>
-                <w:webHidden/>
-              </w:rPr>
-              <w:t>13</w:t>
-            </w:r>
-            <w:r>
-              <w:rPr>
-                <w:noProof/>
-                <w:webHidden/>
-              </w:rPr>
-              <w:fldChar w:fldCharType="end"/>
-            </w:r>
-          </w:hyperlink>
-        </w:p>
-        <w:p>
-          <w:pPr>
-            <w:pStyle w:val="TM1"/>
-            <w:tabs>
-              <w:tab w:val="right" w:leader="dot" w:pos="9062"/>
-            </w:tabs>
-            <w:rPr>
-              <w:noProof/>
-              <w:lang w:eastAsia="fr-FR"/>
-            </w:rPr>
-          </w:pPr>
-          <w:hyperlink w:anchor="_Toc433202567" w:history="1">
-            <w:r>
-              <w:rPr>
-                <w:rStyle w:val="Lienhypertexte"/>
-                <w:noProof/>
-                <w:lang w:val="en-US"/>
-              </w:rPr>
-              <w:t>REF</w:t>
-            </w:r>
-            <w:r>
-              <w:rPr>
-                <w:noProof/>
-                <w:webHidden/>
-              </w:rPr>
-              <w:tab/>
-            </w:r>
-            <w:r>
-              <w:rPr>
-                <w:noProof/>
-                <w:webHidden/>
-              </w:rPr>
-              <w:fldChar w:fldCharType="begin"/>
-            </w:r>
-            <w:r>
-              <w:rPr>
-                <w:noProof/>
-                <w:webHidden/>
-              </w:rPr>
-              <w:instrText xml:space="preserve"> PAGEREF _Toc433202567 \h </w:instrText>
-            </w:r>
-            <w:r>
-              <w:rPr>
-                <w:noProof/>
-                <w:webHidden/>
-              </w:rPr>
-            </w:r>
-            <w:r>
-              <w:rPr>
-                <w:noProof/>
-                <w:webHidden/>
-              </w:rPr>
-              <w:fldChar w:fldCharType="separate"/>
-            </w:r>
-            <w:r>
-              <w:rPr>
-                <w:noProof/>
-                <w:webHidden/>
-              </w:rPr>
-              <w:t>13</w:t>
+              <w:t>14</w:t>
             </w:r>
             <w:r>
               <w:rPr>
@@ -2038,7 +1510,7 @@
       <w:pPr>
         <w:pStyle w:val="Titre1"/>
       </w:pPr>
-      <w:bookmarkStart w:id="0" w:name="_Toc433202542"/>
+      <w:bookmarkStart w:id="0" w:name="_Toc433268602"/>
       <w:r>
         <w:t>INTRODUCTION</w:t>
       </w:r>
@@ -2048,7 +1520,7 @@
       <w:pPr>
         <w:pStyle w:val="Titre2"/>
       </w:pPr>
-      <w:bookmarkStart w:id="1" w:name="_Toc433202543"/>
+      <w:bookmarkStart w:id="1" w:name="_Toc433268603"/>
       <w:r>
         <w:t>Contexte Cyber Sécurité</w:t>
       </w:r>
@@ -2212,7 +1684,7 @@
       <w:pPr>
         <w:pStyle w:val="Titre2"/>
       </w:pPr>
-      <w:bookmarkStart w:id="2" w:name="_Toc433202544"/>
+      <w:bookmarkStart w:id="2" w:name="_Toc433268604"/>
       <w:r>
         <w:t>Objectifs</w:t>
       </w:r>
@@ -2893,7 +2365,7 @@
       <w:pPr>
         <w:pStyle w:val="Titre2"/>
       </w:pPr>
-      <w:bookmarkStart w:id="3" w:name="_Toc433202545"/>
+      <w:bookmarkStart w:id="3" w:name="_Toc433268605"/>
       <w:r>
         <w:rPr>
           <w:rStyle w:val="Emphaseple"/>
@@ -3249,6 +2721,25 @@
         <w:pict>
           <v:group id="_x0000_s1098" editas="canvas" style="position:absolute;margin-left:-9.8pt;margin-top:1.15pt;width:474pt;height:94.8pt;z-index:4;mso-position-horizontal-relative:char;mso-position-vertical-relative:line" coordorigin="1417,6432" coordsize="9480,1896">
             <o:lock v:ext="edit" aspectratio="t"/>
+            <v:shapetype id="_x0000_t75" coordsize="21600,21600" o:spt="75" o:preferrelative="t" path="m@4@5l@4@11@9@11@9@5xe" filled="f" stroked="f">
+              <v:stroke joinstyle="miter"/>
+              <v:formulas>
+                <v:f eqn="if lineDrawn pixelLineWidth 0"/>
+                <v:f eqn="sum @0 1 0"/>
+                <v:f eqn="sum 0 0 @1"/>
+                <v:f eqn="prod @2 1 2"/>
+                <v:f eqn="prod @3 21600 pixelWidth"/>
+                <v:f eqn="prod @3 21600 pixelHeight"/>
+                <v:f eqn="sum @0 0 1"/>
+                <v:f eqn="prod @6 1 2"/>
+                <v:f eqn="prod @7 21600 pixelWidth"/>
+                <v:f eqn="sum @8 21600 0"/>
+                <v:f eqn="prod @7 21600 pixelHeight"/>
+                <v:f eqn="sum @10 21600 0"/>
+              </v:formulas>
+              <v:path o:extrusionok="f" gradientshapeok="t" o:connecttype="rect"/>
+              <o:lock v:ext="edit" aspectratio="t"/>
+            </v:shapetype>
             <v:shape id="_x0000_s1097" type="#_x0000_t75" style="position:absolute;left:1417;top:6432;width:9480;height:1896" o:preferrelative="f">
               <v:fill o:detectmouseclick="t"/>
               <v:path o:extrusionok="t" o:connecttype="none"/>
@@ -3438,7 +2929,7 @@
       <w:pPr>
         <w:pStyle w:val="Titre1"/>
       </w:pPr>
-      <w:bookmarkStart w:id="4" w:name="_Toc433202546"/>
+      <w:bookmarkStart w:id="4" w:name="_Toc433268606"/>
       <w:r>
         <w:t>APPROCHE</w:t>
       </w:r>
@@ -3628,7 +3119,7 @@
       <w:pPr>
         <w:pStyle w:val="Titre2"/>
       </w:pPr>
-      <w:bookmarkStart w:id="5" w:name="_Toc433202547"/>
+      <w:bookmarkStart w:id="5" w:name="_Toc433268607"/>
       <w:r>
         <w:t>Présentation</w:t>
       </w:r>
@@ -4144,114 +3635,86 @@
     </w:p>
     <w:p>
       <w:pPr>
-        <w:pStyle w:val="Titre1"/>
-      </w:pPr>
-      <w:r>
-        <w:t>CHAINE D'OUTIL DETAILLEE</w:t>
+        <w:pStyle w:val="Titre2"/>
+      </w:pPr>
+      <w:bookmarkStart w:id="6" w:name="_Toc433268608"/>
+      <w:r>
+        <w:lastRenderedPageBreak/>
+        <w:t>Scénario</w:t>
       </w:r>
     </w:p>
     <w:p>
       <w:pPr>
-        <w:jc w:val="both"/>
-      </w:pPr>
-      <w:r>
-        <w:t xml:space="preserve">La fédération permet la connexion des différentes sources d'informations d'un point de vue sémantique. </w:t>
+        <w:pStyle w:val="Titre1"/>
+        <w:jc w:val="center"/>
+      </w:pPr>
+      <w:r>
+        <w:rPr>
+          <w:noProof/>
+          <w:lang w:eastAsia="fr-FR"/>
+        </w:rPr>
+        <w:drawing>
+          <wp:inline distT="0" distB="0" distL="0" distR="0">
+            <wp:extent cx="3608178" cy="3901440"/>
+            <wp:effectExtent l="19050" t="0" r="0" b="0"/>
+            <wp:docPr id="2" name="Image 3" descr="C:\idm_modsoc\idm_modsoc\documentation\docTravail\Activite.jpg"/>
+            <wp:cNvGraphicFramePr>
+              <a:graphicFrameLocks xmlns:a="http://schemas.openxmlformats.org/drawingml/2006/main" noChangeAspect="1"/>
+            </wp:cNvGraphicFramePr>
+            <a:graphic xmlns:a="http://schemas.openxmlformats.org/drawingml/2006/main">
+              <a:graphicData uri="http://schemas.openxmlformats.org/drawingml/2006/picture">
+                <pic:pic xmlns:pic="http://schemas.openxmlformats.org/drawingml/2006/picture">
+                  <pic:nvPicPr>
+                    <pic:cNvPr id="0" name="Picture 3" descr="C:\idm_modsoc\idm_modsoc\documentation\docTravail\Activite.jpg"/>
+                    <pic:cNvPicPr>
+                      <a:picLocks noChangeAspect="1" noChangeArrowheads="1"/>
+                    </pic:cNvPicPr>
+                  </pic:nvPicPr>
+                  <pic:blipFill>
+                    <a:blip r:embed="rId19" cstate="print"/>
+                    <a:srcRect/>
+                    <a:stretch>
+                      <a:fillRect/>
+                    </a:stretch>
+                  </pic:blipFill>
+                  <pic:spPr bwMode="auto">
+                    <a:xfrm>
+                      <a:off x="0" y="0"/>
+                      <a:ext cx="3611053" cy="3904549"/>
+                    </a:xfrm>
+                    <a:prstGeom prst="rect">
+                      <a:avLst/>
+                    </a:prstGeom>
+                    <a:noFill/>
+                    <a:ln w="9525">
+                      <a:noFill/>
+                      <a:miter lim="800000"/>
+                      <a:headEnd/>
+                      <a:tailEnd/>
+                    </a:ln>
+                  </pic:spPr>
+                </pic:pic>
+              </a:graphicData>
+            </a:graphic>
+          </wp:inline>
+        </w:drawing>
       </w:r>
     </w:p>
     <w:p>
       <w:pPr>
-        <w:jc w:val="both"/>
-      </w:pPr>
-      <w:r>
-        <w:t xml:space="preserve">D'un point de vue </w:t>
-      </w:r>
-      <w:r>
-        <w:t xml:space="preserve">communication </w:t>
-      </w:r>
-      <w:r>
-        <w:t xml:space="preserve">le moyen le plus efficace pour établir des </w:t>
-      </w:r>
-      <w:r>
-        <w:t>connexion</w:t>
-      </w:r>
-      <w:r>
-        <w:t xml:space="preserve"> entre outils est de les faire communiquer sur le réseau. Nous avons choisit d'opter pour </w:t>
-      </w:r>
-      <w:r>
-        <w:t xml:space="preserve">une architecture de type REST[]. REST à la particularité d'être </w:t>
-      </w:r>
-      <w:r>
-        <w:t>extrêmement simple et adaptable</w:t>
-      </w:r>
-      <w:r>
-        <w:t xml:space="preserve">, c'est aussi un type de web service qui </w:t>
-      </w:r>
-      <w:r>
-        <w:t>a</w:t>
-      </w:r>
-      <w:r>
-        <w:t xml:space="preserve"> de plus en plus d'attrait pour l'intégration de logiciels </w:t>
-      </w:r>
-      <w:r>
-        <w:t xml:space="preserve">notamment </w:t>
-      </w:r>
-      <w:r>
-        <w:t>pour la conception de systèmes embarqués(REF[</w:t>
-      </w:r>
-      <w:proofErr w:type="spellStart"/>
-      <w:r>
-        <w:t>iFEST</w:t>
-      </w:r>
-      <w:proofErr w:type="spellEnd"/>
-      <w:r>
-        <w:t>/OSLC]). Dans REST chaque ressource ou service proposé par l'outil est identifiée par une URI(ex http://monoutil.mesresources/resource1), et l'accès à cette ressource s'effectue par les commandes HTTP(GET, POST, PUT, DELETE...).</w:t>
-      </w:r>
-      <w:r>
-        <w:t xml:space="preserve"> REST est supposé </w:t>
-      </w:r>
-      <w:proofErr w:type="spellStart"/>
-      <w:r>
-        <w:t>Stateless</w:t>
-      </w:r>
-      <w:proofErr w:type="spellEnd"/>
-      <w:r>
-        <w:t xml:space="preserve"> ce qui impose que le serveur ne conserve pas d'informations relatives aux requêtes passées du client. </w:t>
-      </w:r>
+        <w:pStyle w:val="Titre1"/>
+      </w:pPr>
+      <w:r>
+        <w:t>CHAINE D'OUTIL DETAILLEE</w:t>
+      </w:r>
+      <w:bookmarkEnd w:id="6"/>
     </w:p>
     <w:p>
       <w:pPr>
         <w:jc w:val="both"/>
       </w:pPr>
       <w:r>
-        <w:lastRenderedPageBreak/>
-        <w:t xml:space="preserve">D'un point de vue format de données, les ressources transmises à travers l'architecture REST seront dans la mesure du possible au format JSON, afin d'optimiser le support au sein de l'outillage Role4All et d'obtenir un maximum de compatibilité avec les autres outils du </w:t>
-      </w:r>
-      <w:r>
-        <w:t>web</w:t>
-      </w:r>
-      <w:r>
-        <w:t xml:space="preserve">. Il faut noter par ailleurs que l'outillage Role4All est également capable de digérer d'autres format de données. JSON </w:t>
-      </w:r>
-      <w:r>
-        <w:t>présupposant</w:t>
-      </w:r>
-      <w:r>
-        <w:t xml:space="preserve"> que l'on connaisse la structure de la ressource, il sera peut-être nécessaire de transmettre</w:t>
-      </w:r>
-      <w:r>
-        <w:t xml:space="preserve"> initialement</w:t>
-      </w:r>
-      <w:r>
-        <w:t xml:space="preserve"> cette information à role4All afin qu'il puisse </w:t>
-      </w:r>
-      <w:r>
-        <w:t>interpréter</w:t>
-      </w:r>
-      <w:r>
-        <w:t xml:space="preserve"> par la suite les données JSON. </w:t>
-      </w:r>
-      <w:r>
-        <w:t xml:space="preserve"> </w:t>
+        <w:t xml:space="preserve">La fédération permet la connexion des différentes sources d'informations d'un point de vue sémantique. </w:t>
       </w:r>
     </w:p>
     <w:p>
@@ -4259,6 +3722,102 @@
         <w:jc w:val="both"/>
       </w:pPr>
       <w:r>
+        <w:t xml:space="preserve">D'un point de vue </w:t>
+      </w:r>
+      <w:r>
+        <w:t xml:space="preserve">communication </w:t>
+      </w:r>
+      <w:r>
+        <w:t xml:space="preserve">le moyen le plus efficace pour établir des </w:t>
+      </w:r>
+      <w:r>
+        <w:t>connexion</w:t>
+      </w:r>
+      <w:r>
+        <w:t xml:space="preserve"> entre outils est de les faire communiquer sur le réseau. Nous avons choisit d'opter pour </w:t>
+      </w:r>
+      <w:r>
+        <w:t xml:space="preserve">une architecture de type REST[]. REST à la particularité d'être </w:t>
+      </w:r>
+      <w:r>
+        <w:t>extrêmement simple et adaptable</w:t>
+      </w:r>
+      <w:r>
+        <w:t xml:space="preserve">, c'est aussi un type de web service qui </w:t>
+      </w:r>
+      <w:r>
+        <w:t>a</w:t>
+      </w:r>
+      <w:r>
+        <w:t xml:space="preserve"> de plus en plus d'attrait pour l'intégration de logiciels </w:t>
+      </w:r>
+      <w:r>
+        <w:t xml:space="preserve">notamment </w:t>
+      </w:r>
+      <w:r>
+        <w:t>pour la conception de systèmes embarqués(REF[</w:t>
+      </w:r>
+      <w:proofErr w:type="spellStart"/>
+      <w:r>
+        <w:t>iFEST</w:t>
+      </w:r>
+      <w:proofErr w:type="spellEnd"/>
+      <w:r>
+        <w:t>/OSLC]). Dans REST chaque ressource ou service proposé par l'outil est identifiée par une URI(ex http://monoutil.mesresources/resource1), et l'accès à cette ressource s'effectue par les commandes HTTP(GET, POST, PUT, DELETE...).</w:t>
+      </w:r>
+      <w:r>
+        <w:t xml:space="preserve"> REST est supposé </w:t>
+      </w:r>
+      <w:proofErr w:type="spellStart"/>
+      <w:r>
+        <w:t>Stateless</w:t>
+      </w:r>
+      <w:proofErr w:type="spellEnd"/>
+      <w:r>
+        <w:t xml:space="preserve"> ce qui impose que le serveur ne conserve pas d'informations relatives aux requêtes passées du client. </w:t>
+      </w:r>
+    </w:p>
+    <w:p>
+      <w:pPr>
+        <w:jc w:val="both"/>
+      </w:pPr>
+      <w:r>
+        <w:t xml:space="preserve">D'un point de vue format de données, les ressources transmises à travers l'architecture REST seront dans la mesure du possible au format JSON, afin d'optimiser le support au sein de l'outillage Role4All et d'obtenir un maximum de compatibilité avec les autres outils du </w:t>
+      </w:r>
+      <w:r>
+        <w:t>web</w:t>
+      </w:r>
+      <w:r>
+        <w:t xml:space="preserve">. Il faut noter par ailleurs que l'outillage Role4All est également capable de digérer d'autres format de données. JSON </w:t>
+      </w:r>
+      <w:r>
+        <w:t>présupposant</w:t>
+      </w:r>
+      <w:r>
+        <w:t xml:space="preserve"> que l'on connaisse la structure de la ressource, il sera peut-être nécessaire de transmettre</w:t>
+      </w:r>
+      <w:r>
+        <w:t xml:space="preserve"> initialement</w:t>
+      </w:r>
+      <w:r>
+        <w:t xml:space="preserve"> cette information à role4All afin qu'il puisse </w:t>
+      </w:r>
+      <w:r>
+        <w:t>interpréter</w:t>
+      </w:r>
+      <w:r>
+        <w:t xml:space="preserve"> par la suite les données JSON. </w:t>
+      </w:r>
+      <w:r>
+        <w:t xml:space="preserve"> </w:t>
+      </w:r>
+    </w:p>
+    <w:p>
+      <w:pPr>
+        <w:jc w:val="both"/>
+      </w:pPr>
+      <w:r>
+        <w:lastRenderedPageBreak/>
         <w:t xml:space="preserve">Pour chaque outil il faudra donc réaliser un adapter reposant sur l'architecture REST. Il devra fournir un ensemble de services </w:t>
       </w:r>
       <w:r>
@@ -4338,10 +3897,7 @@
                 <w:txbxContent>
                   <w:p>
                     <w:r>
-                      <w:t>Adapter</w:t>
-                    </w:r>
-                    <w:r>
-                      <w:t xml:space="preserve"> REST</w:t>
+                      <w:t>Adapter REST</w:t>
                     </w:r>
                   </w:p>
                   <w:p>
@@ -4372,10 +3928,7 @@
                 <w:txbxContent>
                   <w:p>
                     <w:r>
-                      <w:t xml:space="preserve">Adapter </w:t>
-                    </w:r>
-                    <w:r>
-                      <w:t>REST</w:t>
+                      <w:t>Adapter REST</w:t>
                     </w:r>
                   </w:p>
                 </w:txbxContent>
@@ -4386,10 +3939,7 @@
                 <w:txbxContent>
                   <w:p>
                     <w:r>
-                      <w:t xml:space="preserve">Adapter </w:t>
-                    </w:r>
-                    <w:r>
-                      <w:t>REST</w:t>
+                      <w:t>Adapter REST</w:t>
                     </w:r>
                   </w:p>
                 </w:txbxContent>
@@ -4428,10 +3978,7 @@
                 <w:txbxContent>
                   <w:p>
                     <w:r>
-                      <w:t xml:space="preserve">Adapter </w:t>
-                    </w:r>
-                    <w:r>
-                      <w:t>REST</w:t>
+                      <w:t>Adapter REST</w:t>
                     </w:r>
                   </w:p>
                 </w:txbxContent>
@@ -4442,10 +3989,7 @@
                 <w:txbxContent>
                   <w:p>
                     <w:r>
-                      <w:t xml:space="preserve">Adapter </w:t>
-                    </w:r>
-                    <w:r>
-                      <w:t>REST</w:t>
+                      <w:t>Adapter REST</w:t>
                     </w:r>
                   </w:p>
                 </w:txbxContent>
@@ -4512,9 +4056,15 @@
     <w:p>
       <w:pPr>
         <w:pStyle w:val="Titre5"/>
+        <w:rPr>
+          <w:lang w:val="en-US"/>
+        </w:rPr>
       </w:pPr>
       <w:proofErr w:type="spellStart"/>
       <w:r>
+        <w:rPr>
+          <w:lang w:val="en-US"/>
+        </w:rPr>
         <w:t>Vertx</w:t>
       </w:r>
       <w:proofErr w:type="spellEnd"/>
@@ -4649,15 +4199,17 @@
       <w:pPr>
         <w:pStyle w:val="Titre2"/>
       </w:pPr>
-      <w:r>
-        <w:lastRenderedPageBreak/>
+      <w:bookmarkStart w:id="7" w:name="_Toc433268609"/>
+      <w:r>
         <w:t>Les Outils</w:t>
       </w:r>
+      <w:bookmarkEnd w:id="7"/>
     </w:p>
     <w:p>
       <w:pPr>
         <w:pStyle w:val="Titre3"/>
       </w:pPr>
+      <w:bookmarkStart w:id="8" w:name="_Toc433268610"/>
       <w:proofErr w:type="spellStart"/>
       <w:r>
         <w:t>Pim</w:t>
@@ -4665,6 +4217,7 @@
       <w:r>
         <w:t>CA</w:t>
       </w:r>
+      <w:bookmarkEnd w:id="8"/>
       <w:proofErr w:type="spellEnd"/>
     </w:p>
     <w:p>
@@ -4682,7 +4235,11 @@
       </w:r>
       <w:proofErr w:type="spellEnd"/>
       <w:r>
-        <w:t xml:space="preserve"> (langage défini par DGA MI) existe et permet de modéliser des systèmes à différents niveaux d’abstraction. Ce langage contient la description de la structure du système mais aussi les graphes d’attaques possibles sur le système modélisé. Cet outil a été réalisé l’année passée.</w:t>
+        <w:t xml:space="preserve"> (langage défini par DGA MI) existe et permet de modéliser des systèmes à différents niveaux d’abstraction. Ce langage contient la description de la </w:t>
+      </w:r>
+      <w:r>
+        <w:lastRenderedPageBreak/>
+        <w:t>structure du système mais aussi les graphes d’attaques possibles sur le système modélisé. Cet outil a été réalisé l’année passée.</w:t>
       </w:r>
     </w:p>
     <w:p>
@@ -4712,7 +4269,7 @@
                     </pic:cNvPicPr>
                   </pic:nvPicPr>
                   <pic:blipFill>
-                    <a:blip r:embed="rId19" cstate="print"/>
+                    <a:blip r:embed="rId20" cstate="print"/>
                     <a:srcRect/>
                     <a:stretch>
                       <a:fillRect/>
@@ -4811,13 +4368,11 @@
       <w:pPr>
         <w:pStyle w:val="Titre5"/>
       </w:pPr>
-      <w:bookmarkStart w:id="6" w:name="_Toc427943480"/>
-      <w:bookmarkStart w:id="7" w:name="_Toc433202552"/>
+      <w:bookmarkStart w:id="9" w:name="_Toc427943480"/>
       <w:r>
         <w:t>Le modèle de connaissance</w:t>
       </w:r>
-      <w:bookmarkEnd w:id="6"/>
-      <w:bookmarkEnd w:id="7"/>
+      <w:bookmarkEnd w:id="9"/>
     </w:p>
     <w:p>
       <w:pPr>
@@ -4868,7 +4423,6 @@
           <w:noProof/>
           <w:lang w:eastAsia="fr-FR"/>
         </w:rPr>
-        <w:lastRenderedPageBreak/>
         <w:drawing>
           <wp:inline distT="0" distB="0" distL="0" distR="0">
             <wp:extent cx="4962525" cy="1780621"/>
@@ -4885,7 +4439,7 @@
                     <pic:cNvPicPr/>
                   </pic:nvPicPr>
                   <pic:blipFill>
-                    <a:blip r:embed="rId20" cstate="print"/>
+                    <a:blip r:embed="rId21" cstate="print"/>
                     <a:stretch>
                       <a:fillRect/>
                     </a:stretch>
@@ -4918,13 +4472,11 @@
       <w:pPr>
         <w:pStyle w:val="Titre4"/>
       </w:pPr>
-      <w:bookmarkStart w:id="8" w:name="_Toc427943481"/>
-      <w:bookmarkStart w:id="9" w:name="_Toc433202553"/>
+      <w:bookmarkStart w:id="10" w:name="_Toc427943481"/>
       <w:r>
         <w:t>Les concepts principaux</w:t>
       </w:r>
-      <w:bookmarkEnd w:id="8"/>
-      <w:bookmarkEnd w:id="9"/>
+      <w:bookmarkEnd w:id="10"/>
     </w:p>
     <w:p>
       <w:r>
@@ -4952,6 +4504,7 @@
           </w:tcPr>
           <w:p>
             <w:r>
+              <w:lastRenderedPageBreak/>
               <w:t>Icône-Concept</w:t>
             </w:r>
           </w:p>
@@ -5009,7 +4562,7 @@
                           </pic:cNvPicPr>
                         </pic:nvPicPr>
                         <pic:blipFill>
-                          <a:blip r:embed="rId21" cstate="print"/>
+                          <a:blip r:embed="rId22" cstate="print"/>
                           <a:srcRect/>
                           <a:stretch>
                             <a:fillRect/>
@@ -5094,7 +4647,7 @@
                           </pic:cNvPicPr>
                         </pic:nvPicPr>
                         <pic:blipFill>
-                          <a:blip r:embed="rId22" cstate="print">
+                          <a:blip r:embed="rId23" cstate="print">
                             <a:extLst>
                               <a:ext uri="{28A0092B-C50C-407E-A947-70E740481C1C}">
                                 <a14:useLocalDpi xmlns="" xmlns:wpc="http://schemas.microsoft.com/office/word/2010/wordprocessingCanvas" xmlns:mc="http://schemas.openxmlformats.org/markup-compatibility/2006" xmlns:o="urn:schemas-microsoft-com:office:office" xmlns:v="urn:schemas-microsoft-com:vml" xmlns:wp14="http://schemas.microsoft.com/office/word/2010/wordprocessingDrawing" xmlns:w10="urn:schemas-microsoft-com:office:word" xmlns:w="http://schemas.openxmlformats.org/wordprocessingml/2006/main" xmlns:w14="http://schemas.microsoft.com/office/word/2010/wordml" xmlns:wpg="http://schemas.microsoft.com/office/word/2010/wordprocessingGroup" xmlns:wpi="http://schemas.microsoft.com/office/word/2010/wordprocessingInk" xmlns:wps="http://schemas.microsoft.com/office/word/2010/wordprocessingShape" xmlns:a14="http://schemas.microsoft.com/office/drawing/2010/main" val="0"/>
@@ -5206,7 +4759,7 @@
                           </pic:cNvPicPr>
                         </pic:nvPicPr>
                         <pic:blipFill>
-                          <a:blip r:embed="rId23" cstate="print"/>
+                          <a:blip r:embed="rId24" cstate="print"/>
                           <a:srcRect/>
                           <a:stretch>
                             <a:fillRect/>
@@ -5328,7 +4881,7 @@
                           </pic:cNvPicPr>
                         </pic:nvPicPr>
                         <pic:blipFill>
-                          <a:blip r:embed="rId24" cstate="print"/>
+                          <a:blip r:embed="rId25" cstate="print"/>
                           <a:srcRect/>
                           <a:stretch>
                             <a:fillRect/>
@@ -5412,98 +4965,6 @@
                       <pic:pic xmlns:pic="http://schemas.openxmlformats.org/drawingml/2006/picture">
                         <pic:nvPicPr>
                           <pic:cNvPr id="0" name="Picture 57" descr="interface"/>
-                          <pic:cNvPicPr>
-                            <a:picLocks noChangeAspect="1" noChangeArrowheads="1"/>
-                          </pic:cNvPicPr>
-                        </pic:nvPicPr>
-                        <pic:blipFill>
-                          <a:blip r:embed="rId25" cstate="print"/>
-                          <a:srcRect/>
-                          <a:stretch>
-                            <a:fillRect/>
-                          </a:stretch>
-                        </pic:blipFill>
-                        <pic:spPr bwMode="auto">
-                          <a:xfrm>
-                            <a:off x="0" y="0"/>
-                            <a:ext cx="281940" cy="281940"/>
-                          </a:xfrm>
-                          <a:prstGeom prst="rect">
-                            <a:avLst/>
-                          </a:prstGeom>
-                          <a:noFill/>
-                          <a:ln w="9525">
-                            <a:noFill/>
-                            <a:miter lim="800000"/>
-                            <a:headEnd/>
-                            <a:tailEnd/>
-                          </a:ln>
-                        </pic:spPr>
-                      </pic:pic>
-                    </a:graphicData>
-                  </a:graphic>
-                </wp:inline>
-              </w:drawing>
-            </w:r>
-            <w:r>
-              <w:t>Interface</w:t>
-            </w:r>
-          </w:p>
-        </w:tc>
-        <w:tc>
-          <w:tcPr>
-            <w:tcW w:w="7403" w:type="dxa"/>
-          </w:tcPr>
-          <w:p>
-            <w:pPr>
-              <w:cnfStyle w:val="000000000000"/>
-            </w:pPr>
-            <w:r>
-              <w:rPr>
-                <w:b/>
-              </w:rPr>
-              <w:t xml:space="preserve">Interface </w:t>
-            </w:r>
-            <w:r>
-              <w:rPr>
-                <w:b/>
-              </w:rPr>
-              <w:t xml:space="preserve">(spécialise Machinerie) </w:t>
-            </w:r>
-            <w:r>
-              <w:t xml:space="preserve">: permet de passer d’une Machinerie à une autre, du monde physique au monde virtuel et inversement : NIC, caméra, clavier, écran. </w:t>
-            </w:r>
-          </w:p>
-        </w:tc>
-      </w:tr>
-      <w:tr>
-        <w:trPr>
-          <w:cnfStyle w:val="000000100000"/>
-        </w:trPr>
-        <w:tc>
-          <w:tcPr>
-            <w:cnfStyle w:val="001000000000"/>
-            <w:tcW w:w="1809" w:type="dxa"/>
-          </w:tcPr>
-          <w:p>
-            <w:r>
-              <w:rPr>
-                <w:noProof/>
-                <w:lang w:eastAsia="fr-FR"/>
-              </w:rPr>
-              <w:drawing>
-                <wp:inline distT="0" distB="0" distL="0" distR="0">
-                  <wp:extent cx="281940" cy="281940"/>
-                  <wp:effectExtent l="19050" t="0" r="3810" b="0"/>
-                  <wp:docPr id="58" name="Image 58" descr="regroupement"/>
-                  <wp:cNvGraphicFramePr>
-                    <a:graphicFrameLocks xmlns:a="http://schemas.openxmlformats.org/drawingml/2006/main" noChangeAspect="1"/>
-                  </wp:cNvGraphicFramePr>
-                  <a:graphic xmlns:a="http://schemas.openxmlformats.org/drawingml/2006/main">
-                    <a:graphicData uri="http://schemas.openxmlformats.org/drawingml/2006/picture">
-                      <pic:pic xmlns:pic="http://schemas.openxmlformats.org/drawingml/2006/picture">
-                        <pic:nvPicPr>
-                          <pic:cNvPr id="0" name="Picture 58" descr="regroupement"/>
                           <pic:cNvPicPr>
                             <a:picLocks noChangeAspect="1" noChangeArrowheads="1"/>
                           </pic:cNvPicPr>
@@ -5538,6 +4999,98 @@
               </w:drawing>
             </w:r>
             <w:r>
+              <w:t>Interface</w:t>
+            </w:r>
+          </w:p>
+        </w:tc>
+        <w:tc>
+          <w:tcPr>
+            <w:tcW w:w="7403" w:type="dxa"/>
+          </w:tcPr>
+          <w:p>
+            <w:pPr>
+              <w:cnfStyle w:val="000000000000"/>
+            </w:pPr>
+            <w:r>
+              <w:rPr>
+                <w:b/>
+              </w:rPr>
+              <w:t xml:space="preserve">Interface </w:t>
+            </w:r>
+            <w:r>
+              <w:rPr>
+                <w:b/>
+              </w:rPr>
+              <w:t xml:space="preserve">(spécialise Machinerie) </w:t>
+            </w:r>
+            <w:r>
+              <w:t xml:space="preserve">: permet de passer d’une Machinerie à une autre, du monde physique au monde virtuel et inversement : NIC, caméra, clavier, écran. </w:t>
+            </w:r>
+          </w:p>
+        </w:tc>
+      </w:tr>
+      <w:tr>
+        <w:trPr>
+          <w:cnfStyle w:val="000000100000"/>
+        </w:trPr>
+        <w:tc>
+          <w:tcPr>
+            <w:cnfStyle w:val="001000000000"/>
+            <w:tcW w:w="1809" w:type="dxa"/>
+          </w:tcPr>
+          <w:p>
+            <w:r>
+              <w:rPr>
+                <w:noProof/>
+                <w:lang w:eastAsia="fr-FR"/>
+              </w:rPr>
+              <w:drawing>
+                <wp:inline distT="0" distB="0" distL="0" distR="0">
+                  <wp:extent cx="281940" cy="281940"/>
+                  <wp:effectExtent l="19050" t="0" r="3810" b="0"/>
+                  <wp:docPr id="58" name="Image 58" descr="regroupement"/>
+                  <wp:cNvGraphicFramePr>
+                    <a:graphicFrameLocks xmlns:a="http://schemas.openxmlformats.org/drawingml/2006/main" noChangeAspect="1"/>
+                  </wp:cNvGraphicFramePr>
+                  <a:graphic xmlns:a="http://schemas.openxmlformats.org/drawingml/2006/main">
+                    <a:graphicData uri="http://schemas.openxmlformats.org/drawingml/2006/picture">
+                      <pic:pic xmlns:pic="http://schemas.openxmlformats.org/drawingml/2006/picture">
+                        <pic:nvPicPr>
+                          <pic:cNvPr id="0" name="Picture 58" descr="regroupement"/>
+                          <pic:cNvPicPr>
+                            <a:picLocks noChangeAspect="1" noChangeArrowheads="1"/>
+                          </pic:cNvPicPr>
+                        </pic:nvPicPr>
+                        <pic:blipFill>
+                          <a:blip r:embed="rId27" cstate="print"/>
+                          <a:srcRect/>
+                          <a:stretch>
+                            <a:fillRect/>
+                          </a:stretch>
+                        </pic:blipFill>
+                        <pic:spPr bwMode="auto">
+                          <a:xfrm>
+                            <a:off x="0" y="0"/>
+                            <a:ext cx="281940" cy="281940"/>
+                          </a:xfrm>
+                          <a:prstGeom prst="rect">
+                            <a:avLst/>
+                          </a:prstGeom>
+                          <a:noFill/>
+                          <a:ln w="9525">
+                            <a:noFill/>
+                            <a:miter lim="800000"/>
+                            <a:headEnd/>
+                            <a:tailEnd/>
+                          </a:ln>
+                        </pic:spPr>
+                      </pic:pic>
+                    </a:graphicData>
+                  </a:graphic>
+                </wp:inline>
+              </w:drawing>
+            </w:r>
+            <w:r>
               <w:t xml:space="preserve"> </w:t>
             </w:r>
             <w:proofErr w:type="spellStart"/>
@@ -5617,7 +5170,7 @@
                           </pic:cNvPicPr>
                         </pic:nvPicPr>
                         <pic:blipFill>
-                          <a:blip r:embed="rId27" cstate="print">
+                          <a:blip r:embed="rId28" cstate="print">
                             <a:extLst>
                               <a:ext uri="{28A0092B-C50C-407E-A947-70E740481C1C}">
                                 <a14:useLocalDpi xmlns="" xmlns:wpc="http://schemas.microsoft.com/office/word/2010/wordprocessingCanvas" xmlns:mc="http://schemas.openxmlformats.org/markup-compatibility/2006" xmlns:o="urn:schemas-microsoft-com:office:office" xmlns:v="urn:schemas-microsoft-com:vml" xmlns:wp14="http://schemas.microsoft.com/office/word/2010/wordprocessingDrawing" xmlns:w10="urn:schemas-microsoft-com:office:word" xmlns:w="http://schemas.openxmlformats.org/wordprocessingml/2006/main" xmlns:w14="http://schemas.microsoft.com/office/word/2010/wordml" xmlns:wpg="http://schemas.microsoft.com/office/word/2010/wordprocessingGroup" xmlns:wpi="http://schemas.microsoft.com/office/word/2010/wordprocessingInk" xmlns:wps="http://schemas.microsoft.com/office/word/2010/wordprocessingShape" xmlns:a14="http://schemas.microsoft.com/office/drawing/2010/main" val="0"/>
@@ -5768,7 +5321,7 @@
                           </pic:cNvPicPr>
                         </pic:nvPicPr>
                         <pic:blipFill>
-                          <a:blip r:embed="rId28" cstate="print"/>
+                          <a:blip r:embed="rId29" cstate="print"/>
                           <a:srcRect/>
                           <a:stretch>
                             <a:fillRect/>
@@ -5854,7 +5407,7 @@
                           </pic:cNvPicPr>
                         </pic:nvPicPr>
                         <pic:blipFill>
-                          <a:blip r:embed="rId29" cstate="print"/>
+                          <a:blip r:embed="rId30" cstate="print"/>
                           <a:srcRect/>
                           <a:stretch>
                             <a:fillRect/>
@@ -5946,7 +5499,7 @@
                           </pic:cNvPicPr>
                         </pic:nvPicPr>
                         <pic:blipFill>
-                          <a:blip r:embed="rId30" cstate="print">
+                          <a:blip r:embed="rId31" cstate="print">
                             <a:extLst>
                               <a:ext uri="{28A0092B-C50C-407E-A947-70E740481C1C}">
                                 <a14:useLocalDpi xmlns="" xmlns:wpc="http://schemas.microsoft.com/office/word/2010/wordprocessingCanvas" xmlns:mc="http://schemas.openxmlformats.org/markup-compatibility/2006" xmlns:o="urn:schemas-microsoft-com:office:office" xmlns:v="urn:schemas-microsoft-com:vml" xmlns:wp14="http://schemas.microsoft.com/office/word/2010/wordprocessingDrawing" xmlns:w10="urn:schemas-microsoft-com:office:word" xmlns:w="http://schemas.openxmlformats.org/wordprocessingml/2006/main" xmlns:w14="http://schemas.microsoft.com/office/word/2010/wordml" xmlns:wpg="http://schemas.microsoft.com/office/word/2010/wordprocessingGroup" xmlns:wpi="http://schemas.microsoft.com/office/word/2010/wordprocessingInk" xmlns:wps="http://schemas.microsoft.com/office/word/2010/wordprocessingShape" xmlns:a14="http://schemas.microsoft.com/office/drawing/2010/main" val="0"/>
@@ -6071,7 +5624,6 @@
           </w:tcPr>
           <w:p>
             <w:r>
-              <w:lastRenderedPageBreak/>
               <w:t>Attribut</w:t>
             </w:r>
           </w:p>
@@ -6344,6 +5896,7 @@
           </w:tcPr>
           <w:p>
             <w:r>
+              <w:lastRenderedPageBreak/>
               <w:t>Name</w:t>
             </w:r>
           </w:p>
@@ -6826,7 +6379,7 @@
                     <pic:cNvPicPr/>
                   </pic:nvPicPr>
                   <pic:blipFill>
-                    <a:blip r:embed="rId31" cstate="print"/>
+                    <a:blip r:embed="rId32" cstate="print"/>
                     <a:stretch>
                       <a:fillRect/>
                     </a:stretch>
@@ -6851,13 +6404,13 @@
       <w:pPr>
         <w:pStyle w:val="Titre3"/>
       </w:pPr>
-      <w:bookmarkStart w:id="10" w:name="_Toc427943482"/>
-      <w:bookmarkStart w:id="11" w:name="_Toc433202554"/>
+      <w:bookmarkStart w:id="11" w:name="_Toc427943482"/>
+      <w:bookmarkStart w:id="12" w:name="_Toc433268611"/>
       <w:r>
         <w:t>Le graphe d’attaque</w:t>
       </w:r>
-      <w:bookmarkEnd w:id="10"/>
       <w:bookmarkEnd w:id="11"/>
+      <w:bookmarkEnd w:id="12"/>
     </w:p>
     <w:p>
       <w:r>
@@ -6919,11 +6472,7 @@
       </w:r>
       <w:proofErr w:type="spellEnd"/>
       <w:r>
-        <w:t xml:space="preserve"> au format Ecore représentant les concepts et les relations du langage peut être instancié en un modèle </w:t>
-      </w:r>
-      <w:r>
-        <w:lastRenderedPageBreak/>
-        <w:t xml:space="preserve">conforme au format stand XMI. Il existe un </w:t>
+        <w:t xml:space="preserve"> au format Ecore représentant les concepts et les relations du langage peut être instancié en un modèle conforme au format stand XMI. Il existe un </w:t>
       </w:r>
       <w:proofErr w:type="spellStart"/>
       <w:r>
@@ -7227,7 +6776,11 @@
               <w:cnfStyle w:val="000000000000"/>
             </w:pPr>
             <w:r>
-              <w:t>Récupérer un modèle dans le liste des modèles présents</w:t>
+              <w:t xml:space="preserve">Récupérer un </w:t>
+            </w:r>
+            <w:r>
+              <w:lastRenderedPageBreak/>
+              <w:t>modèle dans le liste des modèles présents</w:t>
             </w:r>
           </w:p>
         </w:tc>
@@ -7253,6 +6806,7 @@
           </w:tcPr>
           <w:p>
             <w:r>
+              <w:lastRenderedPageBreak/>
               <w:t>/</w:t>
             </w:r>
             <w:proofErr w:type="spellStart"/>
@@ -7601,10 +7155,12 @@
       <w:pPr>
         <w:pStyle w:val="Titre3"/>
       </w:pPr>
+      <w:bookmarkStart w:id="13" w:name="_Toc433268612"/>
       <w:proofErr w:type="spellStart"/>
       <w:r>
         <w:t>Rhapsody</w:t>
       </w:r>
+      <w:bookmarkEnd w:id="13"/>
       <w:proofErr w:type="spellEnd"/>
     </w:p>
     <w:p>
@@ -7675,31 +7231,70 @@
       <w:pPr>
         <w:pStyle w:val="Titre3"/>
       </w:pPr>
-      <w:bookmarkStart w:id="12" w:name="_Toc433202558"/>
+      <w:bookmarkStart w:id="14" w:name="_Toc433268613"/>
       <w:r>
         <w:t>Role4All</w:t>
       </w:r>
-      <w:bookmarkEnd w:id="12"/>
       <w:r>
         <w:t>(TODO)</w:t>
       </w:r>
+      <w:bookmarkEnd w:id="14"/>
     </w:p>
     <w:p/>
     <w:p>
       <w:pPr>
+        <w:pStyle w:val="Titre4"/>
+      </w:pPr>
+      <w:r>
+        <w:t>Modification de Role4All pour la fédération:</w:t>
+      </w:r>
+    </w:p>
+    <w:p>
+      <w:r>
+        <w:t xml:space="preserve">Actuellement Role4All est capable d'importer un modèle, le lien vers la source n'est ensuite plus gardé(duplication de l'information). Il n'y a fédération que si le lien vers la source est gardé, et que l'on est capable de faire autant de la lecture/écriture vers </w:t>
+      </w:r>
+      <w:r>
+        <w:t>les informations</w:t>
+      </w:r>
+      <w:r>
+        <w:t xml:space="preserve">. </w:t>
+      </w:r>
+    </w:p>
+    <w:p>
+      <w:pPr>
+        <w:pStyle w:val="Titre4"/>
+      </w:pPr>
+      <w:r>
+        <w:t>Utilisation de Moose</w:t>
+      </w:r>
+    </w:p>
+    <w:p>
+      <w:r>
+        <w:t xml:space="preserve">Permettrait d'avoir un méta-méta modèle, par </w:t>
+      </w:r>
+      <w:proofErr w:type="spellStart"/>
+      <w:r>
+        <w:t>anologie</w:t>
+      </w:r>
+      <w:proofErr w:type="spellEnd"/>
+      <w:r>
+        <w:t xml:space="preserve"> a EMOF dans le monde Ecore</w:t>
+      </w:r>
+    </w:p>
+    <w:p>
+      <w:pPr>
         <w:pStyle w:val="Titre3"/>
       </w:pPr>
-      <w:bookmarkStart w:id="13" w:name="_Toc433202560"/>
+      <w:bookmarkStart w:id="15" w:name="_Toc433268614"/>
       <w:proofErr w:type="spellStart"/>
       <w:r>
-        <w:lastRenderedPageBreak/>
         <w:t>Morphose</w:t>
       </w:r>
-      <w:bookmarkEnd w:id="13"/>
       <w:proofErr w:type="spellEnd"/>
       <w:r>
         <w:t>(TODO)</w:t>
       </w:r>
+      <w:bookmarkEnd w:id="15"/>
     </w:p>
     <w:p>
       <w:proofErr w:type="spellStart"/>
@@ -7719,16 +7314,16 @@
       <w:pPr>
         <w:pStyle w:val="Titre3"/>
       </w:pPr>
-      <w:bookmarkStart w:id="14" w:name="_Toc433202561"/>
+      <w:bookmarkStart w:id="16" w:name="_Toc433268615"/>
       <w:proofErr w:type="spellStart"/>
       <w:r>
         <w:t>Hynesim</w:t>
       </w:r>
-      <w:bookmarkEnd w:id="14"/>
       <w:proofErr w:type="spellEnd"/>
       <w:r>
         <w:t>(TODO)</w:t>
       </w:r>
+      <w:bookmarkEnd w:id="16"/>
     </w:p>
     <w:p>
       <w:r>
@@ -7738,6 +7333,7 @@
     <w:p>
       <w:proofErr w:type="spellStart"/>
       <w:r>
+        <w:lastRenderedPageBreak/>
         <w:t>APIPyhton</w:t>
       </w:r>
       <w:proofErr w:type="spellEnd"/>
@@ -7747,20 +7343,20 @@
       <w:pPr>
         <w:pStyle w:val="Titre2"/>
       </w:pPr>
-      <w:bookmarkStart w:id="15" w:name="_Toc433202562"/>
+      <w:bookmarkStart w:id="17" w:name="_Toc433268616"/>
       <w:r>
         <w:t>Travaux</w:t>
       </w:r>
       <w:r>
         <w:t xml:space="preserve"> futurs</w:t>
       </w:r>
-      <w:bookmarkEnd w:id="15"/>
+      <w:bookmarkEnd w:id="17"/>
     </w:p>
     <w:p>
       <w:pPr>
         <w:pStyle w:val="Titre3"/>
       </w:pPr>
-      <w:bookmarkStart w:id="16" w:name="_Toc433202563"/>
+      <w:bookmarkStart w:id="18" w:name="_Toc433268617"/>
       <w:r>
         <w:t xml:space="preserve">Réalisation d'un outil de </w:t>
       </w:r>
@@ -7775,225 +7371,224 @@
       <w:proofErr w:type="spellStart"/>
       <w:r>
         <w:t>Pimca</w:t>
-      </w:r>
-      <w:bookmarkEnd w:id="16"/>
-      <w:proofErr w:type="spellEnd"/>
-    </w:p>
-    <w:p>
-      <w:pPr>
-        <w:pStyle w:val="Titre3"/>
-      </w:pPr>
-      <w:bookmarkStart w:id="17" w:name="_Toc433202564"/>
-      <w:r>
-        <w:t xml:space="preserve">Génération de code </w:t>
-      </w:r>
-      <w:proofErr w:type="spellStart"/>
-      <w:r>
-        <w:t>Json</w:t>
-      </w:r>
-      <w:proofErr w:type="spellEnd"/>
-      <w:r>
-        <w:t xml:space="preserve"> à partir d’un modèle de </w:t>
-      </w:r>
-      <w:proofErr w:type="spellStart"/>
-      <w:r>
-        <w:t>cybersécurité</w:t>
-      </w:r>
-      <w:bookmarkEnd w:id="17"/>
-      <w:proofErr w:type="spellEnd"/>
-    </w:p>
-    <w:p>
-      <w:pPr>
-        <w:jc w:val="both"/>
-      </w:pPr>
-      <w:r>
-        <w:t xml:space="preserve">Le domaine de la </w:t>
-      </w:r>
-      <w:proofErr w:type="spellStart"/>
-      <w:r>
-        <w:t>cybersécurité</w:t>
-      </w:r>
-      <w:proofErr w:type="spellEnd"/>
-      <w:r>
-        <w:t xml:space="preserve"> cherche à établir des modèles au niveau système pour étudier les stratégies d’attaque de ses systèmes. Actuellement les modèles de scénarios servent de support à l’analyse. </w:t>
-      </w:r>
-    </w:p>
-    <w:p>
-      <w:pPr>
-        <w:jc w:val="both"/>
-      </w:pPr>
-      <w:r>
-        <w:t xml:space="preserve">D’autre part, nous avons un </w:t>
-      </w:r>
-      <w:proofErr w:type="spellStart"/>
-      <w:r>
-        <w:t>framework</w:t>
-      </w:r>
-      <w:proofErr w:type="spellEnd"/>
-      <w:r>
-        <w:t xml:space="preserve">, Role4All, développé en langage </w:t>
-      </w:r>
-      <w:proofErr w:type="spellStart"/>
-      <w:r>
-        <w:t>Smalltalk</w:t>
-      </w:r>
-      <w:proofErr w:type="spellEnd"/>
-      <w:r>
-        <w:t xml:space="preserve"> dans l’environnement </w:t>
-      </w:r>
-      <w:proofErr w:type="spellStart"/>
-      <w:r>
-        <w:t>Pharo</w:t>
-      </w:r>
-      <w:proofErr w:type="spellEnd"/>
-      <w:r>
-        <w:t xml:space="preserve"> qui permet de mettre en relation plusieurs types de modèles pour notamment faire des transformations et des générateurs de code.</w:t>
-      </w:r>
-    </w:p>
-    <w:p>
-      <w:pPr>
-        <w:jc w:val="both"/>
-      </w:pPr>
-      <w:r>
-        <w:t xml:space="preserve">Dans ce projet, nous souhaitons coupler la modélisation qui offre un support d’analyse avec l’environnement de transformation et de génération basé sur le format JSON. </w:t>
-      </w:r>
-    </w:p>
-    <w:p>
-      <w:pPr>
-        <w:jc w:val="both"/>
-      </w:pPr>
-      <w:r>
-        <w:t xml:space="preserve">Un outil de modélisation pour le langage </w:t>
-      </w:r>
-      <w:proofErr w:type="spellStart"/>
-      <w:r>
-        <w:t>PimCA</w:t>
-      </w:r>
-      <w:proofErr w:type="spellEnd"/>
-      <w:r>
-        <w:t xml:space="preserve"> (langage défini par DGA MI) existe et permet de modéliser des systèmes à différents niveaux d’abstraction. Ce langage contient la description de la structure du système mais aussi les graphes d’attaques possibles sur le système modélisé. Cet outil a été réalisé après un sujet UV5.4 de l’année passée.</w:t>
-      </w:r>
-    </w:p>
-    <w:p>
-      <w:pPr>
-        <w:jc w:val="both"/>
-      </w:pPr>
-      <w:r>
-        <w:t xml:space="preserve">L’intégration des modèles </w:t>
-      </w:r>
-      <w:proofErr w:type="spellStart"/>
-      <w:r>
-        <w:t>PimCA</w:t>
-      </w:r>
-      <w:proofErr w:type="spellEnd"/>
-      <w:r>
-        <w:t xml:space="preserve"> dans Role4All doit donc être basé sur un générateur de code JSON à partir des modèles et aussi un importateur JSON/</w:t>
-      </w:r>
-      <w:proofErr w:type="spellStart"/>
-      <w:r>
-        <w:t>PimCA</w:t>
-      </w:r>
-      <w:proofErr w:type="spellEnd"/>
-      <w:r>
-        <w:t xml:space="preserve"> dans Role4All.</w:t>
-      </w:r>
-    </w:p>
-    <w:p>
-      <w:pPr>
-        <w:jc w:val="both"/>
-      </w:pPr>
-    </w:p>
-    <w:p>
-      <w:pPr>
-        <w:jc w:val="both"/>
-      </w:pPr>
-      <w:r>
-        <w:t>Le travail va se décomposer dans les étapes suivantes :</w:t>
-      </w:r>
-    </w:p>
-    <w:p>
-      <w:pPr>
-        <w:jc w:val="both"/>
-      </w:pPr>
-      <w:r>
-        <w:t xml:space="preserve">Prise en compte du modeleur </w:t>
-      </w:r>
-      <w:proofErr w:type="spellStart"/>
-      <w:r>
-        <w:t>PimCA</w:t>
-      </w:r>
-      <w:proofErr w:type="spellEnd"/>
-    </w:p>
-    <w:p>
-      <w:pPr>
-        <w:jc w:val="both"/>
-      </w:pPr>
-      <w:r>
-        <w:t>Etudes des importateurs Role4All</w:t>
-      </w:r>
-    </w:p>
-    <w:p>
-      <w:pPr>
-        <w:jc w:val="both"/>
-      </w:pPr>
-      <w:r>
-        <w:t xml:space="preserve">Réalisation du générateur de code JSON </w:t>
-      </w:r>
-    </w:p>
-    <w:p>
-      <w:pPr>
-        <w:jc w:val="both"/>
-      </w:pPr>
-      <w:r>
-        <w:t>Réalisation de l’importateur de code JSON/</w:t>
-      </w:r>
-      <w:proofErr w:type="spellStart"/>
-      <w:r>
-        <w:t>PimCA</w:t>
-      </w:r>
-      <w:proofErr w:type="spellEnd"/>
-      <w:r>
-        <w:t xml:space="preserve"> </w:t>
-      </w:r>
-    </w:p>
-    <w:p/>
-    <w:p>
-      <w:pPr>
-        <w:pStyle w:val="Titre3"/>
-      </w:pPr>
-      <w:bookmarkStart w:id="18" w:name="_Toc433202565"/>
-      <w:r>
-        <w:lastRenderedPageBreak/>
-        <w:t xml:space="preserve">Génération de code à partir d’un modèle de </w:t>
-      </w:r>
-      <w:proofErr w:type="spellStart"/>
-      <w:r>
-        <w:t>cybersécurité</w:t>
       </w:r>
       <w:bookmarkEnd w:id="18"/>
       <w:proofErr w:type="spellEnd"/>
     </w:p>
     <w:p>
       <w:pPr>
-        <w:jc w:val="both"/>
-      </w:pPr>
-      <w:r>
-        <w:t xml:space="preserve">Le domaine de la </w:t>
+        <w:pStyle w:val="Titre3"/>
+      </w:pPr>
+      <w:bookmarkStart w:id="19" w:name="_Toc433268618"/>
+      <w:r>
+        <w:t xml:space="preserve">Génération de code </w:t>
       </w:r>
       <w:proofErr w:type="spellStart"/>
       <w:r>
+        <w:t>Json</w:t>
+      </w:r>
+      <w:proofErr w:type="spellEnd"/>
+      <w:r>
+        <w:t xml:space="preserve"> à partir d’un modèle de </w:t>
+      </w:r>
+      <w:proofErr w:type="spellStart"/>
+      <w:r>
         <w:t>cybersécurité</w:t>
       </w:r>
+      <w:bookmarkEnd w:id="19"/>
       <w:proofErr w:type="spellEnd"/>
-      <w:r>
-        <w:t xml:space="preserve"> cherche à établir des modèles au niveau système pour étudier les stratégies d’attaque de ses systèmes. Actuellement les modèles de scénarios servent de support à l’analyse.</w:t>
-      </w:r>
     </w:p>
     <w:p>
       <w:pPr>
         <w:jc w:val="both"/>
       </w:pPr>
       <w:r>
+        <w:t xml:space="preserve">Le domaine de la </w:t>
+      </w:r>
+      <w:proofErr w:type="spellStart"/>
+      <w:r>
+        <w:t>cybersécurité</w:t>
+      </w:r>
+      <w:proofErr w:type="spellEnd"/>
+      <w:r>
+        <w:t xml:space="preserve"> cherche à établir des modèles au niveau système pour étudier les stratégies d’attaque de ses systèmes. Actuellement les modèles de scénarios servent de support à l’analyse. </w:t>
+      </w:r>
+    </w:p>
+    <w:p>
+      <w:pPr>
+        <w:jc w:val="both"/>
+      </w:pPr>
+      <w:r>
+        <w:t xml:space="preserve">D’autre part, nous avons un </w:t>
+      </w:r>
+      <w:proofErr w:type="spellStart"/>
+      <w:r>
+        <w:t>framework</w:t>
+      </w:r>
+      <w:proofErr w:type="spellEnd"/>
+      <w:r>
+        <w:t xml:space="preserve">, Role4All, développé en langage </w:t>
+      </w:r>
+      <w:proofErr w:type="spellStart"/>
+      <w:r>
+        <w:t>Smalltalk</w:t>
+      </w:r>
+      <w:proofErr w:type="spellEnd"/>
+      <w:r>
+        <w:t xml:space="preserve"> dans l’environnement </w:t>
+      </w:r>
+      <w:proofErr w:type="spellStart"/>
+      <w:r>
+        <w:t>Pharo</w:t>
+      </w:r>
+      <w:proofErr w:type="spellEnd"/>
+      <w:r>
+        <w:t xml:space="preserve"> qui permet de mettre en relation plusieurs types de modèles pour notamment faire des transformations et des générateurs de code.</w:t>
+      </w:r>
+    </w:p>
+    <w:p>
+      <w:pPr>
+        <w:jc w:val="both"/>
+      </w:pPr>
+      <w:r>
+        <w:t xml:space="preserve">Dans ce projet, nous souhaitons coupler la modélisation qui offre un support d’analyse avec l’environnement de transformation et de génération basé sur le format JSON. </w:t>
+      </w:r>
+    </w:p>
+    <w:p>
+      <w:pPr>
+        <w:jc w:val="both"/>
+      </w:pPr>
+      <w:r>
+        <w:t xml:space="preserve">Un outil de modélisation pour le langage </w:t>
+      </w:r>
+      <w:proofErr w:type="spellStart"/>
+      <w:r>
+        <w:t>PimCA</w:t>
+      </w:r>
+      <w:proofErr w:type="spellEnd"/>
+      <w:r>
+        <w:t xml:space="preserve"> (langage défini par DGA MI) existe et permet de modéliser des systèmes à différents niveaux d’abstraction. Ce langage contient la description de la structure du système mais aussi les graphes d’attaques possibles sur le système modélisé. Cet outil a été réalisé après un sujet UV5.4 de l’année passée.</w:t>
+      </w:r>
+    </w:p>
+    <w:p>
+      <w:pPr>
+        <w:jc w:val="both"/>
+      </w:pPr>
+      <w:r>
+        <w:t xml:space="preserve">L’intégration des modèles </w:t>
+      </w:r>
+      <w:proofErr w:type="spellStart"/>
+      <w:r>
+        <w:t>PimCA</w:t>
+      </w:r>
+      <w:proofErr w:type="spellEnd"/>
+      <w:r>
+        <w:t xml:space="preserve"> dans Role4All doit donc être basé sur un générateur de code JSON à partir des modèles et aussi un importateur JSON/</w:t>
+      </w:r>
+      <w:proofErr w:type="spellStart"/>
+      <w:r>
+        <w:t>PimCA</w:t>
+      </w:r>
+      <w:proofErr w:type="spellEnd"/>
+      <w:r>
+        <w:t xml:space="preserve"> dans Role4All.</w:t>
+      </w:r>
+    </w:p>
+    <w:p>
+      <w:pPr>
+        <w:jc w:val="both"/>
+      </w:pPr>
+    </w:p>
+    <w:p>
+      <w:pPr>
+        <w:jc w:val="both"/>
+      </w:pPr>
+      <w:r>
+        <w:t>Le travail va se décomposer dans les étapes suivantes :</w:t>
+      </w:r>
+    </w:p>
+    <w:p>
+      <w:pPr>
+        <w:jc w:val="both"/>
+      </w:pPr>
+      <w:r>
+        <w:t xml:space="preserve">Prise en compte du modeleur </w:t>
+      </w:r>
+      <w:proofErr w:type="spellStart"/>
+      <w:r>
+        <w:t>PimCA</w:t>
+      </w:r>
+      <w:proofErr w:type="spellEnd"/>
+    </w:p>
+    <w:p>
+      <w:pPr>
+        <w:jc w:val="both"/>
+      </w:pPr>
+      <w:r>
+        <w:t>Etudes des importateurs Role4All</w:t>
+      </w:r>
+    </w:p>
+    <w:p>
+      <w:pPr>
+        <w:jc w:val="both"/>
+      </w:pPr>
+      <w:r>
+        <w:t xml:space="preserve">Réalisation du générateur de code JSON </w:t>
+      </w:r>
+    </w:p>
+    <w:p>
+      <w:pPr>
+        <w:jc w:val="both"/>
+      </w:pPr>
+      <w:r>
+        <w:t>Réalisation de l’importateur de code JSON/</w:t>
+      </w:r>
+      <w:proofErr w:type="spellStart"/>
+      <w:r>
+        <w:t>PimCA</w:t>
+      </w:r>
+      <w:proofErr w:type="spellEnd"/>
+      <w:r>
+        <w:t xml:space="preserve"> </w:t>
+      </w:r>
+    </w:p>
+    <w:p/>
+    <w:p>
+      <w:pPr>
+        <w:pStyle w:val="Titre3"/>
+      </w:pPr>
+      <w:bookmarkStart w:id="20" w:name="_Toc433268619"/>
+      <w:r>
+        <w:t xml:space="preserve">Génération de code à partir d’un modèle de </w:t>
+      </w:r>
+      <w:proofErr w:type="spellStart"/>
+      <w:r>
+        <w:t>cybersécurité</w:t>
+      </w:r>
+      <w:bookmarkEnd w:id="20"/>
+      <w:proofErr w:type="spellEnd"/>
+    </w:p>
+    <w:p>
+      <w:pPr>
+        <w:jc w:val="both"/>
+      </w:pPr>
+      <w:r>
+        <w:t xml:space="preserve">Le domaine de la </w:t>
+      </w:r>
+      <w:proofErr w:type="spellStart"/>
+      <w:r>
+        <w:t>cybersécurité</w:t>
+      </w:r>
+      <w:proofErr w:type="spellEnd"/>
+      <w:r>
+        <w:t xml:space="preserve"> cherche à établir des modèles au niveau système pour étudier les stratégies d’attaque de ses systèmes. Actuellement les modèles de scénarios servent de support à l’analyse.</w:t>
+      </w:r>
+    </w:p>
+    <w:p>
+      <w:pPr>
+        <w:jc w:val="both"/>
+      </w:pPr>
+      <w:r>
         <w:t xml:space="preserve">D’autre part, il existe des simulateurs de système d’information comme </w:t>
       </w:r>
       <w:proofErr w:type="spellStart"/>
@@ -8026,7 +7621,11 @@
       </w:r>
       <w:proofErr w:type="spellEnd"/>
       <w:r>
-        <w:t xml:space="preserve">, Linux,…). Une fois le réseau </w:t>
+        <w:t xml:space="preserve">, Linux,…). </w:t>
+      </w:r>
+      <w:r>
+        <w:lastRenderedPageBreak/>
+        <w:t xml:space="preserve">Une fois le réseau </w:t>
       </w:r>
       <w:proofErr w:type="spellStart"/>
       <w:r>
@@ -8196,15 +7795,14 @@
           <w:lang w:val="en-US"/>
         </w:rPr>
       </w:pPr>
-      <w:bookmarkStart w:id="19" w:name="_Toc433202566"/>
+      <w:bookmarkStart w:id="21" w:name="_Toc433268620"/>
       <w:r>
         <w:rPr>
           <w:lang w:val="en-US"/>
         </w:rPr>
-        <w:lastRenderedPageBreak/>
         <w:t>Perspectives</w:t>
       </w:r>
-      <w:bookmarkEnd w:id="19"/>
+      <w:bookmarkEnd w:id="21"/>
     </w:p>
     <w:p>
       <w:pPr>
@@ -8220,14 +7818,14 @@
           <w:lang w:val="en-US"/>
         </w:rPr>
       </w:pPr>
-      <w:bookmarkStart w:id="20" w:name="_Toc433202567"/>
+      <w:bookmarkStart w:id="22" w:name="_Toc433268621"/>
       <w:r>
         <w:rPr>
           <w:lang w:val="en-US"/>
         </w:rPr>
         <w:t>REF</w:t>
       </w:r>
-      <w:bookmarkEnd w:id="20"/>
+      <w:bookmarkEnd w:id="22"/>
     </w:p>
     <w:p>
       <w:pPr>
@@ -8335,6 +7933,7 @@
           <w:szCs w:val="17"/>
           <w:lang w:val="en-US"/>
         </w:rPr>
+        <w:lastRenderedPageBreak/>
         <w:t>http://www.hynesim.com/</w:t>
       </w:r>
     </w:p>
@@ -10415,7 +10014,7 @@
       <w:szCs w:val="16"/>
     </w:rPr>
   </w:style>
-  <w:style w:type="table" w:styleId="Trameclaire-Accent1">
+  <w:style w:type="table" w:customStyle="1" w:styleId="Trameclaire-Accent1">
     <w:name w:val="Light Shading Accent 1"/>
     <w:basedOn w:val="TableauNormal"/>
     <w:uiPriority w:val="60"/>
@@ -12735,30 +12334,30 @@
   </dgm:ptLst>
   <dgm:cxnLst>
     <dgm:cxn modelId="{B7B3FA80-978C-47C8-966A-2E79692D48A4}" srcId="{46D3D9BA-A5B6-44EE-8ADD-A6CE56DE9AE9}" destId="{667FCAE9-09BE-4F1E-BEAE-6B70A8EE2395}" srcOrd="1" destOrd="0" parTransId="{E9E4910B-2223-4D92-9DA3-E3E998438A68}" sibTransId="{805D00B7-A605-4BA5-80D0-2875916138DB}"/>
-    <dgm:cxn modelId="{4D209B32-76FF-4D23-BAFB-B36A3B15D03F}" type="presOf" srcId="{C49BE5DB-07F9-45A3-BA57-C15DA25F7F45}" destId="{89708447-7FC2-4A8D-8ADD-02463DBE6A2E}" srcOrd="0" destOrd="0" presId="urn:microsoft.com/office/officeart/2005/8/layout/radial3"/>
     <dgm:cxn modelId="{9722B31B-EB2F-42AC-B04F-738F7CDC8325}" srcId="{8BD561DC-1BA9-4B98-8898-957F7AECCCA2}" destId="{612E7B99-9915-4C07-B264-4A0FD712B83E}" srcOrd="1" destOrd="0" parTransId="{5C8F9573-805A-4B3B-B304-D221E34FFD84}" sibTransId="{512BA93D-FAB0-4C31-B75F-3836771DAC56}"/>
-    <dgm:cxn modelId="{32794E40-2D15-473D-AD3F-F25B2D444270}" type="presOf" srcId="{CEEF09E8-CEB1-4AEB-8A66-2068F98C570D}" destId="{334E0CBB-C7E5-4E1E-9167-07B9B4DB9A4E}" srcOrd="0" destOrd="0" presId="urn:microsoft.com/office/officeart/2005/8/layout/radial3"/>
-    <dgm:cxn modelId="{0E02107B-7E92-44FD-986B-51F26EDAA2B6}" type="presOf" srcId="{667FCAE9-09BE-4F1E-BEAE-6B70A8EE2395}" destId="{495CAAE2-5E98-43B6-9892-8B6F1B9F881F}" srcOrd="0" destOrd="0" presId="urn:microsoft.com/office/officeart/2005/8/layout/radial3"/>
-    <dgm:cxn modelId="{AFDC115C-7FA1-40B6-BFCD-7EA122CCD630}" type="presOf" srcId="{3FF746A6-D981-4572-8F0F-3A9A436A4B94}" destId="{4BC71F48-0568-434C-AC1A-ED290022B49A}" srcOrd="0" destOrd="0" presId="urn:microsoft.com/office/officeart/2005/8/layout/radial3"/>
+    <dgm:cxn modelId="{14A55544-3420-417B-B78F-496099B6D17D}" type="presOf" srcId="{C49BE5DB-07F9-45A3-BA57-C15DA25F7F45}" destId="{89708447-7FC2-4A8D-8ADD-02463DBE6A2E}" srcOrd="0" destOrd="0" presId="urn:microsoft.com/office/officeart/2005/8/layout/radial3"/>
+    <dgm:cxn modelId="{87B80431-7A3A-428D-8C4C-1209D92B86D2}" type="presOf" srcId="{612E7B99-9915-4C07-B264-4A0FD712B83E}" destId="{B2A64C9D-739C-420B-A15E-AADEE6C47D4D}" srcOrd="0" destOrd="2" presId="urn:microsoft.com/office/officeart/2005/8/layout/radial3"/>
+    <dgm:cxn modelId="{22FE6D83-AE8B-4790-BA35-5D03CDCDF108}" type="presOf" srcId="{8BD561DC-1BA9-4B98-8898-957F7AECCCA2}" destId="{B2A64C9D-739C-420B-A15E-AADEE6C47D4D}" srcOrd="0" destOrd="0" presId="urn:microsoft.com/office/officeart/2005/8/layout/radial3"/>
+    <dgm:cxn modelId="{3A3B493B-5B24-4454-979D-394717C78BC9}" srcId="{46D3D9BA-A5B6-44EE-8ADD-A6CE56DE9AE9}" destId="{CEEF09E8-CEB1-4AEB-8A66-2068F98C570D}" srcOrd="3" destOrd="0" parTransId="{0E39A85E-A801-461D-B48C-E51F0FC104C2}" sibTransId="{07C3B1DA-2BFC-47BA-98D3-D81E2E272F75}"/>
+    <dgm:cxn modelId="{1B98DBDB-1583-4F6E-8C80-A71AD27A5200}" type="presOf" srcId="{CEEF09E8-CEB1-4AEB-8A66-2068F98C570D}" destId="{334E0CBB-C7E5-4E1E-9167-07B9B4DB9A4E}" srcOrd="0" destOrd="0" presId="urn:microsoft.com/office/officeart/2005/8/layout/radial3"/>
+    <dgm:cxn modelId="{29A73E57-C84E-4019-9D80-A8CB2A82E9CD}" srcId="{C49BE5DB-07F9-45A3-BA57-C15DA25F7F45}" destId="{46D3D9BA-A5B6-44EE-8ADD-A6CE56DE9AE9}" srcOrd="0" destOrd="0" parTransId="{81D54686-923D-4B8B-AA7E-3C3FCF10F035}" sibTransId="{4B9E897A-6E28-4447-B1C7-CE02E4FED52D}"/>
+    <dgm:cxn modelId="{5AA08C9E-864F-4C5E-9A60-E9220C290E38}" type="presOf" srcId="{278BDD44-B7E3-43B0-A53C-55236BD0CB29}" destId="{4BC71F48-0568-434C-AC1A-ED290022B49A}" srcOrd="0" destOrd="2" presId="urn:microsoft.com/office/officeart/2005/8/layout/radial3"/>
+    <dgm:cxn modelId="{71C83849-5121-4876-8601-D8E28C86DF7F}" type="presOf" srcId="{667FCAE9-09BE-4F1E-BEAE-6B70A8EE2395}" destId="{495CAAE2-5E98-43B6-9892-8B6F1B9F881F}" srcOrd="0" destOrd="0" presId="urn:microsoft.com/office/officeart/2005/8/layout/radial3"/>
+    <dgm:cxn modelId="{F252E115-D785-4BE3-ADAC-14F0919C4127}" srcId="{8BD561DC-1BA9-4B98-8898-957F7AECCCA2}" destId="{42754379-F56C-4B98-B9EF-103DDFA584E5}" srcOrd="0" destOrd="0" parTransId="{934F8A91-1FF1-4732-93AB-1D5468C1E72B}" sibTransId="{38526B72-F95C-478C-96FA-191731D6E083}"/>
+    <dgm:cxn modelId="{C8E8F3A6-C2C1-4EE9-903A-18218420DD83}" type="presOf" srcId="{46D3D9BA-A5B6-44EE-8ADD-A6CE56DE9AE9}" destId="{82BAC38A-B10F-49C3-8962-AEC952104616}" srcOrd="0" destOrd="0" presId="urn:microsoft.com/office/officeart/2005/8/layout/radial3"/>
     <dgm:cxn modelId="{9D7F7CA9-049C-43D0-AB2D-4820259468FF}" srcId="{46D3D9BA-A5B6-44EE-8ADD-A6CE56DE9AE9}" destId="{8BD561DC-1BA9-4B98-8898-957F7AECCCA2}" srcOrd="2" destOrd="0" parTransId="{BD76251C-887B-453C-B90D-CB31BCC68262}" sibTransId="{9AD27677-E830-4F63-ACBD-F5CF96370E1D}"/>
-    <dgm:cxn modelId="{7E49EB51-6292-4B69-B4AB-9B97364A355D}" type="presOf" srcId="{612E7B99-9915-4C07-B264-4A0FD712B83E}" destId="{B2A64C9D-739C-420B-A15E-AADEE6C47D4D}" srcOrd="0" destOrd="2" presId="urn:microsoft.com/office/officeart/2005/8/layout/radial3"/>
+    <dgm:cxn modelId="{1D97D1BB-187D-4021-9BA8-3BD63B32004F}" type="presOf" srcId="{7B807B1C-EC7B-4965-90F8-D4A6AB918618}" destId="{4BC71F48-0568-434C-AC1A-ED290022B49A}" srcOrd="0" destOrd="1" presId="urn:microsoft.com/office/officeart/2005/8/layout/radial3"/>
+    <dgm:cxn modelId="{85B9A3CA-6342-4399-9B66-3296F5D4301B}" srcId="{46D3D9BA-A5B6-44EE-8ADD-A6CE56DE9AE9}" destId="{3FF746A6-D981-4572-8F0F-3A9A436A4B94}" srcOrd="0" destOrd="0" parTransId="{0945E7BD-7094-4858-A721-CC4640BA5A57}" sibTransId="{A9ADC761-1A91-4FC7-BCDE-CACB4183F0E1}"/>
+    <dgm:cxn modelId="{E96319D2-7331-4633-B568-431336116AA8}" type="presOf" srcId="{3FF746A6-D981-4572-8F0F-3A9A436A4B94}" destId="{4BC71F48-0568-434C-AC1A-ED290022B49A}" srcOrd="0" destOrd="0" presId="urn:microsoft.com/office/officeart/2005/8/layout/radial3"/>
+    <dgm:cxn modelId="{EB83BDB7-8C1D-4502-B837-DFAFB94EFC7C}" srcId="{3FF746A6-D981-4572-8F0F-3A9A436A4B94}" destId="{7B807B1C-EC7B-4965-90F8-D4A6AB918618}" srcOrd="0" destOrd="0" parTransId="{6A9FA8DA-C7B1-4244-B541-852DA8A8C830}" sibTransId="{7DAA441D-E4AC-4F1C-ABA0-787CBAF91B65}"/>
+    <dgm:cxn modelId="{C8734B8F-45CE-4B89-A687-4B443C288B09}" type="presOf" srcId="{42754379-F56C-4B98-B9EF-103DDFA584E5}" destId="{B2A64C9D-739C-420B-A15E-AADEE6C47D4D}" srcOrd="0" destOrd="1" presId="urn:microsoft.com/office/officeart/2005/8/layout/radial3"/>
     <dgm:cxn modelId="{6E210CD4-703F-426E-9E7D-A9E757AEDDA8}" srcId="{3FF746A6-D981-4572-8F0F-3A9A436A4B94}" destId="{278BDD44-B7E3-43B0-A53C-55236BD0CB29}" srcOrd="1" destOrd="0" parTransId="{AC61A32C-DBDF-4DB2-90D1-D901AD5879E2}" sibTransId="{42C3B0CF-9EE0-4880-A66D-17B5B853CE8A}"/>
-    <dgm:cxn modelId="{7FE9CBFC-2E8E-46DE-8020-9312A63BDB93}" type="presOf" srcId="{42754379-F56C-4B98-B9EF-103DDFA584E5}" destId="{B2A64C9D-739C-420B-A15E-AADEE6C47D4D}" srcOrd="0" destOrd="1" presId="urn:microsoft.com/office/officeart/2005/8/layout/radial3"/>
-    <dgm:cxn modelId="{29A73E57-C84E-4019-9D80-A8CB2A82E9CD}" srcId="{C49BE5DB-07F9-45A3-BA57-C15DA25F7F45}" destId="{46D3D9BA-A5B6-44EE-8ADD-A6CE56DE9AE9}" srcOrd="0" destOrd="0" parTransId="{81D54686-923D-4B8B-AA7E-3C3FCF10F035}" sibTransId="{4B9E897A-6E28-4447-B1C7-CE02E4FED52D}"/>
-    <dgm:cxn modelId="{EA746573-2CAB-4786-80D1-09A102374E5A}" type="presOf" srcId="{7B807B1C-EC7B-4965-90F8-D4A6AB918618}" destId="{4BC71F48-0568-434C-AC1A-ED290022B49A}" srcOrd="0" destOrd="1" presId="urn:microsoft.com/office/officeart/2005/8/layout/radial3"/>
-    <dgm:cxn modelId="{3A3B493B-5B24-4454-979D-394717C78BC9}" srcId="{46D3D9BA-A5B6-44EE-8ADD-A6CE56DE9AE9}" destId="{CEEF09E8-CEB1-4AEB-8A66-2068F98C570D}" srcOrd="3" destOrd="0" parTransId="{0E39A85E-A801-461D-B48C-E51F0FC104C2}" sibTransId="{07C3B1DA-2BFC-47BA-98D3-D81E2E272F75}"/>
-    <dgm:cxn modelId="{EB83BDB7-8C1D-4502-B837-DFAFB94EFC7C}" srcId="{3FF746A6-D981-4572-8F0F-3A9A436A4B94}" destId="{7B807B1C-EC7B-4965-90F8-D4A6AB918618}" srcOrd="0" destOrd="0" parTransId="{6A9FA8DA-C7B1-4244-B541-852DA8A8C830}" sibTransId="{7DAA441D-E4AC-4F1C-ABA0-787CBAF91B65}"/>
-    <dgm:cxn modelId="{85B9A3CA-6342-4399-9B66-3296F5D4301B}" srcId="{46D3D9BA-A5B6-44EE-8ADD-A6CE56DE9AE9}" destId="{3FF746A6-D981-4572-8F0F-3A9A436A4B94}" srcOrd="0" destOrd="0" parTransId="{0945E7BD-7094-4858-A721-CC4640BA5A57}" sibTransId="{A9ADC761-1A91-4FC7-BCDE-CACB4183F0E1}"/>
-    <dgm:cxn modelId="{03181670-7239-4DFD-89FA-864092E1DF3A}" type="presOf" srcId="{46D3D9BA-A5B6-44EE-8ADD-A6CE56DE9AE9}" destId="{82BAC38A-B10F-49C3-8962-AEC952104616}" srcOrd="0" destOrd="0" presId="urn:microsoft.com/office/officeart/2005/8/layout/radial3"/>
-    <dgm:cxn modelId="{F252E115-D785-4BE3-ADAC-14F0919C4127}" srcId="{8BD561DC-1BA9-4B98-8898-957F7AECCCA2}" destId="{42754379-F56C-4B98-B9EF-103DDFA584E5}" srcOrd="0" destOrd="0" parTransId="{934F8A91-1FF1-4732-93AB-1D5468C1E72B}" sibTransId="{38526B72-F95C-478C-96FA-191731D6E083}"/>
-    <dgm:cxn modelId="{7CCB1013-C44C-48B1-84A9-45B35F988865}" type="presOf" srcId="{278BDD44-B7E3-43B0-A53C-55236BD0CB29}" destId="{4BC71F48-0568-434C-AC1A-ED290022B49A}" srcOrd="0" destOrd="2" presId="urn:microsoft.com/office/officeart/2005/8/layout/radial3"/>
-    <dgm:cxn modelId="{F30B5140-C5D3-412E-B315-5000A8C8F8D2}" type="presOf" srcId="{8BD561DC-1BA9-4B98-8898-957F7AECCCA2}" destId="{B2A64C9D-739C-420B-A15E-AADEE6C47D4D}" srcOrd="0" destOrd="0" presId="urn:microsoft.com/office/officeart/2005/8/layout/radial3"/>
-    <dgm:cxn modelId="{27DD8629-DF9C-4F35-90DD-E5C4F4E4D306}" type="presParOf" srcId="{89708447-7FC2-4A8D-8ADD-02463DBE6A2E}" destId="{5ED3E13E-474C-4311-A47B-3652553499F7}" srcOrd="0" destOrd="0" presId="urn:microsoft.com/office/officeart/2005/8/layout/radial3"/>
-    <dgm:cxn modelId="{A54028F4-FBF8-43B4-8191-EFED37385513}" type="presParOf" srcId="{5ED3E13E-474C-4311-A47B-3652553499F7}" destId="{82BAC38A-B10F-49C3-8962-AEC952104616}" srcOrd="0" destOrd="0" presId="urn:microsoft.com/office/officeart/2005/8/layout/radial3"/>
-    <dgm:cxn modelId="{1D52FAEC-2F09-4383-B376-BC1790BA4EAB}" type="presParOf" srcId="{5ED3E13E-474C-4311-A47B-3652553499F7}" destId="{4BC71F48-0568-434C-AC1A-ED290022B49A}" srcOrd="1" destOrd="0" presId="urn:microsoft.com/office/officeart/2005/8/layout/radial3"/>
-    <dgm:cxn modelId="{ACB4548C-74C0-40BC-8F7B-91F4B558560D}" type="presParOf" srcId="{5ED3E13E-474C-4311-A47B-3652553499F7}" destId="{495CAAE2-5E98-43B6-9892-8B6F1B9F881F}" srcOrd="2" destOrd="0" presId="urn:microsoft.com/office/officeart/2005/8/layout/radial3"/>
-    <dgm:cxn modelId="{9F3859A9-3634-498D-AD9D-3286B5AEA52B}" type="presParOf" srcId="{5ED3E13E-474C-4311-A47B-3652553499F7}" destId="{B2A64C9D-739C-420B-A15E-AADEE6C47D4D}" srcOrd="3" destOrd="0" presId="urn:microsoft.com/office/officeart/2005/8/layout/radial3"/>
-    <dgm:cxn modelId="{D10429B3-A3F5-4B34-8920-75F07C70D458}" type="presParOf" srcId="{5ED3E13E-474C-4311-A47B-3652553499F7}" destId="{334E0CBB-C7E5-4E1E-9167-07B9B4DB9A4E}" srcOrd="4" destOrd="0" presId="urn:microsoft.com/office/officeart/2005/8/layout/radial3"/>
+    <dgm:cxn modelId="{CD61A8DA-F61E-4CE9-8156-024D053C8B16}" type="presParOf" srcId="{89708447-7FC2-4A8D-8ADD-02463DBE6A2E}" destId="{5ED3E13E-474C-4311-A47B-3652553499F7}" srcOrd="0" destOrd="0" presId="urn:microsoft.com/office/officeart/2005/8/layout/radial3"/>
+    <dgm:cxn modelId="{4D13091E-87B7-4E5A-A225-CDA74F0E27B2}" type="presParOf" srcId="{5ED3E13E-474C-4311-A47B-3652553499F7}" destId="{82BAC38A-B10F-49C3-8962-AEC952104616}" srcOrd="0" destOrd="0" presId="urn:microsoft.com/office/officeart/2005/8/layout/radial3"/>
+    <dgm:cxn modelId="{544A2563-39CB-4EA8-AC9F-48FAFF5E5A6E}" type="presParOf" srcId="{5ED3E13E-474C-4311-A47B-3652553499F7}" destId="{4BC71F48-0568-434C-AC1A-ED290022B49A}" srcOrd="1" destOrd="0" presId="urn:microsoft.com/office/officeart/2005/8/layout/radial3"/>
+    <dgm:cxn modelId="{04AF4CF7-58D3-4C30-9C47-EC13EA2ACA6D}" type="presParOf" srcId="{5ED3E13E-474C-4311-A47B-3652553499F7}" destId="{495CAAE2-5E98-43B6-9892-8B6F1B9F881F}" srcOrd="2" destOrd="0" presId="urn:microsoft.com/office/officeart/2005/8/layout/radial3"/>
+    <dgm:cxn modelId="{62C6D814-BEA5-4355-A51E-F114400C773F}" type="presParOf" srcId="{5ED3E13E-474C-4311-A47B-3652553499F7}" destId="{B2A64C9D-739C-420B-A15E-AADEE6C47D4D}" srcOrd="3" destOrd="0" presId="urn:microsoft.com/office/officeart/2005/8/layout/radial3"/>
+    <dgm:cxn modelId="{FE1DB7FD-291E-491C-A443-075BE22D9150}" type="presParOf" srcId="{5ED3E13E-474C-4311-A47B-3652553499F7}" destId="{334E0CBB-C7E5-4E1E-9167-07B9B4DB9A4E}" srcOrd="4" destOrd="0" presId="urn:microsoft.com/office/officeart/2005/8/layout/radial3"/>
   </dgm:cxnLst>
   <dgm:bg/>
   <dgm:whole/>
@@ -13063,23 +12662,23 @@
     </dgm:pt>
   </dgm:ptLst>
   <dgm:cxnLst>
+    <dgm:cxn modelId="{00CBE5C8-B93F-4836-8715-B9B4B535A6A1}" type="presOf" srcId="{667FCAE9-09BE-4F1E-BEAE-6B70A8EE2395}" destId="{495CAAE2-5E98-43B6-9892-8B6F1B9F881F}" srcOrd="0" destOrd="0" presId="urn:microsoft.com/office/officeart/2005/8/layout/radial3"/>
     <dgm:cxn modelId="{B7B3FA80-978C-47C8-966A-2E79692D48A4}" srcId="{46D3D9BA-A5B6-44EE-8ADD-A6CE56DE9AE9}" destId="{667FCAE9-09BE-4F1E-BEAE-6B70A8EE2395}" srcOrd="1" destOrd="0" parTransId="{E9E4910B-2223-4D92-9DA3-E3E998438A68}" sibTransId="{805D00B7-A605-4BA5-80D0-2875916138DB}"/>
-    <dgm:cxn modelId="{0DF11DB1-4B68-4A09-BF8B-3B76C089774A}" type="presOf" srcId="{3FF746A6-D981-4572-8F0F-3A9A436A4B94}" destId="{4BC71F48-0568-434C-AC1A-ED290022B49A}" srcOrd="0" destOrd="0" presId="urn:microsoft.com/office/officeart/2005/8/layout/radial3"/>
-    <dgm:cxn modelId="{9E1F97CC-1EDC-42DA-B9CB-B42282D89EA0}" type="presOf" srcId="{8BD561DC-1BA9-4B98-8898-957F7AECCCA2}" destId="{B2A64C9D-739C-420B-A15E-AADEE6C47D4D}" srcOrd="0" destOrd="0" presId="urn:microsoft.com/office/officeart/2005/8/layout/radial3"/>
     <dgm:cxn modelId="{3A3B493B-5B24-4454-979D-394717C78BC9}" srcId="{46D3D9BA-A5B6-44EE-8ADD-A6CE56DE9AE9}" destId="{CEEF09E8-CEB1-4AEB-8A66-2068F98C570D}" srcOrd="3" destOrd="0" parTransId="{0E39A85E-A801-461D-B48C-E51F0FC104C2}" sibTransId="{07C3B1DA-2BFC-47BA-98D3-D81E2E272F75}"/>
+    <dgm:cxn modelId="{DFFF50BF-6444-40A4-BADF-687AB29F4A3E}" type="presOf" srcId="{8BD561DC-1BA9-4B98-8898-957F7AECCCA2}" destId="{B2A64C9D-739C-420B-A15E-AADEE6C47D4D}" srcOrd="0" destOrd="0" presId="urn:microsoft.com/office/officeart/2005/8/layout/radial3"/>
     <dgm:cxn modelId="{29A73E57-C84E-4019-9D80-A8CB2A82E9CD}" srcId="{C49BE5DB-07F9-45A3-BA57-C15DA25F7F45}" destId="{46D3D9BA-A5B6-44EE-8ADD-A6CE56DE9AE9}" srcOrd="0" destOrd="0" parTransId="{81D54686-923D-4B8B-AA7E-3C3FCF10F035}" sibTransId="{4B9E897A-6E28-4447-B1C7-CE02E4FED52D}"/>
-    <dgm:cxn modelId="{752FDB1A-D23F-4255-8E7E-E4825B16C2F8}" type="presOf" srcId="{C49BE5DB-07F9-45A3-BA57-C15DA25F7F45}" destId="{89708447-7FC2-4A8D-8ADD-02463DBE6A2E}" srcOrd="0" destOrd="0" presId="urn:microsoft.com/office/officeart/2005/8/layout/radial3"/>
     <dgm:cxn modelId="{9D7F7CA9-049C-43D0-AB2D-4820259468FF}" srcId="{46D3D9BA-A5B6-44EE-8ADD-A6CE56DE9AE9}" destId="{8BD561DC-1BA9-4B98-8898-957F7AECCCA2}" srcOrd="2" destOrd="0" parTransId="{BD76251C-887B-453C-B90D-CB31BCC68262}" sibTransId="{9AD27677-E830-4F63-ACBD-F5CF96370E1D}"/>
     <dgm:cxn modelId="{85B9A3CA-6342-4399-9B66-3296F5D4301B}" srcId="{46D3D9BA-A5B6-44EE-8ADD-A6CE56DE9AE9}" destId="{3FF746A6-D981-4572-8F0F-3A9A436A4B94}" srcOrd="0" destOrd="0" parTransId="{0945E7BD-7094-4858-A721-CC4640BA5A57}" sibTransId="{A9ADC761-1A91-4FC7-BCDE-CACB4183F0E1}"/>
-    <dgm:cxn modelId="{243A906F-97C7-47E9-9B3A-9BF672ECDA00}" type="presOf" srcId="{667FCAE9-09BE-4F1E-BEAE-6B70A8EE2395}" destId="{495CAAE2-5E98-43B6-9892-8B6F1B9F881F}" srcOrd="0" destOrd="0" presId="urn:microsoft.com/office/officeart/2005/8/layout/radial3"/>
-    <dgm:cxn modelId="{8287C8A2-F4A4-4BC2-ABFC-E05B69B89EB4}" type="presOf" srcId="{46D3D9BA-A5B6-44EE-8ADD-A6CE56DE9AE9}" destId="{82BAC38A-B10F-49C3-8962-AEC952104616}" srcOrd="0" destOrd="0" presId="urn:microsoft.com/office/officeart/2005/8/layout/radial3"/>
-    <dgm:cxn modelId="{C90290AA-5A28-4A29-9AC6-A987A849A1C2}" type="presOf" srcId="{CEEF09E8-CEB1-4AEB-8A66-2068F98C570D}" destId="{334E0CBB-C7E5-4E1E-9167-07B9B4DB9A4E}" srcOrd="0" destOrd="0" presId="urn:microsoft.com/office/officeart/2005/8/layout/radial3"/>
-    <dgm:cxn modelId="{592492F7-C7EF-4601-9D28-68D65EC67D6D}" type="presParOf" srcId="{89708447-7FC2-4A8D-8ADD-02463DBE6A2E}" destId="{5ED3E13E-474C-4311-A47B-3652553499F7}" srcOrd="0" destOrd="0" presId="urn:microsoft.com/office/officeart/2005/8/layout/radial3"/>
-    <dgm:cxn modelId="{B516F3EA-7E94-4ECD-BE22-A6F42C816215}" type="presParOf" srcId="{5ED3E13E-474C-4311-A47B-3652553499F7}" destId="{82BAC38A-B10F-49C3-8962-AEC952104616}" srcOrd="0" destOrd="0" presId="urn:microsoft.com/office/officeart/2005/8/layout/radial3"/>
-    <dgm:cxn modelId="{0D172093-6BD3-4CFB-8BBB-A7C265AA46FD}" type="presParOf" srcId="{5ED3E13E-474C-4311-A47B-3652553499F7}" destId="{4BC71F48-0568-434C-AC1A-ED290022B49A}" srcOrd="1" destOrd="0" presId="urn:microsoft.com/office/officeart/2005/8/layout/radial3"/>
-    <dgm:cxn modelId="{81023DC2-2862-4BD1-8504-62FC853301D4}" type="presParOf" srcId="{5ED3E13E-474C-4311-A47B-3652553499F7}" destId="{495CAAE2-5E98-43B6-9892-8B6F1B9F881F}" srcOrd="2" destOrd="0" presId="urn:microsoft.com/office/officeart/2005/8/layout/radial3"/>
-    <dgm:cxn modelId="{D8286B56-E090-4D17-895A-76E067104E81}" type="presParOf" srcId="{5ED3E13E-474C-4311-A47B-3652553499F7}" destId="{B2A64C9D-739C-420B-A15E-AADEE6C47D4D}" srcOrd="3" destOrd="0" presId="urn:microsoft.com/office/officeart/2005/8/layout/radial3"/>
-    <dgm:cxn modelId="{6136BCF0-FEE8-4F8D-BF16-95F70CC82D38}" type="presParOf" srcId="{5ED3E13E-474C-4311-A47B-3652553499F7}" destId="{334E0CBB-C7E5-4E1E-9167-07B9B4DB9A4E}" srcOrd="4" destOrd="0" presId="urn:microsoft.com/office/officeart/2005/8/layout/radial3"/>
+    <dgm:cxn modelId="{66D49AF9-CD73-44FB-A286-7EC83AE2E90D}" type="presOf" srcId="{C49BE5DB-07F9-45A3-BA57-C15DA25F7F45}" destId="{89708447-7FC2-4A8D-8ADD-02463DBE6A2E}" srcOrd="0" destOrd="0" presId="urn:microsoft.com/office/officeart/2005/8/layout/radial3"/>
+    <dgm:cxn modelId="{6B30E39C-3597-4AC1-8A77-8ED9ED8B3A7D}" type="presOf" srcId="{46D3D9BA-A5B6-44EE-8ADD-A6CE56DE9AE9}" destId="{82BAC38A-B10F-49C3-8962-AEC952104616}" srcOrd="0" destOrd="0" presId="urn:microsoft.com/office/officeart/2005/8/layout/radial3"/>
+    <dgm:cxn modelId="{EB062E6C-7452-4AA0-A27A-CD1700F38F10}" type="presOf" srcId="{3FF746A6-D981-4572-8F0F-3A9A436A4B94}" destId="{4BC71F48-0568-434C-AC1A-ED290022B49A}" srcOrd="0" destOrd="0" presId="urn:microsoft.com/office/officeart/2005/8/layout/radial3"/>
+    <dgm:cxn modelId="{2934F385-B240-4AA7-BC54-E32FB35CD44D}" type="presOf" srcId="{CEEF09E8-CEB1-4AEB-8A66-2068F98C570D}" destId="{334E0CBB-C7E5-4E1E-9167-07B9B4DB9A4E}" srcOrd="0" destOrd="0" presId="urn:microsoft.com/office/officeart/2005/8/layout/radial3"/>
+    <dgm:cxn modelId="{AAF9B9FE-8B33-43B6-B9C5-A69F2088A2D1}" type="presParOf" srcId="{89708447-7FC2-4A8D-8ADD-02463DBE6A2E}" destId="{5ED3E13E-474C-4311-A47B-3652553499F7}" srcOrd="0" destOrd="0" presId="urn:microsoft.com/office/officeart/2005/8/layout/radial3"/>
+    <dgm:cxn modelId="{86F0A721-B969-48A2-BECD-C1F10D08E9A6}" type="presParOf" srcId="{5ED3E13E-474C-4311-A47B-3652553499F7}" destId="{82BAC38A-B10F-49C3-8962-AEC952104616}" srcOrd="0" destOrd="0" presId="urn:microsoft.com/office/officeart/2005/8/layout/radial3"/>
+    <dgm:cxn modelId="{64AFEADB-F9E7-42CD-811A-A97CB456C5B3}" type="presParOf" srcId="{5ED3E13E-474C-4311-A47B-3652553499F7}" destId="{4BC71F48-0568-434C-AC1A-ED290022B49A}" srcOrd="1" destOrd="0" presId="urn:microsoft.com/office/officeart/2005/8/layout/radial3"/>
+    <dgm:cxn modelId="{4FB20C73-932D-4272-A803-720C003F7CFE}" type="presParOf" srcId="{5ED3E13E-474C-4311-A47B-3652553499F7}" destId="{495CAAE2-5E98-43B6-9892-8B6F1B9F881F}" srcOrd="2" destOrd="0" presId="urn:microsoft.com/office/officeart/2005/8/layout/radial3"/>
+    <dgm:cxn modelId="{6B01C838-50EB-482D-892F-00D3401CABED}" type="presParOf" srcId="{5ED3E13E-474C-4311-A47B-3652553499F7}" destId="{B2A64C9D-739C-420B-A15E-AADEE6C47D4D}" srcOrd="3" destOrd="0" presId="urn:microsoft.com/office/officeart/2005/8/layout/radial3"/>
+    <dgm:cxn modelId="{C9F189DC-3443-4F6C-951E-9D41ACDB49EE}" type="presParOf" srcId="{5ED3E13E-474C-4311-A47B-3652553499F7}" destId="{334E0CBB-C7E5-4E1E-9167-07B9B4DB9A4E}" srcOrd="4" destOrd="0" presId="urn:microsoft.com/office/officeart/2005/8/layout/radial3"/>
   </dgm:cxnLst>
   <dgm:bg/>
   <dgm:whole/>
@@ -16620,342 +16219,6 @@
 </dgm:styleDef>
 </file>
 
-<file path=word/glossary/document.xml><?xml version="1.0" encoding="utf-8"?>
-<w:glossaryDocument xmlns:ve="http://schemas.openxmlformats.org/markup-compatibility/2006" xmlns:o="urn:schemas-microsoft-com:office:office" xmlns:r="http://schemas.openxmlformats.org/officeDocument/2006/relationships" xmlns:m="http://schemas.openxmlformats.org/officeDocument/2006/math" xmlns:v="urn:schemas-microsoft-com:vml" xmlns:wp="http://schemas.openxmlformats.org/drawingml/2006/wordprocessingDrawing" xmlns:w10="urn:schemas-microsoft-com:office:word" xmlns:w="http://schemas.openxmlformats.org/wordprocessingml/2006/main" xmlns:wne="http://schemas.microsoft.com/office/word/2006/wordml">
-  <w:docParts/>
-</w:glossaryDocument>
-</file>
-
-<file path=word/glossary/fontTable.xml><?xml version="1.0" encoding="utf-8"?>
-<w:fonts xmlns:r="http://schemas.openxmlformats.org/officeDocument/2006/relationships" xmlns:w="http://schemas.openxmlformats.org/wordprocessingml/2006/main">
-  <w:font w:name="Symbol">
-    <w:panose1 w:val="05050102010706020507"/>
-    <w:charset w:val="02"/>
-    <w:family w:val="roman"/>
-    <w:pitch w:val="variable"/>
-    <w:sig w:usb0="00000000" w:usb1="10000000" w:usb2="00000000" w:usb3="00000000" w:csb0="80000000" w:csb1="00000000"/>
-  </w:font>
-  <w:font w:name="Times New Roman">
-    <w:panose1 w:val="02020603050405020304"/>
-    <w:charset w:val="00"/>
-    <w:family w:val="roman"/>
-    <w:pitch w:val="variable"/>
-    <w:sig w:usb0="E0002AFF" w:usb1="C0007841" w:usb2="00000009" w:usb3="00000000" w:csb0="000001FF" w:csb1="00000000"/>
-  </w:font>
-  <w:font w:name="Courier New">
-    <w:panose1 w:val="02070309020205020404"/>
-    <w:charset w:val="00"/>
-    <w:family w:val="modern"/>
-    <w:pitch w:val="fixed"/>
-    <w:sig w:usb0="E0002AFF" w:usb1="C0007843" w:usb2="00000009" w:usb3="00000000" w:csb0="000001FF" w:csb1="00000000"/>
-  </w:font>
-  <w:font w:name="Wingdings">
-    <w:panose1 w:val="05000000000000000000"/>
-    <w:charset w:val="02"/>
-    <w:family w:val="auto"/>
-    <w:pitch w:val="variable"/>
-    <w:sig w:usb0="00000000" w:usb1="10000000" w:usb2="00000000" w:usb3="00000000" w:csb0="80000000" w:csb1="00000000"/>
-  </w:font>
-  <w:font w:name="Calibri">
-    <w:panose1 w:val="020F0502020204030204"/>
-    <w:charset w:val="00"/>
-    <w:family w:val="swiss"/>
-    <w:pitch w:val="variable"/>
-    <w:sig w:usb0="E00002FF" w:usb1="4000ACFF" w:usb2="00000001" w:usb3="00000000" w:csb0="0000019F" w:csb1="00000000"/>
-  </w:font>
-  <w:font w:name="Cambria">
-    <w:panose1 w:val="02040503050406030204"/>
-    <w:charset w:val="00"/>
-    <w:family w:val="roman"/>
-    <w:pitch w:val="variable"/>
-    <w:sig w:usb0="E00002FF" w:usb1="4000045F" w:usb2="00000000" w:usb3="00000000" w:csb0="0000019F" w:csb1="00000000"/>
-  </w:font>
-  <w:font w:name="Comic Sans MS">
-    <w:panose1 w:val="030F0702030302020204"/>
-    <w:charset w:val="00"/>
-    <w:family w:val="script"/>
-    <w:pitch w:val="variable"/>
-    <w:sig w:usb0="00000287" w:usb1="00000000" w:usb2="00000000" w:usb3="00000000" w:csb0="0000009F" w:csb1="00000000"/>
-  </w:font>
-  <w:font w:name="Tahoma">
-    <w:panose1 w:val="020B0604030504040204"/>
-    <w:charset w:val="00"/>
-    <w:family w:val="swiss"/>
-    <w:pitch w:val="variable"/>
-    <w:sig w:usb0="E1002EFF" w:usb1="C000605B" w:usb2="00000029" w:usb3="00000000" w:csb0="000101FF" w:csb1="00000000"/>
-  </w:font>
-  <w:font w:name="Batang">
-    <w:altName w:val="바탕"/>
-    <w:panose1 w:val="02030600000101010101"/>
-    <w:charset w:val="81"/>
-    <w:family w:val="roman"/>
-    <w:pitch w:val="variable"/>
-    <w:sig w:usb0="B00002AF" w:usb1="69D77CFB" w:usb2="00000030" w:usb3="00000000" w:csb0="0008009F" w:csb1="00000000"/>
-  </w:font>
-  <w:font w:name="Verdana">
-    <w:panose1 w:val="020B0604030504040204"/>
-    <w:charset w:val="00"/>
-    <w:family w:val="swiss"/>
-    <w:pitch w:val="variable"/>
-    <w:sig w:usb0="A10006FF" w:usb1="4000205B" w:usb2="00000010" w:usb3="00000000" w:csb0="0000019F" w:csb1="00000000"/>
-  </w:font>
-</w:fonts>
-</file>
-
-<file path=word/glossary/settings.xml><?xml version="1.0" encoding="utf-8"?>
-<w:settings xmlns:o="urn:schemas-microsoft-com:office:office" xmlns:r="http://schemas.openxmlformats.org/officeDocument/2006/relationships" xmlns:m="http://schemas.openxmlformats.org/officeDocument/2006/math" xmlns:v="urn:schemas-microsoft-com:vml" xmlns:w10="urn:schemas-microsoft-com:office:word" xmlns:w="http://schemas.openxmlformats.org/wordprocessingml/2006/main" xmlns:sl="http://schemas.openxmlformats.org/schemaLibrary/2006/main">
-  <w:view w:val="normal"/>
-  <w:defaultTabStop w:val="708"/>
-  <w:hyphenationZone w:val="425"/>
-  <w:characterSpacingControl w:val="doNotCompress"/>
-  <w:compat>
-    <w:useFELayout/>
-  </w:compat>
-  <w:rsids>
-    <w:rsidRoot w:val="00FF3134"/>
-    <w:rsid w:val="00FF3134"/>
-  </w:rsids>
-  <m:mathPr>
-    <m:mathFont m:val="Cambria Math"/>
-    <m:brkBin m:val="before"/>
-    <m:brkBinSub m:val="--"/>
-    <m:smallFrac m:val="off"/>
-    <m:dispDef/>
-    <m:lMargin m:val="0"/>
-    <m:rMargin m:val="0"/>
-    <m:defJc m:val="centerGroup"/>
-    <m:wrapIndent m:val="1440"/>
-    <m:intLim m:val="subSup"/>
-    <m:naryLim m:val="undOvr"/>
-  </m:mathPr>
-  <w:themeFontLang w:val="fr-FR"/>
-  <w:clrSchemeMapping w:bg1="light1" w:t1="dark1" w:bg2="light2" w:t2="dark2" w:accent1="accent1" w:accent2="accent2" w:accent3="accent3" w:accent4="accent4" w:accent5="accent5" w:accent6="accent6" w:hyperlink="hyperlink" w:followedHyperlink="followedHyperlink"/>
-  <w:decimalSymbol w:val=","/>
-  <w:listSeparator w:val=";"/>
-</w:settings>
-</file>
-
-<file path=word/glossary/styles.xml><?xml version="1.0" encoding="utf-8"?>
-<w:styles xmlns:r="http://schemas.openxmlformats.org/officeDocument/2006/relationships" xmlns:w="http://schemas.openxmlformats.org/wordprocessingml/2006/main">
-  <w:docDefaults>
-    <w:rPrDefault>
-      <w:rPr>
-        <w:rFonts w:asciiTheme="minorHAnsi" w:eastAsiaTheme="minorEastAsia" w:hAnsiTheme="minorHAnsi" w:cstheme="minorBidi"/>
-        <w:sz w:val="22"/>
-        <w:szCs w:val="22"/>
-        <w:lang w:val="fr-FR" w:eastAsia="fr-FR" w:bidi="ar-SA"/>
-      </w:rPr>
-    </w:rPrDefault>
-    <w:pPrDefault>
-      <w:pPr>
-        <w:spacing w:after="200" w:line="276" w:lineRule="auto"/>
-      </w:pPr>
-    </w:pPrDefault>
-  </w:docDefaults>
-  <w:latentStyles w:defLockedState="0" w:defUIPriority="99" w:defSemiHidden="1" w:defUnhideWhenUsed="1" w:defQFormat="0" w:count="267">
-    <w:lsdException w:name="Normal" w:semiHidden="0" w:uiPriority="0" w:unhideWhenUsed="0" w:qFormat="1"/>
-    <w:lsdException w:name="heading 1" w:semiHidden="0" w:uiPriority="9" w:unhideWhenUsed="0" w:qFormat="1"/>
-    <w:lsdException w:name="heading 2" w:uiPriority="9" w:qFormat="1"/>
-    <w:lsdException w:name="heading 3" w:uiPriority="9" w:qFormat="1"/>
-    <w:lsdException w:name="heading 4" w:uiPriority="9" w:qFormat="1"/>
-    <w:lsdException w:name="heading 5" w:uiPriority="9" w:qFormat="1"/>
-    <w:lsdException w:name="heading 6" w:uiPriority="9" w:qFormat="1"/>
-    <w:lsdException w:name="heading 7" w:uiPriority="9" w:qFormat="1"/>
-    <w:lsdException w:name="heading 8" w:uiPriority="9" w:qFormat="1"/>
-    <w:lsdException w:name="heading 9" w:uiPriority="9" w:qFormat="1"/>
-    <w:lsdException w:name="toc 1" w:uiPriority="39"/>
-    <w:lsdException w:name="toc 2" w:uiPriority="39"/>
-    <w:lsdException w:name="toc 3" w:uiPriority="39"/>
-    <w:lsdException w:name="toc 4" w:uiPriority="39"/>
-    <w:lsdException w:name="toc 5" w:uiPriority="39"/>
-    <w:lsdException w:name="toc 6" w:uiPriority="39"/>
-    <w:lsdException w:name="toc 7" w:uiPriority="39"/>
-    <w:lsdException w:name="toc 8" w:uiPriority="39"/>
-    <w:lsdException w:name="toc 9" w:uiPriority="39"/>
-    <w:lsdException w:name="caption" w:uiPriority="35" w:qFormat="1"/>
-    <w:lsdException w:name="Title" w:semiHidden="0" w:uiPriority="10" w:unhideWhenUsed="0" w:qFormat="1"/>
-    <w:lsdException w:name="Default Paragraph Font" w:uiPriority="1"/>
-    <w:lsdException w:name="Subtitle" w:semiHidden="0" w:uiPriority="11" w:unhideWhenUsed="0" w:qFormat="1"/>
-    <w:lsdException w:name="Strong" w:semiHidden="0" w:uiPriority="22" w:unhideWhenUsed="0" w:qFormat="1"/>
-    <w:lsdException w:name="Emphasis" w:semiHidden="0" w:uiPriority="20" w:unhideWhenUsed="0" w:qFormat="1"/>
-    <w:lsdException w:name="Table Grid" w:semiHidden="0" w:uiPriority="59" w:unhideWhenUsed="0"/>
-    <w:lsdException w:name="Placeholder Text" w:unhideWhenUsed="0"/>
-    <w:lsdException w:name="No Spacing" w:semiHidden="0" w:uiPriority="1" w:unhideWhenUsed="0" w:qFormat="1"/>
-    <w:lsdException w:name="Light Shading" w:semiHidden="0" w:uiPriority="60" w:unhideWhenUsed="0"/>
-    <w:lsdException w:name="Light List" w:semiHidden="0" w:uiPriority="61" w:unhideWhenUsed="0"/>
-    <w:lsdException w:name="Light Grid" w:semiHidden="0" w:uiPriority="62" w:unhideWhenUsed="0"/>
-    <w:lsdException w:name="Medium Shading 1" w:semiHidden="0" w:uiPriority="63" w:unhideWhenUsed="0"/>
-    <w:lsdException w:name="Medium Shading 2" w:semiHidden="0" w:uiPriority="64" w:unhideWhenUsed="0"/>
-    <w:lsdException w:name="Medium List 1" w:semiHidden="0" w:uiPriority="65" w:unhideWhenUsed="0"/>
-    <w:lsdException w:name="Medium List 2" w:semiHidden="0" w:uiPriority="66" w:unhideWhenUsed="0"/>
-    <w:lsdException w:name="Medium Grid 1" w:semiHidden="0" w:uiPriority="67" w:unhideWhenUsed="0"/>
-    <w:lsdException w:name="Medium Grid 2" w:semiHidden="0" w:uiPriority="68" w:unhideWhenUsed="0"/>
-    <w:lsdException w:name="Medium Grid 3" w:semiHidden="0" w:uiPriority="69" w:unhideWhenUsed="0"/>
-    <w:lsdException w:name="Dark List" w:semiHidden="0" w:uiPriority="70" w:unhideWhenUsed="0"/>
-    <w:lsdException w:name="Colorful Shading" w:semiHidden="0" w:uiPriority="71" w:unhideWhenUsed="0"/>
-    <w:lsdException w:name="Colorful List" w:semiHidden="0" w:uiPriority="72" w:unhideWhenUsed="0"/>
-    <w:lsdException w:name="Colorful Grid" w:semiHidden="0" w:uiPriority="73" w:unhideWhenUsed="0"/>
-    <w:lsdException w:name="Light Shading Accent 1" w:semiHidden="0" w:uiPriority="60" w:unhideWhenUsed="0"/>
-    <w:lsdException w:name="Light List Accent 1" w:semiHidden="0" w:uiPriority="61" w:unhideWhenUsed="0"/>
-    <w:lsdException w:name="Light Grid Accent 1" w:semiHidden="0" w:uiPriority="62" w:unhideWhenUsed="0"/>
-    <w:lsdException w:name="Medium Shading 1 Accent 1" w:semiHidden="0" w:uiPriority="63" w:unhideWhenUsed="0"/>
-    <w:lsdException w:name="Medium Shading 2 Accent 1" w:semiHidden="0" w:uiPriority="64" w:unhideWhenUsed="0"/>
-    <w:lsdException w:name="Medium List 1 Accent 1" w:semiHidden="0" w:uiPriority="65" w:unhideWhenUsed="0"/>
-    <w:lsdException w:name="Revision" w:unhideWhenUsed="0"/>
-    <w:lsdException w:name="List Paragraph" w:semiHidden="0" w:uiPriority="34" w:unhideWhenUsed="0" w:qFormat="1"/>
-    <w:lsdException w:name="Quote" w:semiHidden="0" w:uiPriority="29" w:unhideWhenUsed="0" w:qFormat="1"/>
-    <w:lsdException w:name="Intense Quote" w:semiHidden="0" w:uiPriority="30" w:unhideWhenUsed="0" w:qFormat="1"/>
-    <w:lsdException w:name="Medium List 2 Accent 1" w:semiHidden="0" w:uiPriority="66" w:unhideWhenUsed="0"/>
-    <w:lsdException w:name="Medium Grid 1 Accent 1" w:semiHidden="0" w:uiPriority="67" w:unhideWhenUsed="0"/>
-    <w:lsdException w:name="Medium Grid 2 Accent 1" w:semiHidden="0" w:uiPriority="68" w:unhideWhenUsed="0"/>
-    <w:lsdException w:name="Medium Grid 3 Accent 1" w:semiHidden="0" w:uiPriority="69" w:unhideWhenUsed="0"/>
-    <w:lsdException w:name="Dark List Accent 1" w:semiHidden="0" w:uiPriority="70" w:unhideWhenUsed="0"/>
-    <w:lsdException w:name="Colorful Shading Accent 1" w:semiHidden="0" w:uiPriority="71" w:unhideWhenUsed="0"/>
-    <w:lsdException w:name="Colorful List Accent 1" w:semiHidden="0" w:uiPriority="72" w:unhideWhenUsed="0"/>
-    <w:lsdException w:name="Colorful Grid Accent 1" w:semiHidden="0" w:uiPriority="73" w:unhideWhenUsed="0"/>
-    <w:lsdException w:name="Light Shading Accent 2" w:semiHidden="0" w:uiPriority="60" w:unhideWhenUsed="0"/>
-    <w:lsdException w:name="Light List Accent 2" w:semiHidden="0" w:uiPriority="61" w:unhideWhenUsed="0"/>
-    <w:lsdException w:name="Light Grid Accent 2" w:semiHidden="0" w:uiPriority="62" w:unhideWhenUsed="0"/>
-    <w:lsdException w:name="Medium Shading 1 Accent 2" w:semiHidden="0" w:uiPriority="63" w:unhideWhenUsed="0"/>
-    <w:lsdException w:name="Medium Shading 2 Accent 2" w:semiHidden="0" w:uiPriority="64" w:unhideWhenUsed="0"/>
-    <w:lsdException w:name="Medium List 1 Accent 2" w:semiHidden="0" w:uiPriority="65" w:unhideWhenUsed="0"/>
-    <w:lsdException w:name="Medium List 2 Accent 2" w:semiHidden="0" w:uiPriority="66" w:unhideWhenUsed="0"/>
-    <w:lsdException w:name="Medium Grid 1 Accent 2" w:semiHidden="0" w:uiPriority="67" w:unhideWhenUsed="0"/>
-    <w:lsdException w:name="Medium Grid 2 Accent 2" w:semiHidden="0" w:uiPriority="68" w:unhideWhenUsed="0"/>
-    <w:lsdException w:name="Medium Grid 3 Accent 2" w:semiHidden="0" w:uiPriority="69" w:unhideWhenUsed="0"/>
-    <w:lsdException w:name="Dark List Accent 2" w:semiHidden="0" w:uiPriority="70" w:unhideWhenUsed="0"/>
-    <w:lsdException w:name="Colorful Shading Accent 2" w:semiHidden="0" w:uiPriority="71" w:unhideWhenUsed="0"/>
-    <w:lsdException w:name="Colorful List Accent 2" w:semiHidden="0" w:uiPriority="72" w:unhideWhenUsed="0"/>
-    <w:lsdException w:name="Colorful Grid Accent 2" w:semiHidden="0" w:uiPriority="73" w:unhideWhenUsed="0"/>
-    <w:lsdException w:name="Light Shading Accent 3" w:semiHidden="0" w:uiPriority="60" w:unhideWhenUsed="0"/>
-    <w:lsdException w:name="Light List Accent 3" w:semiHidden="0" w:uiPriority="61" w:unhideWhenUsed="0"/>
-    <w:lsdException w:name="Light Grid Accent 3" w:semiHidden="0" w:uiPriority="62" w:unhideWhenUsed="0"/>
-    <w:lsdException w:name="Medium Shading 1 Accent 3" w:semiHidden="0" w:uiPriority="63" w:unhideWhenUsed="0"/>
-    <w:lsdException w:name="Medium Shading 2 Accent 3" w:semiHidden="0" w:uiPriority="64" w:unhideWhenUsed="0"/>
-    <w:lsdException w:name="Medium List 1 Accent 3" w:semiHidden="0" w:uiPriority="65" w:unhideWhenUsed="0"/>
-    <w:lsdException w:name="Medium List 2 Accent 3" w:semiHidden="0" w:uiPriority="66" w:unhideWhenUsed="0"/>
-    <w:lsdException w:name="Medium Grid 1 Accent 3" w:semiHidden="0" w:uiPriority="67" w:unhideWhenUsed="0"/>
-    <w:lsdException w:name="Medium Grid 2 Accent 3" w:semiHidden="0" w:uiPriority="68" w:unhideWhenUsed="0"/>
-    <w:lsdException w:name="Medium Grid 3 Accent 3" w:semiHidden="0" w:uiPriority="69" w:unhideWhenUsed="0"/>
-    <w:lsdException w:name="Dark List Accent 3" w:semiHidden="0" w:uiPriority="70" w:unhideWhenUsed="0"/>
-    <w:lsdException w:name="Colorful Shading Accent 3" w:semiHidden="0" w:uiPriority="71" w:unhideWhenUsed="0"/>
-    <w:lsdException w:name="Colorful List Accent 3" w:semiHidden="0" w:uiPriority="72" w:unhideWhenUsed="0"/>
-    <w:lsdException w:name="Colorful Grid Accent 3" w:semiHidden="0" w:uiPriority="73" w:unhideWhenUsed="0"/>
-    <w:lsdException w:name="Light Shading Accent 4" w:semiHidden="0" w:uiPriority="60" w:unhideWhenUsed="0"/>
-    <w:lsdException w:name="Light List Accent 4" w:semiHidden="0" w:uiPriority="61" w:unhideWhenUsed="0"/>
-    <w:lsdException w:name="Light Grid Accent 4" w:semiHidden="0" w:uiPriority="62" w:unhideWhenUsed="0"/>
-    <w:lsdException w:name="Medium Shading 1 Accent 4" w:semiHidden="0" w:uiPriority="63" w:unhideWhenUsed="0"/>
-    <w:lsdException w:name="Medium Shading 2 Accent 4" w:semiHidden="0" w:uiPriority="64" w:unhideWhenUsed="0"/>
-    <w:lsdException w:name="Medium List 1 Accent 4" w:semiHidden="0" w:uiPriority="65" w:unhideWhenUsed="0"/>
-    <w:lsdException w:name="Medium List 2 Accent 4" w:semiHidden="0" w:uiPriority="66" w:unhideWhenUsed="0"/>
-    <w:lsdException w:name="Medium Grid 1 Accent 4" w:semiHidden="0" w:uiPriority="67" w:unhideWhenUsed="0"/>
-    <w:lsdException w:name="Medium Grid 2 Accent 4" w:semiHidden="0" w:uiPriority="68" w:unhideWhenUsed="0"/>
-    <w:lsdException w:name="Medium Grid 3 Accent 4" w:semiHidden="0" w:uiPriority="69" w:unhideWhenUsed="0"/>
-    <w:lsdException w:name="Dark List Accent 4" w:semiHidden="0" w:uiPriority="70" w:unhideWhenUsed="0"/>
-    <w:lsdException w:name="Colorful Shading Accent 4" w:semiHidden="0" w:uiPriority="71" w:unhideWhenUsed="0"/>
-    <w:lsdException w:name="Colorful List Accent 4" w:semiHidden="0" w:uiPriority="72" w:unhideWhenUsed="0"/>
-    <w:lsdException w:name="Colorful Grid Accent 4" w:semiHidden="0" w:uiPriority="73" w:unhideWhenUsed="0"/>
-    <w:lsdException w:name="Light Shading Accent 5" w:semiHidden="0" w:uiPriority="60" w:unhideWhenUsed="0"/>
-    <w:lsdException w:name="Light List Accent 5" w:semiHidden="0" w:uiPriority="61" w:unhideWhenUsed="0"/>
-    <w:lsdException w:name="Light Grid Accent 5" w:semiHidden="0" w:uiPriority="62" w:unhideWhenUsed="0"/>
-    <w:lsdException w:name="Medium Shading 1 Accent 5" w:semiHidden="0" w:uiPriority="63" w:unhideWhenUsed="0"/>
-    <w:lsdException w:name="Medium Shading 2 Accent 5" w:semiHidden="0" w:uiPriority="64" w:unhideWhenUsed="0"/>
-    <w:lsdException w:name="Medium List 1 Accent 5" w:semiHidden="0" w:uiPriority="65" w:unhideWhenUsed="0"/>
-    <w:lsdException w:name="Medium List 2 Accent 5" w:semiHidden="0" w:uiPriority="66" w:unhideWhenUsed="0"/>
-    <w:lsdException w:name="Medium Grid 1 Accent 5" w:semiHidden="0" w:uiPriority="67" w:unhideWhenUsed="0"/>
-    <w:lsdException w:name="Medium Grid 2 Accent 5" w:semiHidden="0" w:uiPriority="68" w:unhideWhenUsed="0"/>
-    <w:lsdException w:name="Medium Grid 3 Accent 5" w:semiHidden="0" w:uiPriority="69" w:unhideWhenUsed="0"/>
-    <w:lsdException w:name="Dark List Accent 5" w:semiHidden="0" w:uiPriority="70" w:unhideWhenUsed="0"/>
-    <w:lsdException w:name="Colorful Shading Accent 5" w:semiHidden="0" w:uiPriority="71" w:unhideWhenUsed="0"/>
-    <w:lsdException w:name="Colorful List Accent 5" w:semiHidden="0" w:uiPriority="72" w:unhideWhenUsed="0"/>
-    <w:lsdException w:name="Colorful Grid Accent 5" w:semiHidden="0" w:uiPriority="73" w:unhideWhenUsed="0"/>
-    <w:lsdException w:name="Light Shading Accent 6" w:semiHidden="0" w:uiPriority="60" w:unhideWhenUsed="0"/>
-    <w:lsdException w:name="Light List Accent 6" w:semiHidden="0" w:uiPriority="61" w:unhideWhenUsed="0"/>
-    <w:lsdException w:name="Light Grid Accent 6" w:semiHidden="0" w:uiPriority="62" w:unhideWhenUsed="0"/>
-    <w:lsdException w:name="Medium Shading 1 Accent 6" w:semiHidden="0" w:uiPriority="63" w:unhideWhenUsed="0"/>
-    <w:lsdException w:name="Medium Shading 2 Accent 6" w:semiHidden="0" w:uiPriority="64" w:unhideWhenUsed="0"/>
-    <w:lsdException w:name="Medium List 1 Accent 6" w:semiHidden="0" w:uiPriority="65" w:unhideWhenUsed="0"/>
-    <w:lsdException w:name="Medium List 2 Accent 6" w:semiHidden="0" w:uiPriority="66" w:unhideWhenUsed="0"/>
-    <w:lsdException w:name="Medium Grid 1 Accent 6" w:semiHidden="0" w:uiPriority="67" w:unhideWhenUsed="0"/>
-    <w:lsdException w:name="Medium Grid 2 Accent 6" w:semiHidden="0" w:uiPriority="68" w:unhideWhenUsed="0"/>
-    <w:lsdException w:name="Medium Grid 3 Accent 6" w:semiHidden="0" w:uiPriority="69" w:unhideWhenUsed="0"/>
-    <w:lsdException w:name="Dark List Accent 6" w:semiHidden="0" w:uiPriority="70" w:unhideWhenUsed="0"/>
-    <w:lsdException w:name="Colorful Shading Accent 6" w:semiHidden="0" w:uiPriority="71" w:unhideWhenUsed="0"/>
-    <w:lsdException w:name="Colorful List Accent 6" w:semiHidden="0" w:uiPriority="72" w:unhideWhenUsed="0"/>
-    <w:lsdException w:name="Colorful Grid Accent 6" w:semiHidden="0" w:uiPriority="73" w:unhideWhenUsed="0"/>
-    <w:lsdException w:name="Subtle Emphasis" w:semiHidden="0" w:uiPriority="19" w:unhideWhenUsed="0" w:qFormat="1"/>
-    <w:lsdException w:name="Intense Emphasis" w:semiHidden="0" w:uiPriority="21" w:unhideWhenUsed="0" w:qFormat="1"/>
-    <w:lsdException w:name="Subtle Reference" w:semiHidden="0" w:uiPriority="31" w:unhideWhenUsed="0" w:qFormat="1"/>
-    <w:lsdException w:name="Intense Reference" w:semiHidden="0" w:uiPriority="32" w:unhideWhenUsed="0" w:qFormat="1"/>
-    <w:lsdException w:name="Book Title" w:semiHidden="0" w:uiPriority="33" w:unhideWhenUsed="0" w:qFormat="1"/>
-    <w:lsdException w:name="Bibliography" w:uiPriority="37"/>
-    <w:lsdException w:name="TOC Heading" w:uiPriority="39" w:qFormat="1"/>
-  </w:latentStyles>
-  <w:style w:type="paragraph" w:default="1" w:styleId="Normal">
-    <w:name w:val="Normal"/>
-    <w:qFormat/>
-  </w:style>
-  <w:style w:type="character" w:default="1" w:styleId="Policepardfaut">
-    <w:name w:val="Default Paragraph Font"/>
-    <w:uiPriority w:val="1"/>
-    <w:semiHidden/>
-    <w:unhideWhenUsed/>
-  </w:style>
-  <w:style w:type="table" w:default="1" w:styleId="TableauNormal">
-    <w:name w:val="Normal Table"/>
-    <w:uiPriority w:val="99"/>
-    <w:semiHidden/>
-    <w:unhideWhenUsed/>
-    <w:qFormat/>
-    <w:tblPr>
-      <w:tblInd w:w="0" w:type="dxa"/>
-      <w:tblCellMar>
-        <w:top w:w="0" w:type="dxa"/>
-        <w:left w:w="108" w:type="dxa"/>
-        <w:bottom w:w="0" w:type="dxa"/>
-        <w:right w:w="108" w:type="dxa"/>
-      </w:tblCellMar>
-    </w:tblPr>
-  </w:style>
-  <w:style w:type="numbering" w:default="1" w:styleId="Aucuneliste">
-    <w:name w:val="No List"/>
-    <w:uiPriority w:val="99"/>
-    <w:semiHidden/>
-    <w:unhideWhenUsed/>
-  </w:style>
-  <w:style w:type="paragraph" w:customStyle="1" w:styleId="B85333C609604AA7ABEDA416BEBFD45B">
-    <w:name w:val="B85333C609604AA7ABEDA416BEBFD45B"/>
-    <w:rsid w:val="00FF3134"/>
-  </w:style>
-  <w:style w:type="paragraph" w:customStyle="1" w:styleId="164CA71AA61143089CDF1218789D395C">
-    <w:name w:val="164CA71AA61143089CDF1218789D395C"/>
-    <w:rsid w:val="00FF3134"/>
-  </w:style>
-  <w:style w:type="paragraph" w:customStyle="1" w:styleId="5BBD4BA87E584EABB23FF8A9E9082FCC">
-    <w:name w:val="5BBD4BA87E584EABB23FF8A9E9082FCC"/>
-    <w:rsid w:val="00FF3134"/>
-  </w:style>
-  <w:style w:type="paragraph" w:customStyle="1" w:styleId="8F5DE61CE1024D17BFEF18E1D512FA0B">
-    <w:name w:val="8F5DE61CE1024D17BFEF18E1D512FA0B"/>
-    <w:rsid w:val="00FF3134"/>
-  </w:style>
-  <w:style w:type="paragraph" w:customStyle="1" w:styleId="BDEA046126104C759B049A61530871C8">
-    <w:name w:val="BDEA046126104C759B049A61530871C8"/>
-    <w:rsid w:val="00FF3134"/>
-  </w:style>
-  <w:style w:type="paragraph" w:customStyle="1" w:styleId="2BA26C37403742DCAEA40891A0704363">
-    <w:name w:val="2BA26C37403742DCAEA40891A0704363"/>
-    <w:rsid w:val="00FF3134"/>
-  </w:style>
-</w:styles>
-</file>
-
-<file path=word/glossary/webSettings.xml><?xml version="1.0" encoding="utf-8"?>
-<w:webSettings xmlns:r="http://schemas.openxmlformats.org/officeDocument/2006/relationships" xmlns:w="http://schemas.openxmlformats.org/wordprocessingml/2006/main">
-  <w:optimizeForBrowser/>
-</w:webSettings>
-</file>
-
 <file path=word/theme/theme1.xml><?xml version="1.0" encoding="utf-8"?>
 <a:theme xmlns:a="http://schemas.openxmlformats.org/drawingml/2006/main" name="Thème Office">
   <a:themeElements>
@@ -17244,7 +16507,7 @@
 </file>
 
 <file path=customXml/itemProps1.xml><?xml version="1.0" encoding="utf-8"?>
-<ds:datastoreItem xmlns:ds="http://schemas.openxmlformats.org/officeDocument/2006/customXml" ds:itemID="{65ABAB33-2E27-4F5D-8245-9FA0F1381175}">
+<ds:datastoreItem xmlns:ds="http://schemas.openxmlformats.org/officeDocument/2006/customXml" ds:itemID="{C9607A21-9572-4861-B2B8-773B08C0D748}">
   <ds:schemaRefs>
     <ds:schemaRef ds:uri="http://schemas.openxmlformats.org/officeDocument/2006/bibliography"/>
   </ds:schemaRefs>

</xml_diff>

<commit_message>
Add notes within working document; Add Pimca sample for Shape Detection System
</commit_message>
<xml_diff>
--- a/documentation/docTravail/seancesTravail/DocumentDeTravail.docx
+++ b/documentation/docTravail/seancesTravail/DocumentDeTravail.docx
@@ -30,15 +30,7 @@
         <w:t>L’étude aborde l’interface entre matériel et logicie</w:t>
       </w:r>
       <w:r>
-        <w:t xml:space="preserve">l dans un cadre de </w:t>
-      </w:r>
-      <w:proofErr w:type="spellStart"/>
-      <w:r>
-        <w:t>cyberdéfense</w:t>
-      </w:r>
-      <w:proofErr w:type="spellEnd"/>
-      <w:r>
-        <w:t xml:space="preserve"> et se focalise</w:t>
+        <w:t>l dans un cadre de cyberdéfense et se focalise</w:t>
       </w:r>
       <w:r>
         <w:t xml:space="preserve"> </w:t>
@@ -1715,7 +1707,6 @@
         </w:rPr>
         <w:t xml:space="preserve"> dans un contexte de </w:t>
       </w:r>
-      <w:proofErr w:type="spellStart"/>
       <w:r>
         <w:rPr>
           <w:lang w:eastAsia="zh-CN"/>
@@ -1728,7 +1719,6 @@
         </w:rPr>
         <w:t>défense</w:t>
       </w:r>
-      <w:proofErr w:type="spellEnd"/>
       <w:r>
         <w:rPr>
           <w:lang w:eastAsia="zh-CN"/>
@@ -1837,35 +1827,7 @@
         <w:rPr>
           <w:lang w:eastAsia="zh-CN"/>
         </w:rPr>
-        <w:t xml:space="preserve"> de reverse-engineering. Dans l'attaque d'un tel système embarqué, l'articulation logicielle-matérielle est cruciale : quels processeurs sont susceptibles d'intervenir dans la conception ? Quels bus ? Quelle est la structure de la </w:t>
-      </w:r>
-      <w:proofErr w:type="spellStart"/>
-      <w:r>
-        <w:rPr>
-          <w:lang w:eastAsia="zh-CN"/>
-        </w:rPr>
-        <w:t>memory</w:t>
-      </w:r>
-      <w:proofErr w:type="spellEnd"/>
-      <w:r>
-        <w:rPr>
-          <w:lang w:eastAsia="zh-CN"/>
-        </w:rPr>
-        <w:t xml:space="preserve"> </w:t>
-      </w:r>
-      <w:proofErr w:type="spellStart"/>
-      <w:r>
-        <w:rPr>
-          <w:lang w:eastAsia="zh-CN"/>
-        </w:rPr>
-        <w:t>map</w:t>
-      </w:r>
-      <w:proofErr w:type="spellEnd"/>
-      <w:r>
-        <w:rPr>
-          <w:lang w:eastAsia="zh-CN"/>
-        </w:rPr>
-        <w:t xml:space="preserve"> ? Quels périphériques? De quelles marques ? </w:t>
+        <w:t xml:space="preserve"> de reverse-engineering. Dans l'attaque d'un tel système embarqué, l'articulation logicielle-matérielle est cruciale : quels processeurs sont susceptibles d'intervenir dans la conception ? Quels bus ? Quelle est la structure de la memory map ? Quels périphériques? De quelles marques ? </w:t>
       </w:r>
     </w:p>
     <w:p>
@@ -2214,21 +2176,7 @@
         <w:rPr>
           <w:lang w:eastAsia="zh-CN"/>
         </w:rPr>
-        <w:t xml:space="preserve">cée : génération de code, synthèse comportementale, estimation de paramètres, </w:t>
-      </w:r>
-      <w:proofErr w:type="spellStart"/>
-      <w:r>
-        <w:rPr>
-          <w:lang w:eastAsia="zh-CN"/>
-        </w:rPr>
-        <w:t>etc</w:t>
-      </w:r>
-      <w:proofErr w:type="spellEnd"/>
-      <w:r>
-        <w:rPr>
-          <w:lang w:eastAsia="zh-CN"/>
-        </w:rPr>
-        <w:t xml:space="preserve">… </w:t>
+        <w:t xml:space="preserve">cée : génération de code, synthèse comportementale, estimation de paramètres, etc… </w:t>
       </w:r>
       <w:r>
         <w:rPr>
@@ -2406,15 +2354,7 @@
         <w:t xml:space="preserve"> qui se compose d'un FPGA pour la récupération</w:t>
       </w:r>
       <w:r>
-        <w:t xml:space="preserve"> et </w:t>
-      </w:r>
-      <w:proofErr w:type="spellStart"/>
-      <w:r>
-        <w:t>pré-traitement</w:t>
-      </w:r>
-      <w:proofErr w:type="spellEnd"/>
-      <w:r>
-        <w:t xml:space="preserve"> du flux vidé</w:t>
+        <w:t xml:space="preserve"> et pré-traitement du flux vidé</w:t>
       </w:r>
       <w:r>
         <w:t>o</w:t>
@@ -2928,8 +2868,29 @@
     <w:p>
       <w:pPr>
         <w:pStyle w:val="Titre1"/>
+        <w:rPr>
+          <w:rStyle w:val="Emphaseple"/>
+        </w:rPr>
       </w:pPr>
       <w:bookmarkStart w:id="4" w:name="_Toc433268606"/>
+      <w:r>
+        <w:rPr>
+          <w:rStyle w:val="Emphaseple"/>
+        </w:rPr>
+        <w:t>//</w:t>
+      </w:r>
+      <w:r>
+        <w:rPr>
+          <w:rStyle w:val="Emphaseple"/>
+        </w:rPr>
+        <w:t>analyse de la menace</w:t>
+      </w:r>
+    </w:p>
+    <w:p/>
+    <w:p>
+      <w:pPr>
+        <w:pStyle w:val="Titre1"/>
+      </w:pPr>
       <w:r>
         <w:t>APPROCHE</w:t>
       </w:r>
@@ -2994,41 +2955,13 @@
         <w:rPr>
           <w:szCs w:val="24"/>
         </w:rPr>
-        <w:t xml:space="preserve"> </w:t>
-      </w:r>
-      <w:proofErr w:type="spellStart"/>
+        <w:t xml:space="preserve"> etc) correspondent à autant d'</w:t>
+      </w:r>
       <w:r>
         <w:rPr>
           <w:szCs w:val="24"/>
         </w:rPr>
-        <w:t>etc</w:t>
-      </w:r>
-      <w:proofErr w:type="spellEnd"/>
-      <w:r>
-        <w:rPr>
-          <w:szCs w:val="24"/>
-        </w:rPr>
-        <w:t>) correspondent à autant d'</w:t>
-      </w:r>
-      <w:r>
-        <w:rPr>
-          <w:szCs w:val="24"/>
-        </w:rPr>
-        <w:t xml:space="preserve">explorations architecturales. Ces approches incrémentales sont particulièrement employées dans la conception  de </w:t>
-      </w:r>
-      <w:proofErr w:type="spellStart"/>
-      <w:r>
-        <w:rPr>
-          <w:szCs w:val="24"/>
-        </w:rPr>
-        <w:t>SoC</w:t>
-      </w:r>
-      <w:proofErr w:type="spellEnd"/>
-      <w:r>
-        <w:rPr>
-          <w:szCs w:val="24"/>
-        </w:rPr>
-        <w:t xml:space="preserve"> (system-on-chip), où 2 à trois niveaux d'abstraction différents ont cours : comportemental, architectural et détaillé</w:t>
+        <w:t>explorations architecturales. Ces approches incrémentales sont particulièrement employées dans la conception  de SoC (system-on-chip), où 2 à trois niveaux d'abstraction différents ont cours : comportemental, architectural et détaillé</w:t>
       </w:r>
       <w:r>
         <w:rPr>
@@ -3145,31 +3078,7 @@
         <w:t xml:space="preserve"> et ce potentiellement au travers de différents langages </w:t>
       </w:r>
       <w:r>
-        <w:t>(UML/</w:t>
-      </w:r>
-      <w:proofErr w:type="spellStart"/>
-      <w:r>
-        <w:t>Rhapsody</w:t>
-      </w:r>
-      <w:proofErr w:type="spellEnd"/>
-      <w:r>
-        <w:t xml:space="preserve">, </w:t>
-      </w:r>
-      <w:proofErr w:type="spellStart"/>
-      <w:r>
-        <w:t>SysML</w:t>
-      </w:r>
-      <w:proofErr w:type="spellEnd"/>
-      <w:r>
-        <w:t xml:space="preserve">, </w:t>
-      </w:r>
-      <w:proofErr w:type="spellStart"/>
-      <w:r>
-        <w:t>Pimca</w:t>
-      </w:r>
-      <w:proofErr w:type="spellEnd"/>
-      <w:r>
-        <w:t xml:space="preserve">). </w:t>
+        <w:t xml:space="preserve">(UML/Rhapsody, SysML, Pimca). </w:t>
       </w:r>
       <w:r>
         <w:t>D'autres informations pourr</w:t>
@@ -3187,15 +3096,7 @@
         <w:t>(mot de passes, adresses IP...) qui pourraient être fournie par d'autre modèles ou sources d'informations(fe</w:t>
       </w:r>
       <w:r>
-        <w:t xml:space="preserve">uilles </w:t>
-      </w:r>
-      <w:proofErr w:type="spellStart"/>
-      <w:r>
-        <w:t>excel</w:t>
-      </w:r>
-      <w:proofErr w:type="spellEnd"/>
-      <w:r>
-        <w:t>, bases de données).</w:t>
+        <w:t>uilles excel, bases de données).</w:t>
       </w:r>
       <w:r>
         <w:t xml:space="preserve"> </w:t>
@@ -3212,21 +3113,7 @@
         <w:rPr>
           <w:lang w:eastAsia="zh-CN"/>
         </w:rPr>
-        <w:t xml:space="preserve">Le système embarqué étant par nature </w:t>
-      </w:r>
-      <w:proofErr w:type="spellStart"/>
-      <w:r>
-        <w:rPr>
-          <w:lang w:eastAsia="zh-CN"/>
-        </w:rPr>
-        <w:t>multi-points</w:t>
-      </w:r>
-      <w:proofErr w:type="spellEnd"/>
-      <w:r>
-        <w:rPr>
-          <w:lang w:eastAsia="zh-CN"/>
-        </w:rPr>
-        <w:t xml:space="preserve"> de vue et intégrant différents niveaux d’abstraction, la modélisation du système repose sur une approche de modélisation hétérogène.</w:t>
+        <w:t>Le système embarqué étant par nature multi-points de vue et intégrant différents niveaux d’abstraction, la modélisation du système repose sur une approche de modélisation hétérogène.</w:t>
       </w:r>
       <w:r>
         <w:rPr>
@@ -3284,6 +3171,7 @@
           <w:rFonts w:eastAsia="Batang"/>
           <w:szCs w:val="24"/>
         </w:rPr>
+        <w:lastRenderedPageBreak/>
         <w:t>La modélisation par rôle</w:t>
       </w:r>
       <w:r>
@@ -3363,15 +3251,86 @@
           <w:rFonts w:eastAsia="Batang"/>
           <w:szCs w:val="24"/>
         </w:rPr>
-        <w:t xml:space="preserve"> que </w:t>
-      </w:r>
-      <w:r>
+        <w:t xml:space="preserve"> que nous cherchons à analyser dans un but de découverte de son architecture. Pour cela, nous nous baserons sur les travaux issus d’une thèse (DGA – Région Bretagne) menée au sein de l’équipe qui a défini et implanter un langage spécialisé pour la définition de rôle dans le but de fédérer différents modèles systèmes [10,11,12].</w:t>
+      </w:r>
+    </w:p>
+    <w:p>
+      <w:pPr>
+        <w:jc w:val="both"/>
         <w:rPr>
           <w:rFonts w:eastAsia="Batang"/>
           <w:szCs w:val="24"/>
         </w:rPr>
-        <w:lastRenderedPageBreak/>
-        <w:t>nous cherchons à analyser dans un but de découverte de son architecture. Pour cela, nous nous baserons sur les travaux issus d’une thèse (DGA – Région Bretagne) menée au sein de l’équipe qui a défini et implanter un langage spécialisé pour la définition de rôle dans le but de fédérer différents modèles systèmes [10,11,12].</w:t>
+      </w:pPr>
+      <w:r>
+        <w:rPr>
+          <w:rFonts w:eastAsia="Batang"/>
+          <w:szCs w:val="24"/>
+        </w:rPr>
+        <w:t xml:space="preserve">Une fois le système suffisamment </w:t>
+      </w:r>
+      <w:r>
+        <w:rPr>
+          <w:rFonts w:eastAsia="Batang"/>
+          <w:szCs w:val="24"/>
+        </w:rPr>
+        <w:t>décrit</w:t>
+      </w:r>
+      <w:r>
+        <w:rPr>
+          <w:rFonts w:eastAsia="Batang"/>
+          <w:szCs w:val="24"/>
+        </w:rPr>
+        <w:t xml:space="preserve">, la synthèse de haut niveau </w:t>
+      </w:r>
+      <w:r>
+        <w:rPr>
+          <w:rFonts w:eastAsia="Batang"/>
+          <w:szCs w:val="24"/>
+        </w:rPr>
+        <w:t>permet la production de circuits matériels à partir de spéc</w:t>
+      </w:r>
+      <w:r>
+        <w:rPr>
+          <w:rFonts w:eastAsia="Batang"/>
+          <w:szCs w:val="24"/>
+        </w:rPr>
+        <w:t>ification modélisées</w:t>
+      </w:r>
+      <w:r>
+        <w:rPr>
+          <w:rFonts w:eastAsia="Batang"/>
+          <w:szCs w:val="24"/>
+        </w:rPr>
+        <w:t>(Morphose)</w:t>
+      </w:r>
+      <w:r>
+        <w:rPr>
+          <w:rFonts w:eastAsia="Batang"/>
+          <w:szCs w:val="24"/>
+        </w:rPr>
+        <w:t xml:space="preserve">. </w:t>
+      </w:r>
+      <w:r>
+        <w:rPr>
+          <w:rFonts w:eastAsia="Batang"/>
+          <w:szCs w:val="24"/>
+        </w:rPr>
+        <w:t xml:space="preserve">La maitrise de cette synthèse de haut niveau dans l’équipe de l’ENSTA Bretagne permet de se reposer sur une expertise éprouvée pour </w:t>
+      </w:r>
+      <w:r>
+        <w:rPr>
+          <w:rFonts w:eastAsia="Batang"/>
+          <w:szCs w:val="24"/>
+        </w:rPr>
+        <w:t>améliorer la modélisation des systèmes sur différents niveaux d’abstraction</w:t>
+      </w:r>
+      <w:r>
+        <w:rPr>
+          <w:rFonts w:eastAsia="Batang"/>
+          <w:szCs w:val="24"/>
+        </w:rPr>
+        <w:t xml:space="preserve">. En effet, l’équipe de l’ENSTA Bretagne a développé en propre et en collaboration avec ses partenaires du Lab-STICC des outils logiciels permettant la synthèse de haut niveau [6,7,8]. La maitrise technologique de la phase de synthèse de haut-niveau est critique. Elle permet d’orienter  la synthèse à façon, pour répondre à des problématiques ciblées. </w:t>
       </w:r>
     </w:p>
     <w:p>
@@ -3387,171 +3346,28 @@
           <w:rFonts w:eastAsia="Batang"/>
           <w:szCs w:val="24"/>
         </w:rPr>
-        <w:t xml:space="preserve">Une fois le système suffisamment </w:t>
+        <w:t>Enfin un outil</w:t>
       </w:r>
       <w:r>
         <w:rPr>
           <w:rFonts w:eastAsia="Batang"/>
           <w:szCs w:val="24"/>
         </w:rPr>
-        <w:t>décrit</w:t>
+        <w:t>(ModSocTool)</w:t>
       </w:r>
       <w:r>
         <w:rPr>
           <w:rFonts w:eastAsia="Batang"/>
           <w:szCs w:val="24"/>
         </w:rPr>
-        <w:t xml:space="preserve">, la synthèse de haut niveau </w:t>
+        <w:t xml:space="preserve"> </w:t>
       </w:r>
       <w:r>
         <w:rPr>
           <w:rFonts w:eastAsia="Batang"/>
           <w:szCs w:val="24"/>
         </w:rPr>
-        <w:t>permet la production de circuits matériels à partir de spéc</w:t>
-      </w:r>
-      <w:r>
-        <w:rPr>
-          <w:rFonts w:eastAsia="Batang"/>
-          <w:szCs w:val="24"/>
-        </w:rPr>
-        <w:t>ification modélisées</w:t>
-      </w:r>
-      <w:r>
-        <w:rPr>
-          <w:rFonts w:eastAsia="Batang"/>
-          <w:szCs w:val="24"/>
-        </w:rPr>
-        <w:t>(</w:t>
-      </w:r>
-      <w:proofErr w:type="spellStart"/>
-      <w:r>
-        <w:rPr>
-          <w:rFonts w:eastAsia="Batang"/>
-          <w:szCs w:val="24"/>
-        </w:rPr>
-        <w:t>Morphose</w:t>
-      </w:r>
-      <w:proofErr w:type="spellEnd"/>
-      <w:r>
-        <w:rPr>
-          <w:rFonts w:eastAsia="Batang"/>
-          <w:szCs w:val="24"/>
-        </w:rPr>
-        <w:t>)</w:t>
-      </w:r>
-      <w:r>
-        <w:rPr>
-          <w:rFonts w:eastAsia="Batang"/>
-          <w:szCs w:val="24"/>
-        </w:rPr>
-        <w:t xml:space="preserve">. </w:t>
-      </w:r>
-      <w:r>
-        <w:rPr>
-          <w:rFonts w:eastAsia="Batang"/>
-          <w:szCs w:val="24"/>
-        </w:rPr>
-        <w:t xml:space="preserve">La maitrise de cette synthèse de haut niveau dans l’équipe de l’ENSTA Bretagne permet de se reposer sur une expertise éprouvée pour </w:t>
-      </w:r>
-      <w:r>
-        <w:rPr>
-          <w:rFonts w:eastAsia="Batang"/>
-          <w:szCs w:val="24"/>
-        </w:rPr>
-        <w:t>améliorer la modélisation des systèmes sur différents niveaux d’abstraction</w:t>
-      </w:r>
-      <w:r>
-        <w:rPr>
-          <w:rFonts w:eastAsia="Batang"/>
-          <w:szCs w:val="24"/>
-        </w:rPr>
-        <w:t xml:space="preserve">. En effet, l’équipe de l’ENSTA Bretagne a développé en propre et en collaboration avec ses partenaires du </w:t>
-      </w:r>
-      <w:proofErr w:type="spellStart"/>
-      <w:r>
-        <w:rPr>
-          <w:rFonts w:eastAsia="Batang"/>
-          <w:szCs w:val="24"/>
-        </w:rPr>
-        <w:t>Lab</w:t>
-      </w:r>
-      <w:proofErr w:type="spellEnd"/>
-      <w:r>
-        <w:rPr>
-          <w:rFonts w:eastAsia="Batang"/>
-          <w:szCs w:val="24"/>
-        </w:rPr>
-        <w:t xml:space="preserve">-STICC des outils logiciels permettant la synthèse de haut niveau [6,7,8]. La maitrise technologique de la phase de synthèse de haut-niveau est critique. Elle permet d’orienter  la synthèse à façon, pour répondre à des problématiques ciblées. </w:t>
-      </w:r>
-    </w:p>
-    <w:p>
-      <w:pPr>
-        <w:jc w:val="both"/>
-        <w:rPr>
-          <w:rFonts w:eastAsia="Batang"/>
-          <w:szCs w:val="24"/>
-        </w:rPr>
-      </w:pPr>
-      <w:r>
-        <w:rPr>
-          <w:rFonts w:eastAsia="Batang"/>
-          <w:szCs w:val="24"/>
-        </w:rPr>
-        <w:t>Enfin un outil</w:t>
-      </w:r>
-      <w:r>
-        <w:rPr>
-          <w:rFonts w:eastAsia="Batang"/>
-          <w:szCs w:val="24"/>
-        </w:rPr>
-        <w:t>(</w:t>
-      </w:r>
-      <w:proofErr w:type="spellStart"/>
-      <w:r>
-        <w:rPr>
-          <w:rFonts w:eastAsia="Batang"/>
-          <w:szCs w:val="24"/>
-        </w:rPr>
-        <w:t>ModSocTool</w:t>
-      </w:r>
-      <w:proofErr w:type="spellEnd"/>
-      <w:r>
-        <w:rPr>
-          <w:rFonts w:eastAsia="Batang"/>
-          <w:szCs w:val="24"/>
-        </w:rPr>
-        <w:t>)</w:t>
-      </w:r>
-      <w:r>
-        <w:rPr>
-          <w:rFonts w:eastAsia="Batang"/>
-          <w:szCs w:val="24"/>
-        </w:rPr>
-        <w:t xml:space="preserve"> </w:t>
-      </w:r>
-      <w:r>
-        <w:rPr>
-          <w:rFonts w:eastAsia="Batang"/>
-          <w:szCs w:val="24"/>
-        </w:rPr>
-        <w:t>s'appuyant sur le modèle fédéré sera développé. Il permettra notamment de mettre en œuvre la méthodologie, et fournira des interfaces utilisateur adaptés(</w:t>
-      </w:r>
-      <w:proofErr w:type="spellStart"/>
-      <w:r>
-        <w:rPr>
-          <w:rFonts w:eastAsia="Batang"/>
-          <w:szCs w:val="24"/>
-        </w:rPr>
-        <w:t>KPI's</w:t>
-      </w:r>
-      <w:proofErr w:type="spellEnd"/>
-      <w:r>
-        <w:rPr>
-          <w:rFonts w:eastAsia="Batang"/>
-          <w:szCs w:val="24"/>
-        </w:rPr>
-        <w:t>, Dashboard...).</w:t>
+        <w:t>s'appuyant sur le modèle fédéré sera développé. Il permettra notamment de mettre en œuvre la méthodologie, et fournira des interfaces utilisateur adaptés(KPI's, Dashboard...).</w:t>
       </w:r>
     </w:p>
     <w:p>
@@ -3702,6 +3518,84 @@
     </w:p>
     <w:p>
       <w:pPr>
+        <w:rPr>
+          <w:rStyle w:val="Emphaseple"/>
+        </w:rPr>
+      </w:pPr>
+      <w:r>
+        <w:rPr>
+          <w:rStyle w:val="Emphaseple"/>
+        </w:rPr>
+        <w:t>Scénario possible: J'ai une feuille excel avec des adresses IP obtenu par appel à la commande NMAP. On instancie du coups des "machineries" au sein de Pimca(le modèle est complété progressivement via la feuille excel). Adresse IP pour PC, et pour ArM</w:t>
+      </w:r>
+    </w:p>
+    <w:p>
+      <w:pPr>
+        <w:rPr>
+          <w:rStyle w:val="Emphaseple"/>
+        </w:rPr>
+      </w:pPr>
+      <w:r>
+        <w:rPr>
+          <w:rStyle w:val="Emphaseple"/>
+        </w:rPr>
+        <w:t>Animer un modèle PIMCA</w:t>
+      </w:r>
+    </w:p>
+    <w:p>
+      <w:pPr>
+        <w:rPr>
+          <w:rStyle w:val="Emphaseple"/>
+        </w:rPr>
+      </w:pPr>
+      <w:r>
+        <w:rPr>
+          <w:rStyle w:val="Emphaseple"/>
+        </w:rPr>
+        <w:t>Définir un exemple simple : Pimca-&gt;Role4All-&gt;Morphose.</w:t>
+      </w:r>
+    </w:p>
+    <w:p>
+      <w:pPr>
+        <w:rPr>
+          <w:rStyle w:val="Emphaseple"/>
+        </w:rPr>
+      </w:pPr>
+      <w:r>
+        <w:rPr>
+          <w:rStyle w:val="Emphaseple"/>
+        </w:rPr>
+        <w:t>Partir à l'envers -&gt; Information du FPGA(str</w:t>
+      </w:r>
+      <w:r>
+        <w:rPr>
+          <w:rStyle w:val="Emphaseple"/>
+        </w:rPr>
+        <w:t>nu</w:t>
+      </w:r>
+      <w:r>
+        <w:rPr>
+          <w:rStyle w:val="Emphaseple"/>
+        </w:rPr>
+        <w:t xml:space="preserve">ucture du banc de registre) -&gt; entrée de Morphose?(1 bloc de calcul sur le Proc et 1 sur le FPGA) -&gt; </w:t>
+      </w:r>
+    </w:p>
+    <w:p>
+      <w:pPr>
+        <w:rPr>
+          <w:rStyle w:val="Emphaseple"/>
+        </w:rPr>
+      </w:pPr>
+      <w:r>
+        <w:rPr>
+          <w:rStyle w:val="Emphaseple"/>
+        </w:rPr>
+        <w:t>Ou alors, j'ai dans Pimca Armadeus 64bits, des types de composants Ruby Morphose, que je paramètre avec les données de Pimca grâce à Role4All en fonction de la phase du scénario d'attaque.</w:t>
+      </w:r>
+    </w:p>
+    <w:p/>
+    <w:p>
+      <w:pPr>
         <w:pStyle w:val="Titre1"/>
       </w:pPr>
       <w:r>
@@ -3743,7 +3637,11 @@
         <w:t>extrêmement simple et adaptable</w:t>
       </w:r>
       <w:r>
-        <w:t xml:space="preserve">, c'est aussi un type de web service qui </w:t>
+        <w:t xml:space="preserve">, c'est aussi un type de web </w:t>
+      </w:r>
+      <w:r>
+        <w:lastRenderedPageBreak/>
+        <w:t xml:space="preserve">service qui </w:t>
       </w:r>
       <w:r>
         <w:t>a</w:t>
@@ -3755,26 +3653,10 @@
         <w:t xml:space="preserve">notamment </w:t>
       </w:r>
       <w:r>
-        <w:t>pour la conception de systèmes embarqués(REF[</w:t>
-      </w:r>
-      <w:proofErr w:type="spellStart"/>
-      <w:r>
-        <w:t>iFEST</w:t>
-      </w:r>
-      <w:proofErr w:type="spellEnd"/>
-      <w:r>
-        <w:t>/OSLC]). Dans REST chaque ressource ou service proposé par l'outil est identifiée par une URI(ex http://monoutil.mesresources/resource1), et l'accès à cette ressource s'effectue par les commandes HTTP(GET, POST, PUT, DELETE...).</w:t>
-      </w:r>
-      <w:r>
-        <w:t xml:space="preserve"> REST est supposé </w:t>
-      </w:r>
-      <w:proofErr w:type="spellStart"/>
-      <w:r>
-        <w:t>Stateless</w:t>
-      </w:r>
-      <w:proofErr w:type="spellEnd"/>
-      <w:r>
-        <w:t xml:space="preserve"> ce qui impose que le serveur ne conserve pas d'informations relatives aux requêtes passées du client. </w:t>
+        <w:t>pour la conception de systèmes embarqués(REF[iFEST/OSLC]). Dans REST chaque ressource ou service proposé par l'outil est identifiée par une URI(ex http://monoutil.mesresources/resource1), et l'accès à cette ressource s'effectue par les commandes HTTP(GET, POST, PUT, DELETE...).</w:t>
+      </w:r>
+      <w:r>
+        <w:t xml:space="preserve"> REST est supposé Stateless ce qui impose que le serveur ne conserve pas d'informations relatives aux requêtes passées du client. </w:t>
       </w:r>
     </w:p>
     <w:p>
@@ -3817,7 +3699,6 @@
         <w:jc w:val="both"/>
       </w:pPr>
       <w:r>
-        <w:lastRenderedPageBreak/>
         <w:t xml:space="preserve">Pour chaque outil il faudra donc réaliser un adapter reposant sur l'architecture REST. Il devra fournir un ensemble de services </w:t>
       </w:r>
       <w:r>
@@ -3883,11 +3764,9 @@
               <v:textbox>
                 <w:txbxContent>
                   <w:p>
-                    <w:proofErr w:type="spellStart"/>
                     <w:r>
                       <w:t>Rhapsody</w:t>
                     </w:r>
-                    <w:proofErr w:type="spellEnd"/>
                   </w:p>
                 </w:txbxContent>
               </v:textbox>
@@ -3914,11 +3793,9 @@
               <v:textbox>
                 <w:txbxContent>
                   <w:p>
-                    <w:proofErr w:type="spellStart"/>
                     <w:r>
                       <w:t>Morphose</w:t>
                     </w:r>
-                    <w:proofErr w:type="spellEnd"/>
                   </w:p>
                 </w:txbxContent>
               </v:textbox>
@@ -3964,11 +3841,9 @@
               <v:textbox>
                 <w:txbxContent>
                   <w:p>
-                    <w:proofErr w:type="spellStart"/>
                     <w:r>
                       <w:t>ModSocTool</w:t>
                     </w:r>
-                    <w:proofErr w:type="spellEnd"/>
                   </w:p>
                 </w:txbxContent>
               </v:textbox>
@@ -4006,35 +3881,7 @@
         <w:rPr>
           <w:highlight w:val="yellow"/>
         </w:rPr>
-        <w:t>QUESTION: est-ce que les adapter au niveau des outils doivent être spécifiques à role4All(</w:t>
-      </w:r>
-      <w:proofErr w:type="spellStart"/>
-      <w:r>
-        <w:rPr>
-          <w:highlight w:val="yellow"/>
-        </w:rPr>
-        <w:t>requiere</w:t>
-      </w:r>
-      <w:proofErr w:type="spellEnd"/>
-      <w:r>
-        <w:rPr>
-          <w:highlight w:val="yellow"/>
-        </w:rPr>
-        <w:t xml:space="preserve"> des services de role4All) ou bien pas besoin(dans ce cas c'est dans </w:t>
-      </w:r>
-      <w:proofErr w:type="spellStart"/>
-      <w:r>
-        <w:rPr>
-          <w:highlight w:val="yellow"/>
-        </w:rPr>
-        <w:t>role</w:t>
-      </w:r>
-      <w:proofErr w:type="spellEnd"/>
-      <w:r>
-        <w:rPr>
-          <w:highlight w:val="yellow"/>
-        </w:rPr>
-        <w:t xml:space="preserve"> 4All au niveau de l'adaptateur technique qu'on fait ça)?</w:t>
+        <w:t>QUESTION: est-ce que les adapter au niveau des outils doivent être spécifiques à role4All(requiere des services de role4All) ou bien pas besoin(dans ce cas c'est dans role 4All au niveau de l'adaptateur technique qu'on fait ça)?</w:t>
       </w:r>
       <w:r>
         <w:t xml:space="preserve"> Dans tout les cas, il faudra surement un ensemble de services commun à tout nos outils? </w:t>
@@ -4060,62 +3907,22 @@
           <w:lang w:val="en-US"/>
         </w:rPr>
       </w:pPr>
-      <w:proofErr w:type="spellStart"/>
       <w:r>
         <w:rPr>
           <w:lang w:val="en-US"/>
         </w:rPr>
         <w:t>Vertx</w:t>
       </w:r>
-      <w:proofErr w:type="spellEnd"/>
     </w:p>
     <w:p>
-      <w:proofErr w:type="spellStart"/>
       <w:r>
         <w:rPr>
           <w:lang w:val="en-US"/>
         </w:rPr>
-        <w:t>Polyglotte:Java</w:t>
-      </w:r>
-      <w:proofErr w:type="spellEnd"/>
-      <w:r>
-        <w:rPr>
-          <w:lang w:val="en-US"/>
-        </w:rPr>
-        <w:t xml:space="preserve"> &amp; Ruby), </w:t>
-      </w:r>
-      <w:proofErr w:type="spellStart"/>
-      <w:r>
-        <w:rPr>
-          <w:lang w:val="en-US"/>
-        </w:rPr>
-        <w:t>leger</w:t>
-      </w:r>
-      <w:proofErr w:type="spellEnd"/>
-      <w:r>
-        <w:rPr>
-          <w:lang w:val="en-US"/>
-        </w:rPr>
-        <w:t xml:space="preserve">, HTTP et Rest. </w:t>
-      </w:r>
-      <w:r>
-        <w:t xml:space="preserve">Bus d'évènements permettant de faire du </w:t>
-      </w:r>
-      <w:proofErr w:type="spellStart"/>
-      <w:r>
-        <w:t>synchonisme</w:t>
-      </w:r>
-      <w:proofErr w:type="spellEnd"/>
-      <w:r>
-        <w:t>/asynchronisme entre des bout d'application(</w:t>
-      </w:r>
-      <w:proofErr w:type="spellStart"/>
-      <w:r>
-        <w:t>verticles</w:t>
-      </w:r>
-      <w:proofErr w:type="spellEnd"/>
-      <w:r>
-        <w:t xml:space="preserve">), potentiellement utile pour des services qui seraient dépendant, ou qui seraient bloquant(chargement d'un modèle/versus modification), </w:t>
+        <w:t xml:space="preserve">Polyglotte:Java &amp; Ruby), leger, HTTP et Rest. </w:t>
+      </w:r>
+      <w:r>
+        <w:t xml:space="preserve">Bus d'évènements permettant de faire du synchonisme/asynchronisme entre des bout d'application(verticles), potentiellement utile pour des services qui seraient dépendant, ou qui seraient bloquant(chargement d'un modèle/versus modification), </w:t>
       </w:r>
       <w:r>
         <w:t>traitements long d'</w:t>
@@ -4129,67 +3936,26 @@
         <w:pStyle w:val="Titre5"/>
       </w:pPr>
       <w:r>
-        <w:t xml:space="preserve">Apache </w:t>
-      </w:r>
-      <w:proofErr w:type="spellStart"/>
-      <w:r>
-        <w:t>Tomcat</w:t>
-      </w:r>
-      <w:proofErr w:type="spellEnd"/>
-      <w:r>
-        <w:t>/</w:t>
-      </w:r>
-      <w:proofErr w:type="spellStart"/>
-      <w:r>
-        <w:t>Servlet</w:t>
-      </w:r>
-      <w:proofErr w:type="spellEnd"/>
-      <w:r>
-        <w:t>/JSP</w:t>
+        <w:lastRenderedPageBreak/>
+        <w:t>Apache Tomcat/Servlet/JSP</w:t>
       </w:r>
     </w:p>
     <w:p>
       <w:r>
-        <w:t xml:space="preserve">Dans </w:t>
-      </w:r>
-      <w:proofErr w:type="spellStart"/>
-      <w:r>
-        <w:t>iFEST</w:t>
-      </w:r>
-      <w:proofErr w:type="spellEnd"/>
-      <w:r>
-        <w:t>, lourds à mettre en place.</w:t>
+        <w:t>Dans iFEST, lourds à mettre en place.</w:t>
       </w:r>
     </w:p>
     <w:p>
       <w:pPr>
         <w:pStyle w:val="Titre5"/>
       </w:pPr>
-      <w:proofErr w:type="spellStart"/>
       <w:r>
         <w:t>Teapot</w:t>
       </w:r>
-      <w:proofErr w:type="spellEnd"/>
     </w:p>
     <w:p>
       <w:r>
-        <w:t xml:space="preserve">Server HTTP </w:t>
-      </w:r>
-      <w:proofErr w:type="spellStart"/>
-      <w:r>
-        <w:t>smaltalk</w:t>
-      </w:r>
-      <w:proofErr w:type="spellEnd"/>
-      <w:r>
-        <w:t xml:space="preserve">, à coupler avec le </w:t>
-      </w:r>
-      <w:proofErr w:type="spellStart"/>
-      <w:r>
-        <w:t>framework</w:t>
-      </w:r>
-      <w:proofErr w:type="spellEnd"/>
-      <w:r>
-        <w:t xml:space="preserve"> de l'étudiant pour le REST. Uniquement pour Role4All</w:t>
+        <w:t>Server HTTP smaltalk, à coupler avec le framework de l'étudiant pour le REST. Uniquement pour Role4All</w:t>
       </w:r>
       <w:r>
         <w:t>!</w:t>
@@ -4210,7 +3976,6 @@
         <w:pStyle w:val="Titre3"/>
       </w:pPr>
       <w:bookmarkStart w:id="8" w:name="_Toc433268610"/>
-      <w:proofErr w:type="spellStart"/>
       <w:r>
         <w:t>Pim</w:t>
       </w:r>
@@ -4218,7 +3983,6 @@
         <w:t>CA</w:t>
       </w:r>
       <w:bookmarkEnd w:id="8"/>
-      <w:proofErr w:type="spellEnd"/>
     </w:p>
     <w:p>
       <w:r>
@@ -4227,19 +3991,7 @@
     </w:p>
     <w:p>
       <w:r>
-        <w:t xml:space="preserve">Un outil de modélisation pour le langage </w:t>
-      </w:r>
-      <w:proofErr w:type="spellStart"/>
-      <w:r>
-        <w:t>PimCA</w:t>
-      </w:r>
-      <w:proofErr w:type="spellEnd"/>
-      <w:r>
-        <w:t xml:space="preserve"> (langage défini par DGA MI) existe et permet de modéliser des systèmes à différents niveaux d’abstraction. Ce langage contient la description de la </w:t>
-      </w:r>
-      <w:r>
-        <w:lastRenderedPageBreak/>
-        <w:t>structure du système mais aussi les graphes d’attaques possibles sur le système modélisé. Cet outil a été réalisé l’année passée.</w:t>
+        <w:t>Un outil de modélisation pour le langage PimCA (langage défini par DGA MI) existe et permet de modéliser des systèmes à différents niveaux d’abstraction. Ce langage contient la description de la structure du système mais aussi les graphes d’attaques possibles sur le système modélisé. Cet outil a été réalisé l’année passée.</w:t>
       </w:r>
     </w:p>
     <w:p>
@@ -4315,13 +4067,8 @@
         </w:r>
       </w:fldSimple>
       <w:r>
-        <w:t xml:space="preserve">: Un diagramme fait avec l'outil </w:t>
-      </w:r>
-      <w:proofErr w:type="spellStart"/>
-      <w:r>
-        <w:t>PimCA</w:t>
-      </w:r>
-      <w:proofErr w:type="spellEnd"/>
+        <w:t>: Un diagramme fait avec l'outil PimCA</w:t>
+      </w:r>
     </w:p>
     <w:p>
       <w:r>
@@ -4379,39 +4126,7 @@
         <w:jc w:val="both"/>
       </w:pPr>
       <w:r>
-        <w:t>Le modèle de connaissance (</w:t>
-      </w:r>
-      <w:proofErr w:type="spellStart"/>
-      <w:r>
-        <w:t>Knowledge</w:t>
-      </w:r>
-      <w:proofErr w:type="spellEnd"/>
-      <w:r>
-        <w:t xml:space="preserve"> Model) représente un système faisant l’objet d’une (planification d’) attaque. Le système est composé (entre autre) d’un ensemble de machineries (</w:t>
-      </w:r>
-      <w:proofErr w:type="spellStart"/>
-      <w:r>
-        <w:t>Machinery</w:t>
-      </w:r>
-      <w:proofErr w:type="spellEnd"/>
-      <w:r>
-        <w:t>), interconnectées entre elles par trois types de flux : énergie (</w:t>
-      </w:r>
-      <w:proofErr w:type="spellStart"/>
-      <w:r>
-        <w:t>Energy</w:t>
-      </w:r>
-      <w:proofErr w:type="spellEnd"/>
-      <w:r>
-        <w:t>), matière/données (</w:t>
-      </w:r>
-      <w:proofErr w:type="spellStart"/>
-      <w:r>
-        <w:t>Matter</w:t>
-      </w:r>
-      <w:proofErr w:type="spellEnd"/>
-      <w:r>
-        <w:t>/Data), et contrôle (Control).</w:t>
+        <w:t>Le modèle de connaissance (Knowledge Model) représente un système faisant l’objet d’une (planification d’) attaque. Le système est composé (entre autre) d’un ensemble de machineries (Machinery), interconnectées entre elles par trois types de flux : énergie (Energy), matière/données (Matter/Data), et contrôle (Control).</w:t>
       </w:r>
     </w:p>
     <w:p>
@@ -4423,6 +4138,7 @@
           <w:noProof/>
           <w:lang w:eastAsia="fr-FR"/>
         </w:rPr>
+        <w:lastRenderedPageBreak/>
         <w:drawing>
           <wp:inline distT="0" distB="0" distL="0" distR="0">
             <wp:extent cx="4962525" cy="1780621"/>
@@ -4485,7 +4201,7 @@
     </w:p>
     <w:tbl>
       <w:tblPr>
-        <w:tblStyle w:val="Trameclaire-Accent1"/>
+        <w:tblStyle w:val="Trameclaire-Accent11"/>
         <w:tblW w:w="0" w:type="auto"/>
         <w:tblLook w:val="04A0"/>
       </w:tblPr>
@@ -4504,7 +4220,6 @@
           </w:tcPr>
           <w:p>
             <w:r>
-              <w:lastRenderedPageBreak/>
               <w:t>Icône-Concept</w:t>
             </w:r>
           </w:p>
@@ -4590,11 +4305,9 @@
                 </wp:inline>
               </w:drawing>
             </w:r>
-            <w:proofErr w:type="spellStart"/>
             <w:r>
               <w:t>Machinery</w:t>
             </w:r>
-            <w:proofErr w:type="spellEnd"/>
           </w:p>
         </w:tc>
         <w:tc>
@@ -4650,7 +4363,7 @@
                           <a:blip r:embed="rId23" cstate="print">
                             <a:extLst>
                               <a:ext uri="{28A0092B-C50C-407E-A947-70E740481C1C}">
-                                <a14:useLocalDpi xmlns="" xmlns:wpc="http://schemas.microsoft.com/office/word/2010/wordprocessingCanvas" xmlns:mc="http://schemas.openxmlformats.org/markup-compatibility/2006" xmlns:o="urn:schemas-microsoft-com:office:office" xmlns:v="urn:schemas-microsoft-com:vml" xmlns:wp14="http://schemas.microsoft.com/office/word/2010/wordprocessingDrawing" xmlns:w10="urn:schemas-microsoft-com:office:word" xmlns:w="http://schemas.openxmlformats.org/wordprocessingml/2006/main" xmlns:w14="http://schemas.microsoft.com/office/word/2010/wordml" xmlns:wpg="http://schemas.microsoft.com/office/word/2010/wordprocessingGroup" xmlns:wpi="http://schemas.microsoft.com/office/word/2010/wordprocessingInk" xmlns:wps="http://schemas.microsoft.com/office/word/2010/wordprocessingShape" xmlns:a14="http://schemas.microsoft.com/office/drawing/2010/main" val="0"/>
+                                <a14:useLocalDpi xmlns:a14="http://schemas.microsoft.com/office/drawing/2010/main" xmlns:wps="http://schemas.microsoft.com/office/word/2010/wordprocessingShape" xmlns:wpi="http://schemas.microsoft.com/office/word/2010/wordprocessingInk" xmlns:wpg="http://schemas.microsoft.com/office/word/2010/wordprocessingGroup" xmlns:w14="http://schemas.microsoft.com/office/word/2010/wordml" xmlns:w="http://schemas.openxmlformats.org/wordprocessingml/2006/main" xmlns:w10="urn:schemas-microsoft-com:office:word" xmlns:wp14="http://schemas.microsoft.com/office/word/2010/wordprocessingDrawing" xmlns:v="urn:schemas-microsoft-com:vml" xmlns:o="urn:schemas-microsoft-com:office:office" xmlns:mc="http://schemas.openxmlformats.org/markup-compatibility/2006" xmlns:wpc="http://schemas.microsoft.com/office/word/2010/wordprocessingCanvas" xmlns="" val="0"/>
                               </a:ext>
                             </a:extLst>
                           </a:blip>
@@ -4707,15 +4420,7 @@
               <w:t xml:space="preserve"> : c</w:t>
             </w:r>
             <w:r>
-              <w:t xml:space="preserve">e qui transforme la Ressource, </w:t>
-            </w:r>
-            <w:proofErr w:type="spellStart"/>
-            <w:r>
-              <w:t>e.g</w:t>
-            </w:r>
-            <w:proofErr w:type="spellEnd"/>
-            <w:r>
-              <w:t xml:space="preserve">. </w:t>
+              <w:t xml:space="preserve">e qui transforme la Ressource, e.g. </w:t>
             </w:r>
             <w:r>
               <w:t>UC/Programme, cerveau, régulateur</w:t>
@@ -4816,15 +4521,7 @@
               <w:t xml:space="preserve">(spécialise Machinerie) </w:t>
             </w:r>
             <w:r>
-              <w:t xml:space="preserve">: zone d’échange de matière, d’information, d’énergie, etc. : câblage, tuyauterie, IPC </w:t>
-            </w:r>
-            <w:proofErr w:type="spellStart"/>
-            <w:r>
-              <w:t>Engine</w:t>
-            </w:r>
-            <w:proofErr w:type="spellEnd"/>
-            <w:r>
-              <w:t>.</w:t>
+              <w:t>: zone d’échange de matière, d’information, d’énergie, etc. : câblage, tuyauterie, IPC Engine.</w:t>
             </w:r>
           </w:p>
         </w:tc>
@@ -5091,15 +4788,7 @@
               </w:drawing>
             </w:r>
             <w:r>
-              <w:t xml:space="preserve"> </w:t>
-            </w:r>
-            <w:proofErr w:type="spellStart"/>
-            <w:r>
-              <w:t>Gathering</w:t>
-            </w:r>
-            <w:proofErr w:type="spellEnd"/>
-            <w:r>
-              <w:t xml:space="preserve"> </w:t>
+              <w:t xml:space="preserve"> Gathering </w:t>
             </w:r>
             <w:r>
               <w:rPr>
@@ -5127,15 +4816,7 @@
               <w:t xml:space="preserve"> : ensemble logique d’objets de tout type, entrepôt sans Ressource</w:t>
             </w:r>
             <w:r>
-              <w:t xml:space="preserve">. Un regroupement ne possède pas les infos propres à une machinerie, c.-à-d. </w:t>
-            </w:r>
-            <w:proofErr w:type="spellStart"/>
-            <w:r>
-              <w:t>executant</w:t>
-            </w:r>
-            <w:proofErr w:type="spellEnd"/>
-            <w:r>
-              <w:t>, configuration, mémoire.</w:t>
+              <w:t>. Un regroupement ne possède pas les infos propres à une machinerie, c.-à-d. executant, configuration, mémoire.</w:t>
             </w:r>
           </w:p>
         </w:tc>
@@ -5173,7 +4854,7 @@
                           <a:blip r:embed="rId28" cstate="print">
                             <a:extLst>
                               <a:ext uri="{28A0092B-C50C-407E-A947-70E740481C1C}">
-                                <a14:useLocalDpi xmlns="" xmlns:wpc="http://schemas.microsoft.com/office/word/2010/wordprocessingCanvas" xmlns:mc="http://schemas.openxmlformats.org/markup-compatibility/2006" xmlns:o="urn:schemas-microsoft-com:office:office" xmlns:v="urn:schemas-microsoft-com:vml" xmlns:wp14="http://schemas.microsoft.com/office/word/2010/wordprocessingDrawing" xmlns:w10="urn:schemas-microsoft-com:office:word" xmlns:w="http://schemas.openxmlformats.org/wordprocessingml/2006/main" xmlns:w14="http://schemas.microsoft.com/office/word/2010/wordml" xmlns:wpg="http://schemas.microsoft.com/office/word/2010/wordprocessingGroup" xmlns:wpi="http://schemas.microsoft.com/office/word/2010/wordprocessingInk" xmlns:wps="http://schemas.microsoft.com/office/word/2010/wordprocessingShape" xmlns:a14="http://schemas.microsoft.com/office/drawing/2010/main" val="0"/>
+                                <a14:useLocalDpi xmlns:a14="http://schemas.microsoft.com/office/drawing/2010/main" xmlns:wps="http://schemas.microsoft.com/office/word/2010/wordprocessingShape" xmlns:wpi="http://schemas.microsoft.com/office/word/2010/wordprocessingInk" xmlns:wpg="http://schemas.microsoft.com/office/word/2010/wordprocessingGroup" xmlns:w14="http://schemas.microsoft.com/office/word/2010/wordml" xmlns:w="http://schemas.openxmlformats.org/wordprocessingml/2006/main" xmlns:w10="urn:schemas-microsoft-com:office:word" xmlns:wp14="http://schemas.microsoft.com/office/word/2010/wordprocessingDrawing" xmlns:v="urn:schemas-microsoft-com:vml" xmlns:o="urn:schemas-microsoft-com:office:office" xmlns:mc="http://schemas.openxmlformats.org/markup-compatibility/2006" xmlns:wpc="http://schemas.microsoft.com/office/word/2010/wordprocessingCanvas" xmlns="" val="0"/>
                               </a:ext>
                             </a:extLst>
                           </a:blip>
@@ -5201,11 +4882,9 @@
                 </wp:inline>
               </w:drawing>
             </w:r>
-            <w:proofErr w:type="spellStart"/>
             <w:r>
               <w:t>Repository</w:t>
             </w:r>
-            <w:proofErr w:type="spellEnd"/>
           </w:p>
         </w:tc>
         <w:tc>
@@ -5223,15 +4902,7 @@
               <w:t>Entrepôt</w:t>
             </w:r>
             <w:r>
-              <w:t xml:space="preserve"> : zone de stockage de Ressource : armoire, bâtiment, disquette, </w:t>
-            </w:r>
-            <w:proofErr w:type="spellStart"/>
-            <w:r>
-              <w:t>database</w:t>
-            </w:r>
-            <w:proofErr w:type="spellEnd"/>
-            <w:r>
-              <w:t>, file system</w:t>
+              <w:t xml:space="preserve"> : zone de stockage de Ressource : armoire, bâtiment, disquette, database, file system</w:t>
             </w:r>
           </w:p>
         </w:tc>
@@ -5245,7 +4916,7 @@
     </w:p>
     <w:tbl>
       <w:tblPr>
-        <w:tblStyle w:val="Trameclaire-Accent1"/>
+        <w:tblStyle w:val="Trameclaire-Accent11"/>
         <w:tblW w:w="0" w:type="auto"/>
         <w:tblLook w:val="04A0"/>
       </w:tblPr>
@@ -5502,7 +5173,7 @@
                           <a:blip r:embed="rId31" cstate="print">
                             <a:extLst>
                               <a:ext uri="{28A0092B-C50C-407E-A947-70E740481C1C}">
-                                <a14:useLocalDpi xmlns="" xmlns:wpc="http://schemas.microsoft.com/office/word/2010/wordprocessingCanvas" xmlns:mc="http://schemas.openxmlformats.org/markup-compatibility/2006" xmlns:o="urn:schemas-microsoft-com:office:office" xmlns:v="urn:schemas-microsoft-com:vml" xmlns:wp14="http://schemas.microsoft.com/office/word/2010/wordprocessingDrawing" xmlns:w10="urn:schemas-microsoft-com:office:word" xmlns:w="http://schemas.openxmlformats.org/wordprocessingml/2006/main" xmlns:w14="http://schemas.microsoft.com/office/word/2010/wordml" xmlns:wpg="http://schemas.microsoft.com/office/word/2010/wordprocessingGroup" xmlns:wpi="http://schemas.microsoft.com/office/word/2010/wordprocessingInk" xmlns:wps="http://schemas.microsoft.com/office/word/2010/wordprocessingShape" xmlns:a14="http://schemas.microsoft.com/office/drawing/2010/main" val="0"/>
+                                <a14:useLocalDpi xmlns:a14="http://schemas.microsoft.com/office/drawing/2010/main" xmlns:wps="http://schemas.microsoft.com/office/word/2010/wordprocessingShape" xmlns:wpi="http://schemas.microsoft.com/office/word/2010/wordprocessingInk" xmlns:wpg="http://schemas.microsoft.com/office/word/2010/wordprocessingGroup" xmlns:w14="http://schemas.microsoft.com/office/word/2010/wordml" xmlns:w="http://schemas.openxmlformats.org/wordprocessingml/2006/main" xmlns:w10="urn:schemas-microsoft-com:office:word" xmlns:wp14="http://schemas.microsoft.com/office/word/2010/wordprocessingDrawing" xmlns:v="urn:schemas-microsoft-com:vml" xmlns:o="urn:schemas-microsoft-com:office:office" xmlns:mc="http://schemas.openxmlformats.org/markup-compatibility/2006" xmlns:wpc="http://schemas.microsoft.com/office/word/2010/wordprocessingCanvas" xmlns="" val="0"/>
                               </a:ext>
                             </a:extLst>
                           </a:blip>
@@ -5583,15 +5254,7 @@
               <w:t xml:space="preserve"> </w:t>
             </w:r>
             <w:r>
-              <w:t>badge, login/</w:t>
-            </w:r>
-            <w:proofErr w:type="spellStart"/>
-            <w:r>
-              <w:t>password</w:t>
-            </w:r>
-            <w:proofErr w:type="spellEnd"/>
-            <w:r>
-              <w:t>, clef de chiffrement</w:t>
+              <w:t>badge, login/password, clef de chiffrement</w:t>
             </w:r>
           </w:p>
         </w:tc>
@@ -5605,7 +5268,7 @@
     </w:p>
     <w:tbl>
       <w:tblPr>
-        <w:tblStyle w:val="Trameclaire-Accent1"/>
+        <w:tblStyle w:val="Trameclaire-Accent11"/>
         <w:tblW w:w="0" w:type="auto"/>
         <w:tblLook w:val="04A0"/>
       </w:tblPr>
@@ -5624,6 +5287,7 @@
           </w:tcPr>
           <w:p>
             <w:r>
+              <w:lastRenderedPageBreak/>
               <w:t>Attribut</w:t>
             </w:r>
           </w:p>
@@ -5652,11 +5316,9 @@
             <w:tcW w:w="1809" w:type="dxa"/>
           </w:tcPr>
           <w:p>
-            <w:proofErr w:type="spellStart"/>
             <w:r>
               <w:t>UsageArea</w:t>
             </w:r>
-            <w:proofErr w:type="spellEnd"/>
           </w:p>
         </w:tc>
         <w:tc>
@@ -5680,11 +5342,9 @@
             <w:tcW w:w="1809" w:type="dxa"/>
           </w:tcPr>
           <w:p>
-            <w:proofErr w:type="spellStart"/>
             <w:r>
               <w:t>UsagePeriod</w:t>
             </w:r>
-            <w:proofErr w:type="spellEnd"/>
           </w:p>
         </w:tc>
         <w:tc>
@@ -5696,15 +5356,7 @@
               <w:cnfStyle w:val="000000000000"/>
             </w:pPr>
             <w:r>
-              <w:t xml:space="preserve">Période ou la donnée est valide. </w:t>
-            </w:r>
-            <w:proofErr w:type="spellStart"/>
-            <w:r>
-              <w:t>E.g</w:t>
-            </w:r>
-            <w:proofErr w:type="spellEnd"/>
-            <w:r>
-              <w:t>. attaque possible uniquement lors de la maintenance du système.</w:t>
+              <w:t>Période ou la donnée est valide. E.g. attaque possible uniquement lors de la maintenance du système.</w:t>
             </w:r>
           </w:p>
         </w:tc>
@@ -5719,11 +5371,9 @@
             <w:tcW w:w="1809" w:type="dxa"/>
           </w:tcPr>
           <w:p>
-            <w:proofErr w:type="spellStart"/>
             <w:r>
               <w:t>UsageLevel</w:t>
             </w:r>
-            <w:proofErr w:type="spellEnd"/>
           </w:p>
         </w:tc>
         <w:tc>
@@ -5744,11 +5394,9 @@
             <w:tcW w:w="1809" w:type="dxa"/>
           </w:tcPr>
           <w:p>
-            <w:proofErr w:type="spellStart"/>
             <w:r>
               <w:t>NbCopy</w:t>
             </w:r>
-            <w:proofErr w:type="spellEnd"/>
           </w:p>
         </w:tc>
         <w:tc>
@@ -5896,7 +5544,6 @@
           </w:tcPr>
           <w:p>
             <w:r>
-              <w:lastRenderedPageBreak/>
               <w:t>Name</w:t>
             </w:r>
           </w:p>
@@ -5922,11 +5569,9 @@
             <w:tcW w:w="1809" w:type="dxa"/>
           </w:tcPr>
           <w:p>
-            <w:proofErr w:type="spellStart"/>
             <w:r>
               <w:t>Validity</w:t>
             </w:r>
-            <w:proofErr w:type="spellEnd"/>
           </w:p>
         </w:tc>
         <w:tc>
@@ -5941,15 +5586,7 @@
               <w:t>Degré de validité et de confiance dans la donnée, à une date donnée.</w:t>
             </w:r>
             <w:r>
-              <w:t xml:space="preserve"> (</w:t>
-            </w:r>
-            <w:proofErr w:type="spellStart"/>
-            <w:r>
-              <w:t>e.g</w:t>
-            </w:r>
-            <w:proofErr w:type="spellEnd"/>
-            <w:r>
-              <w:t>. augmente si recoupement de sources indépendantes coïncides…). Pourcentage.</w:t>
+              <w:t xml:space="preserve"> (e.g. augmente si recoupement de sources indépendantes coïncides…). Pourcentage.</w:t>
             </w:r>
           </w:p>
         </w:tc>
@@ -5964,11 +5601,9 @@
             <w:tcW w:w="1809" w:type="dxa"/>
           </w:tcPr>
           <w:p>
-            <w:proofErr w:type="spellStart"/>
             <w:r>
               <w:t>UpdatedBy</w:t>
             </w:r>
-            <w:proofErr w:type="spellEnd"/>
           </w:p>
         </w:tc>
         <w:tc>
@@ -5995,11 +5630,9 @@
             <w:tcW w:w="1809" w:type="dxa"/>
           </w:tcPr>
           <w:p>
-            <w:proofErr w:type="spellStart"/>
             <w:r>
               <w:t>ModifDate</w:t>
             </w:r>
-            <w:proofErr w:type="spellEnd"/>
           </w:p>
         </w:tc>
         <w:tc>
@@ -6035,7 +5668,7 @@
               <w:txbxContent>
                 <w:tbl>
                   <w:tblPr>
-                    <w:tblStyle w:val="Trameclaire-Accent1"/>
+                    <w:tblStyle w:val="Trameclaire-Accent11"/>
                     <w:tblW w:w="0" w:type="auto"/>
                     <w:tblLook w:val="04A0"/>
                   </w:tblPr>
@@ -6058,11 +5691,9 @@
                         </w:tcBorders>
                       </w:tcPr>
                       <w:p>
-                        <w:proofErr w:type="spellStart"/>
                         <w:r>
                           <w:t>Verification</w:t>
                         </w:r>
-                        <w:proofErr w:type="spellEnd"/>
                       </w:p>
                     </w:tc>
                     <w:tc>
@@ -6244,11 +5875,9 @@
                         </w:tcBorders>
                       </w:tcPr>
                       <w:p>
-                        <w:proofErr w:type="spellStart"/>
                         <w:r>
                           <w:t>Produce</w:t>
                         </w:r>
-                        <w:proofErr w:type="spellEnd"/>
                       </w:p>
                     </w:tc>
                     <w:tc>
@@ -6286,11 +5915,9 @@
                         </w:tcBorders>
                       </w:tcPr>
                       <w:p>
-                        <w:proofErr w:type="spellStart"/>
                         <w:r>
                           <w:t>Maintain</w:t>
                         </w:r>
-                        <w:proofErr w:type="spellEnd"/>
                       </w:p>
                     </w:tc>
                     <w:tc>
@@ -6326,11 +5953,9 @@
                         </w:tcBorders>
                       </w:tcPr>
                       <w:p>
-                        <w:proofErr w:type="spellStart"/>
                         <w:r>
                           <w:t>atd</w:t>
                         </w:r>
-                        <w:proofErr w:type="spellEnd"/>
                       </w:p>
                     </w:tc>
                     <w:tc>
@@ -6414,15 +6039,7 @@
     </w:p>
     <w:p>
       <w:r>
-        <w:t xml:space="preserve">Un graphe d’attaque regroupe l’ensemble des possibles, il est un support au calcul (la sélection) du chemin d’attaque le plus sûr. Le </w:t>
-      </w:r>
-      <w:proofErr w:type="spellStart"/>
-      <w:r>
-        <w:t>séquencement</w:t>
-      </w:r>
-      <w:proofErr w:type="spellEnd"/>
-      <w:r>
-        <w:t xml:space="preserve"> choisi des activités définissant un scenario d’attaque, ou plusieurs, qui peut être séquentiel ou parallèle.</w:t>
+        <w:t>Un graphe d’attaque regroupe l’ensemble des possibles, il est un support au calcul (la sélection) du chemin d’attaque le plus sûr. Le séquencement choisi des activités définissant un scenario d’attaque, ou plusieurs, qui peut être séquentiel ou parallèle.</w:t>
       </w:r>
     </w:p>
     <w:p>
@@ -6430,94 +6047,21 @@
         <w:pStyle w:val="Titre4"/>
       </w:pPr>
       <w:r>
-        <w:t xml:space="preserve">Adapter </w:t>
-      </w:r>
-      <w:proofErr w:type="spellStart"/>
-      <w:r>
-        <w:t>PimCA</w:t>
-      </w:r>
-      <w:proofErr w:type="spellEnd"/>
+        <w:t>Adapter PimCA</w:t>
+      </w:r>
     </w:p>
     <w:p>
       <w:r>
-        <w:t xml:space="preserve">L'outillage </w:t>
-      </w:r>
-      <w:proofErr w:type="spellStart"/>
-      <w:r>
-        <w:t>PimCA</w:t>
-      </w:r>
-      <w:proofErr w:type="spellEnd"/>
-      <w:r>
-        <w:t xml:space="preserve"> est basé sur le </w:t>
-      </w:r>
-      <w:proofErr w:type="spellStart"/>
-      <w:r>
-        <w:t>framework</w:t>
-      </w:r>
-      <w:proofErr w:type="spellEnd"/>
-      <w:r>
-        <w:t xml:space="preserve"> EMF(Eclipse </w:t>
-      </w:r>
-      <w:proofErr w:type="spellStart"/>
-      <w:r>
-        <w:t>Modeling</w:t>
-      </w:r>
-      <w:proofErr w:type="spellEnd"/>
-      <w:r>
-        <w:t xml:space="preserve"> Framework). Un </w:t>
-      </w:r>
-      <w:proofErr w:type="spellStart"/>
-      <w:r>
-        <w:t>méatmodèle</w:t>
-      </w:r>
-      <w:proofErr w:type="spellEnd"/>
-      <w:r>
-        <w:t xml:space="preserve"> au format Ecore représentant les concepts et les relations du langage peut être instancié en un modèle conforme au format stand XMI. Il existe un </w:t>
-      </w:r>
-      <w:proofErr w:type="spellStart"/>
-      <w:r>
-        <w:t>editeur</w:t>
-      </w:r>
-      <w:proofErr w:type="spellEnd"/>
-      <w:r>
-        <w:t xml:space="preserve"> graphique réalisé sous Sirius permettant d'éditer un diagramme de connaissance, et bientôt un diagramme d'attaque graphiquement.</w:t>
+        <w:t xml:space="preserve">L'outillage PimCA est basé sur le framework EMF(Eclipse Modeling Framework). Un méatmodèle au format Ecore représentant les concepts et les relations du langage peut être instancié en un modèle </w:t>
+      </w:r>
+      <w:r>
+        <w:lastRenderedPageBreak/>
+        <w:t>conforme au format stand XMI. Il existe un editeur graphique réalisé sous Sirius permettant d'éditer un diagramme de connaissance, et bientôt un diagramme d'attaque graphiquement.</w:t>
       </w:r>
     </w:p>
     <w:p>
       <w:r>
-        <w:t>L'</w:t>
-      </w:r>
-      <w:proofErr w:type="spellStart"/>
-      <w:r>
-        <w:t>adapteur</w:t>
-      </w:r>
-      <w:proofErr w:type="spellEnd"/>
-      <w:r>
-        <w:t xml:space="preserve"> </w:t>
-      </w:r>
-      <w:proofErr w:type="spellStart"/>
-      <w:r>
-        <w:t>Pimca</w:t>
-      </w:r>
-      <w:proofErr w:type="spellEnd"/>
-      <w:r>
-        <w:t xml:space="preserve"> reposera sur un </w:t>
-      </w:r>
-      <w:proofErr w:type="spellStart"/>
-      <w:r>
-        <w:t>adapteur</w:t>
-      </w:r>
-      <w:proofErr w:type="spellEnd"/>
-      <w:r>
-        <w:t xml:space="preserve"> générique Ecore, proposant par la même occasion une transformation de Ecore/</w:t>
-      </w:r>
-      <w:proofErr w:type="spellStart"/>
-      <w:r>
-        <w:t>Xmi</w:t>
-      </w:r>
-      <w:proofErr w:type="spellEnd"/>
-      <w:r>
-        <w:t>-&gt;JSON</w:t>
+        <w:t>L'adapteur Pimca reposera sur un adapteur générique Ecore, proposant par la même occasion une transformation de Ecore/Xmi-&gt;JSON</w:t>
       </w:r>
     </w:p>
     <w:p>
@@ -6525,42 +6069,20 @@
         <w:rPr>
           <w:highlight w:val="yellow"/>
         </w:rPr>
-        <w:t xml:space="preserve">COMMENTAIRE: Il faudrait avoir un </w:t>
-      </w:r>
-      <w:proofErr w:type="spellStart"/>
+        <w:t xml:space="preserve">COMMENTAIRE: Il faudrait avoir un adapteur générique ECORE, </w:t>
+      </w:r>
       <w:r>
         <w:rPr>
           <w:highlight w:val="yellow"/>
         </w:rPr>
-        <w:t>adapteur</w:t>
-      </w:r>
-      <w:proofErr w:type="spellEnd"/>
+        <w:t>auquel on rajoute</w:t>
+      </w:r>
       <w:r>
         <w:rPr>
           <w:highlight w:val="yellow"/>
         </w:rPr>
-        <w:t xml:space="preserve"> générique ECORE, </w:t>
-      </w:r>
-      <w:r>
-        <w:rPr>
-          <w:highlight w:val="yellow"/>
-        </w:rPr>
-        <w:t>auquel on rajoute</w:t>
-      </w:r>
-      <w:r>
-        <w:rPr>
-          <w:highlight w:val="yellow"/>
-        </w:rPr>
-        <w:t xml:space="preserve"> une surcouche </w:t>
-      </w:r>
-      <w:proofErr w:type="spellStart"/>
-      <w:r>
-        <w:rPr>
-          <w:highlight w:val="yellow"/>
-        </w:rPr>
-        <w:t>Pimca</w:t>
-      </w:r>
-      <w:proofErr w:type="spellEnd"/>
+        <w:t xml:space="preserve"> une surcouche Pimca</w:t>
+      </w:r>
       <w:r>
         <w:t>?</w:t>
       </w:r>
@@ -6661,13 +6183,8 @@
             <w:r>
               <w:t>/</w:t>
             </w:r>
-            <w:proofErr w:type="spellStart"/>
-            <w:r>
-              <w:t>models</w:t>
-            </w:r>
-            <w:proofErr w:type="spellEnd"/>
-            <w:r>
-              <w:t>/</w:t>
+            <w:r>
+              <w:t>models/</w:t>
             </w:r>
           </w:p>
         </w:tc>
@@ -6729,15 +6246,7 @@
           </w:tcPr>
           <w:p>
             <w:r>
-              <w:t>/</w:t>
-            </w:r>
-            <w:proofErr w:type="spellStart"/>
-            <w:r>
-              <w:t>models</w:t>
-            </w:r>
-            <w:proofErr w:type="spellEnd"/>
-            <w:r>
-              <w:t>/</w:t>
+              <w:t>/models/</w:t>
             </w:r>
           </w:p>
         </w:tc>
@@ -6776,11 +6285,7 @@
               <w:cnfStyle w:val="000000000000"/>
             </w:pPr>
             <w:r>
-              <w:t xml:space="preserve">Récupérer un </w:t>
-            </w:r>
-            <w:r>
-              <w:lastRenderedPageBreak/>
-              <w:t>modèle dans le liste des modèles présents</w:t>
+              <w:t>Récupérer un modèle dans le liste des modèles présents</w:t>
             </w:r>
           </w:p>
         </w:tc>
@@ -6806,16 +6311,7 @@
           </w:tcPr>
           <w:p>
             <w:r>
-              <w:lastRenderedPageBreak/>
-              <w:t>/</w:t>
-            </w:r>
-            <w:proofErr w:type="spellStart"/>
-            <w:r>
-              <w:t>models</w:t>
-            </w:r>
-            <w:proofErr w:type="spellEnd"/>
-            <w:r>
-              <w:t>/model/</w:t>
+              <w:t>/models/model/</w:t>
             </w:r>
           </w:p>
         </w:tc>
@@ -6841,15 +6337,7 @@
               <w:cnfStyle w:val="000000100000"/>
             </w:pPr>
             <w:r>
-              <w:t>Type d'</w:t>
-            </w:r>
-            <w:proofErr w:type="spellStart"/>
-            <w:r>
-              <w:t>élement</w:t>
-            </w:r>
-            <w:proofErr w:type="spellEnd"/>
-            <w:r>
-              <w:t>, ID</w:t>
+              <w:t>Type d'élement, ID</w:t>
             </w:r>
           </w:p>
         </w:tc>
@@ -6885,15 +6373,7 @@
           </w:tcPr>
           <w:p>
             <w:r>
-              <w:t>/</w:t>
-            </w:r>
-            <w:proofErr w:type="spellStart"/>
-            <w:r>
-              <w:t>models</w:t>
-            </w:r>
-            <w:proofErr w:type="spellEnd"/>
-            <w:r>
-              <w:t>/model/Id</w:t>
+              <w:t>/models/model/Id</w:t>
             </w:r>
           </w:p>
         </w:tc>
@@ -6958,15 +6438,7 @@
           </w:tcPr>
           <w:p>
             <w:r>
-              <w:t>/</w:t>
-            </w:r>
-            <w:proofErr w:type="spellStart"/>
-            <w:r>
-              <w:t>models</w:t>
-            </w:r>
-            <w:proofErr w:type="spellEnd"/>
-            <w:r>
-              <w:t>/model/</w:t>
+              <w:t>/models/model/</w:t>
             </w:r>
           </w:p>
         </w:tc>
@@ -6991,13 +6463,8 @@
             <w:pPr>
               <w:cnfStyle w:val="000000100000"/>
             </w:pPr>
-            <w:proofErr w:type="spellStart"/>
-            <w:r>
-              <w:t>Json</w:t>
-            </w:r>
-            <w:proofErr w:type="spellEnd"/>
-            <w:r>
-              <w:t xml:space="preserve"> </w:t>
+            <w:r>
+              <w:t xml:space="preserve">Json </w:t>
             </w:r>
           </w:p>
         </w:tc>
@@ -7033,15 +6500,7 @@
           </w:tcPr>
           <w:p>
             <w:r>
-              <w:t>/</w:t>
-            </w:r>
-            <w:proofErr w:type="spellStart"/>
-            <w:r>
-              <w:t>models</w:t>
-            </w:r>
-            <w:proofErr w:type="spellEnd"/>
-            <w:r>
-              <w:t>/model/Id</w:t>
+              <w:t>/models/model/Id</w:t>
             </w:r>
           </w:p>
         </w:tc>
@@ -7109,21 +6568,8 @@
           <w:numId w:val="10"/>
         </w:numPr>
       </w:pPr>
-      <w:proofErr w:type="spellStart"/>
-      <w:r>
-        <w:t>Modèlisation</w:t>
-      </w:r>
-      <w:proofErr w:type="spellEnd"/>
-      <w:r>
-        <w:t xml:space="preserve"> des </w:t>
-      </w:r>
-      <w:proofErr w:type="spellStart"/>
-      <w:r>
-        <w:t>abres</w:t>
-      </w:r>
-      <w:proofErr w:type="spellEnd"/>
-      <w:r>
-        <w:t xml:space="preserve"> d'attaque</w:t>
+      <w:r>
+        <w:t>Modèlisation des abres d'attaque</w:t>
       </w:r>
     </w:p>
     <w:p>
@@ -7156,38 +6602,20 @@
         <w:pStyle w:val="Titre3"/>
       </w:pPr>
       <w:bookmarkStart w:id="13" w:name="_Toc433268612"/>
-      <w:proofErr w:type="spellStart"/>
       <w:r>
         <w:t>Rhapsody</w:t>
       </w:r>
       <w:bookmarkEnd w:id="13"/>
-      <w:proofErr w:type="spellEnd"/>
     </w:p>
     <w:p>
       <w:r>
-        <w:t xml:space="preserve">Nous allons nous servir du modeleur UML </w:t>
-      </w:r>
-      <w:proofErr w:type="spellStart"/>
-      <w:r>
-        <w:t>Rhapsody</w:t>
-      </w:r>
-      <w:proofErr w:type="spellEnd"/>
-      <w:r>
-        <w:t>,</w:t>
+        <w:t>Nous allons nous servir du modeleur UML Rhapsody,</w:t>
       </w:r>
       <w:r>
         <w:t xml:space="preserve"> et</w:t>
       </w:r>
       <w:r>
-        <w:t xml:space="preserve"> plus précisément des machines à états. </w:t>
-      </w:r>
-      <w:proofErr w:type="spellStart"/>
-      <w:r>
-        <w:t>Rhapsody</w:t>
-      </w:r>
-      <w:proofErr w:type="spellEnd"/>
-      <w:r>
-        <w:t xml:space="preserve"> fournit une API Java permettant communiquer et manipuler le modèle</w:t>
+        <w:t xml:space="preserve"> plus précisément des machines à états. Rhapsody fournit une API Java permettant communiquer et manipuler le modèle</w:t>
       </w:r>
       <w:r>
         <w:t xml:space="preserve"> en cours</w:t>
@@ -7196,31 +6624,7 @@
         <w:t xml:space="preserve"> de conception.</w:t>
       </w:r>
       <w:r>
-        <w:t xml:space="preserve"> Un adapter </w:t>
-      </w:r>
-      <w:proofErr w:type="spellStart"/>
-      <w:r>
-        <w:t>Rhapsody</w:t>
-      </w:r>
-      <w:proofErr w:type="spellEnd"/>
-      <w:r>
-        <w:t xml:space="preserve"> sera réalisé, il </w:t>
-      </w:r>
-      <w:proofErr w:type="spellStart"/>
-      <w:r>
-        <w:t>permettera</w:t>
-      </w:r>
-      <w:proofErr w:type="spellEnd"/>
-      <w:r>
-        <w:t xml:space="preserve"> de récupérer et manipuler le modèle ouvert dans l'instance de </w:t>
-      </w:r>
-      <w:proofErr w:type="spellStart"/>
-      <w:r>
-        <w:t>Rhapsody</w:t>
-      </w:r>
-      <w:proofErr w:type="spellEnd"/>
-      <w:r>
-        <w:t>.</w:t>
+        <w:t xml:space="preserve"> Un adapter Rhapsody sera réalisé, il permettera de récupérer et manipuler le modèle ouvert dans l'instance de Rhapsody.</w:t>
       </w:r>
       <w:r>
         <w:t xml:space="preserve"> </w:t>
@@ -7246,6 +6650,7 @@
         <w:pStyle w:val="Titre4"/>
       </w:pPr>
       <w:r>
+        <w:lastRenderedPageBreak/>
         <w:t>Modification de Role4All pour la fédération:</w:t>
       </w:r>
     </w:p>
@@ -7270,15 +6675,7 @@
     </w:p>
     <w:p>
       <w:r>
-        <w:t xml:space="preserve">Permettrait d'avoir un méta-méta modèle, par </w:t>
-      </w:r>
-      <w:proofErr w:type="spellStart"/>
-      <w:r>
-        <w:t>anologie</w:t>
-      </w:r>
-      <w:proofErr w:type="spellEnd"/>
-      <w:r>
-        <w:t xml:space="preserve"> a EMOF dans le monde Ecore</w:t>
+        <w:t>Permettrait d'avoir un méta-méta modèle, par anologie a EMOF dans le monde Ecore</w:t>
       </w:r>
     </w:p>
     <w:p>
@@ -7286,24 +6683,17 @@
         <w:pStyle w:val="Titre3"/>
       </w:pPr>
       <w:bookmarkStart w:id="15" w:name="_Toc433268614"/>
-      <w:proofErr w:type="spellStart"/>
       <w:r>
         <w:t>Morphose</w:t>
       </w:r>
-      <w:proofErr w:type="spellEnd"/>
       <w:r>
         <w:t>(TODO)</w:t>
       </w:r>
       <w:bookmarkEnd w:id="15"/>
     </w:p>
     <w:p>
-      <w:proofErr w:type="spellStart"/>
-      <w:r>
-        <w:t>Morphose</w:t>
-      </w:r>
-      <w:proofErr w:type="spellEnd"/>
-      <w:r>
-        <w:t xml:space="preserve"> est une suite d'outils de l'ESL dédiés à l'exploration d'architecture, la synthèse architecturale(HSL,SLS), la simulation ainsi que la vérification</w:t>
+      <w:r>
+        <w:t>Morphose est une suite d'outils de l'ESL dédiés à l'exploration d'architecture, la synthèse architecturale(HSL,SLS), la simulation ainsi que la vérification</w:t>
       </w:r>
       <w:r>
         <w:t>.</w:t>
@@ -7315,11 +6705,9 @@
         <w:pStyle w:val="Titre3"/>
       </w:pPr>
       <w:bookmarkStart w:id="16" w:name="_Toc433268615"/>
-      <w:proofErr w:type="spellStart"/>
       <w:r>
         <w:t>Hynesim</w:t>
       </w:r>
-      <w:proofErr w:type="spellEnd"/>
       <w:r>
         <w:t>(TODO)</w:t>
       </w:r>
@@ -7331,12 +6719,9 @@
       </w:r>
     </w:p>
     <w:p>
-      <w:proofErr w:type="spellStart"/>
-      <w:r>
-        <w:lastRenderedPageBreak/>
+      <w:r>
         <w:t>APIPyhton</w:t>
       </w:r>
-      <w:proofErr w:type="spellEnd"/>
     </w:p>
     <w:p/>
     <w:p>
@@ -7358,22 +6743,9 @@
       </w:pPr>
       <w:bookmarkStart w:id="18" w:name="_Toc433268617"/>
       <w:r>
-        <w:t xml:space="preserve">Réalisation d'un outil de </w:t>
-      </w:r>
-      <w:proofErr w:type="spellStart"/>
-      <w:r>
-        <w:t>diagramming</w:t>
-      </w:r>
-      <w:proofErr w:type="spellEnd"/>
-      <w:r>
-        <w:t xml:space="preserve"> pour </w:t>
-      </w:r>
-      <w:proofErr w:type="spellStart"/>
-      <w:r>
-        <w:t>Pimca</w:t>
+        <w:t>Réalisation d'un outil de diagramming pour Pimca</w:t>
       </w:r>
       <w:bookmarkEnd w:id="18"/>
-      <w:proofErr w:type="spellEnd"/>
     </w:p>
     <w:p>
       <w:pPr>
@@ -7381,37 +6753,16 @@
       </w:pPr>
       <w:bookmarkStart w:id="19" w:name="_Toc433268618"/>
       <w:r>
-        <w:t xml:space="preserve">Génération de code </w:t>
-      </w:r>
-      <w:proofErr w:type="spellStart"/>
-      <w:r>
-        <w:t>Json</w:t>
-      </w:r>
-      <w:proofErr w:type="spellEnd"/>
-      <w:r>
-        <w:t xml:space="preserve"> à partir d’un modèle de </w:t>
-      </w:r>
-      <w:proofErr w:type="spellStart"/>
-      <w:r>
-        <w:t>cybersécurité</w:t>
+        <w:t>Génération de code Json à partir d’un modèle de cybersécurité</w:t>
       </w:r>
       <w:bookmarkEnd w:id="19"/>
-      <w:proofErr w:type="spellEnd"/>
     </w:p>
     <w:p>
       <w:pPr>
         <w:jc w:val="both"/>
       </w:pPr>
       <w:r>
-        <w:t xml:space="preserve">Le domaine de la </w:t>
-      </w:r>
-      <w:proofErr w:type="spellStart"/>
-      <w:r>
-        <w:t>cybersécurité</w:t>
-      </w:r>
-      <w:proofErr w:type="spellEnd"/>
-      <w:r>
-        <w:t xml:space="preserve"> cherche à établir des modèles au niveau système pour étudier les stratégies d’attaque de ses systèmes. Actuellement les modèles de scénarios servent de support à l’analyse. </w:t>
+        <w:t xml:space="preserve">Le domaine de la cybersécurité cherche à établir des modèles au niveau système pour étudier les stratégies d’attaque de ses systèmes. Actuellement les modèles de scénarios servent de support à l’analyse. </w:t>
       </w:r>
     </w:p>
     <w:p>
@@ -7419,31 +6770,7 @@
         <w:jc w:val="both"/>
       </w:pPr>
       <w:r>
-        <w:t xml:space="preserve">D’autre part, nous avons un </w:t>
-      </w:r>
-      <w:proofErr w:type="spellStart"/>
-      <w:r>
-        <w:t>framework</w:t>
-      </w:r>
-      <w:proofErr w:type="spellEnd"/>
-      <w:r>
-        <w:t xml:space="preserve">, Role4All, développé en langage </w:t>
-      </w:r>
-      <w:proofErr w:type="spellStart"/>
-      <w:r>
-        <w:t>Smalltalk</w:t>
-      </w:r>
-      <w:proofErr w:type="spellEnd"/>
-      <w:r>
-        <w:t xml:space="preserve"> dans l’environnement </w:t>
-      </w:r>
-      <w:proofErr w:type="spellStart"/>
-      <w:r>
-        <w:t>Pharo</w:t>
-      </w:r>
-      <w:proofErr w:type="spellEnd"/>
-      <w:r>
-        <w:t xml:space="preserve"> qui permet de mettre en relation plusieurs types de modèles pour notamment faire des transformations et des générateurs de code.</w:t>
+        <w:t>D’autre part, nous avons un framework, Role4All, développé en langage Smalltalk dans l’environnement Pharo qui permet de mettre en relation plusieurs types de modèles pour notamment faire des transformations et des générateurs de code.</w:t>
       </w:r>
     </w:p>
     <w:p>
@@ -7459,15 +6786,7 @@
         <w:jc w:val="both"/>
       </w:pPr>
       <w:r>
-        <w:t xml:space="preserve">Un outil de modélisation pour le langage </w:t>
-      </w:r>
-      <w:proofErr w:type="spellStart"/>
-      <w:r>
-        <w:t>PimCA</w:t>
-      </w:r>
-      <w:proofErr w:type="spellEnd"/>
-      <w:r>
-        <w:t xml:space="preserve"> (langage défini par DGA MI) existe et permet de modéliser des systèmes à différents niveaux d’abstraction. Ce langage contient la description de la structure du système mais aussi les graphes d’attaques possibles sur le système modélisé. Cet outil a été réalisé après un sujet UV5.4 de l’année passée.</w:t>
+        <w:t>Un outil de modélisation pour le langage PimCA (langage défini par DGA MI) existe et permet de modéliser des systèmes à différents niveaux d’abstraction. Ce langage contient la description de la structure du système mais aussi les graphes d’attaques possibles sur le système modélisé. Cet outil a été réalisé après un sujet UV5.4 de l’année passée.</w:t>
       </w:r>
     </w:p>
     <w:p>
@@ -7475,23 +6794,7 @@
         <w:jc w:val="both"/>
       </w:pPr>
       <w:r>
-        <w:t xml:space="preserve">L’intégration des modèles </w:t>
-      </w:r>
-      <w:proofErr w:type="spellStart"/>
-      <w:r>
-        <w:t>PimCA</w:t>
-      </w:r>
-      <w:proofErr w:type="spellEnd"/>
-      <w:r>
-        <w:t xml:space="preserve"> dans Role4All doit donc être basé sur un générateur de code JSON à partir des modèles et aussi un importateur JSON/</w:t>
-      </w:r>
-      <w:proofErr w:type="spellStart"/>
-      <w:r>
-        <w:t>PimCA</w:t>
-      </w:r>
-      <w:proofErr w:type="spellEnd"/>
-      <w:r>
-        <w:t xml:space="preserve"> dans Role4All.</w:t>
+        <w:t>L’intégration des modèles PimCA dans Role4All doit donc être basé sur un générateur de code JSON à partir des modèles et aussi un importateur JSON/PimCA dans Role4All.</w:t>
       </w:r>
     </w:p>
     <w:p>
@@ -7512,19 +6815,15 @@
         <w:jc w:val="both"/>
       </w:pPr>
       <w:r>
-        <w:t xml:space="preserve">Prise en compte du modeleur </w:t>
-      </w:r>
-      <w:proofErr w:type="spellStart"/>
-      <w:r>
-        <w:t>PimCA</w:t>
-      </w:r>
-      <w:proofErr w:type="spellEnd"/>
+        <w:t>Prise en compte du modeleur PimCA</w:t>
+      </w:r>
     </w:p>
     <w:p>
       <w:pPr>
         <w:jc w:val="both"/>
       </w:pPr>
       <w:r>
+        <w:lastRenderedPageBreak/>
         <w:t>Etudes des importateurs Role4All</w:t>
       </w:r>
     </w:p>
@@ -7541,15 +6840,7 @@
         <w:jc w:val="both"/>
       </w:pPr>
       <w:r>
-        <w:t>Réalisation de l’importateur de code JSON/</w:t>
-      </w:r>
-      <w:proofErr w:type="spellStart"/>
-      <w:r>
-        <w:t>PimCA</w:t>
-      </w:r>
-      <w:proofErr w:type="spellEnd"/>
-      <w:r>
-        <w:t xml:space="preserve"> </w:t>
+        <w:t xml:space="preserve">Réalisation de l’importateur de code JSON/PimCA </w:t>
       </w:r>
     </w:p>
     <w:p/>
@@ -7559,29 +6850,16 @@
       </w:pPr>
       <w:bookmarkStart w:id="20" w:name="_Toc433268619"/>
       <w:r>
-        <w:t xml:space="preserve">Génération de code à partir d’un modèle de </w:t>
-      </w:r>
-      <w:proofErr w:type="spellStart"/>
-      <w:r>
-        <w:t>cybersécurité</w:t>
+        <w:t>Génération de code à partir d’un modèle de cybersécurité</w:t>
       </w:r>
       <w:bookmarkEnd w:id="20"/>
-      <w:proofErr w:type="spellEnd"/>
     </w:p>
     <w:p>
       <w:pPr>
         <w:jc w:val="both"/>
       </w:pPr>
       <w:r>
-        <w:t xml:space="preserve">Le domaine de la </w:t>
-      </w:r>
-      <w:proofErr w:type="spellStart"/>
-      <w:r>
-        <w:t>cybersécurité</w:t>
-      </w:r>
-      <w:proofErr w:type="spellEnd"/>
-      <w:r>
-        <w:t xml:space="preserve"> cherche à établir des modèles au niveau système pour étudier les stratégies d’attaque de ses systèmes. Actuellement les modèles de scénarios servent de support à l’analyse.</w:t>
+        <w:t>Le domaine de la cybersécurité cherche à établir des modèles au niveau système pour étudier les stratégies d’attaque de ses systèmes. Actuellement les modèles de scénarios servent de support à l’analyse.</w:t>
       </w:r>
     </w:p>
     <w:p>
@@ -7589,51 +6867,7 @@
         <w:jc w:val="both"/>
       </w:pPr>
       <w:r>
-        <w:t xml:space="preserve">D’autre part, il existe des simulateurs de système d’information comme </w:t>
-      </w:r>
-      <w:proofErr w:type="spellStart"/>
-      <w:r>
-        <w:t>hynesim</w:t>
-      </w:r>
-      <w:proofErr w:type="spellEnd"/>
-      <w:r>
-        <w:t xml:space="preserve"> qui utilisent la technologie de </w:t>
-      </w:r>
-      <w:proofErr w:type="spellStart"/>
-      <w:r>
-        <w:t>virtualisation</w:t>
-      </w:r>
-      <w:proofErr w:type="spellEnd"/>
-      <w:r>
-        <w:t xml:space="preserve"> de machine pour offrir une capacité de simulation d’un réseau de machines intégrant tout type de support (ordinateurs, routeurs, </w:t>
-      </w:r>
-      <w:proofErr w:type="spellStart"/>
-      <w:r>
-        <w:t>switchs</w:t>
-      </w:r>
-      <w:proofErr w:type="spellEnd"/>
-      <w:r>
-        <w:t>) et d’OS (</w:t>
-      </w:r>
-      <w:proofErr w:type="spellStart"/>
-      <w:r>
-        <w:t>windows</w:t>
-      </w:r>
-      <w:proofErr w:type="spellEnd"/>
-      <w:r>
-        <w:t xml:space="preserve">, Linux,…). </w:t>
-      </w:r>
-      <w:r>
-        <w:lastRenderedPageBreak/>
-        <w:t xml:space="preserve">Une fois le réseau </w:t>
-      </w:r>
-      <w:proofErr w:type="spellStart"/>
-      <w:r>
-        <w:t>virtualisé</w:t>
-      </w:r>
-      <w:proofErr w:type="spellEnd"/>
-      <w:r>
-        <w:t>, nous pouvons exécuter toutes les applications possibles sur chacune des machines et ainsi dérouler tous les scénarios d’attaques possibles.</w:t>
+        <w:t>D’autre part, il existe des simulateurs de système d’information comme hynesim qui utilisent la technologie de virtualisation de machine pour offrir une capacité de simulation d’un réseau de machines intégrant tout type de support (ordinateurs, routeurs, switchs) et d’OS (windows, Linux,…). Une fois le réseau virtualisé, nous pouvons exécuter toutes les applications possibles sur chacune des machines et ainsi dérouler tous les scénarios d’attaques possibles.</w:t>
       </w:r>
     </w:p>
     <w:p>
@@ -7654,15 +6888,7 @@
         <w:jc w:val="both"/>
       </w:pPr>
       <w:r>
-        <w:t xml:space="preserve">Un outil de modélisation pour le langage </w:t>
-      </w:r>
-      <w:proofErr w:type="spellStart"/>
-      <w:r>
-        <w:t>PimCA</w:t>
-      </w:r>
-      <w:proofErr w:type="spellEnd"/>
-      <w:r>
-        <w:t xml:space="preserve"> (langage défini par DGA MI) existe et permet de modéliser des systèmes à différents niveaux d’abstraction. Ce langage contient la description de la structure du système mais aussi les graphes d’attaques possibles sur le système modélisé. Cet outil a été réalisé après un sujet UV5.4 de l’année passée.</w:t>
+        <w:t>Un outil de modélisation pour le langage PimCA (langage défini par DGA MI) existe et permet de modéliser des systèmes à différents niveaux d’abstraction. Ce langage contient la description de la structure du système mais aussi les graphes d’attaques possibles sur le système modélisé. Cet outil a été réalisé après un sujet UV5.4 de l’année passée.</w:t>
       </w:r>
     </w:p>
     <w:p>
@@ -7675,15 +6901,7 @@
         <w:jc w:val="both"/>
       </w:pPr>
       <w:r>
-        <w:t xml:space="preserve">Le simulateur </w:t>
-      </w:r>
-      <w:proofErr w:type="spellStart"/>
-      <w:r>
-        <w:t>Hynesim</w:t>
-      </w:r>
-      <w:proofErr w:type="spellEnd"/>
-      <w:r>
-        <w:t xml:space="preserve"> fournit une API en Python qui permet dynamiquement de créer un réseau de machine à partir d’une bibliothèque de machines. Ainsi plutôt que de créer à la main le système d’information, un programme permet cette création dynamiquement.</w:t>
+        <w:t>Le simulateur Hynesim fournit une API en Python qui permet dynamiquement de créer un réseau de machine à partir d’une bibliothèque de machines. Ainsi plutôt que de créer à la main le système d’information, un programme permet cette création dynamiquement.</w:t>
       </w:r>
     </w:p>
     <w:p>
@@ -7696,28 +6914,15 @@
         <w:jc w:val="both"/>
       </w:pPr>
       <w:r>
-        <w:t xml:space="preserve">L’objectif du projet sera fournir un générateur de code pour </w:t>
-      </w:r>
-      <w:proofErr w:type="spellStart"/>
-      <w:r>
-        <w:t>Hynesim</w:t>
-      </w:r>
-      <w:proofErr w:type="spellEnd"/>
-      <w:r>
-        <w:t xml:space="preserve"> à partir de l’outil de modélisation</w:t>
+        <w:t>L’objectif du projet sera fournir un générateur de code pour Hynesim à partir de l’outil de modélisation</w:t>
       </w:r>
     </w:p>
     <w:p>
       <w:pPr>
         <w:jc w:val="both"/>
       </w:pPr>
-      <w:proofErr w:type="spellStart"/>
-      <w:r>
-        <w:t>PimCA</w:t>
-      </w:r>
-      <w:proofErr w:type="spellEnd"/>
-      <w:r>
-        <w:t>.</w:t>
+      <w:r>
+        <w:t>PimCA.</w:t>
       </w:r>
     </w:p>
     <w:p>
@@ -7733,28 +6938,15 @@
         <w:jc w:val="both"/>
       </w:pPr>
       <w:r>
-        <w:t xml:space="preserve">· Prise en compte du modeleur </w:t>
-      </w:r>
-      <w:proofErr w:type="spellStart"/>
-      <w:r>
-        <w:t>PimCA</w:t>
-      </w:r>
-      <w:proofErr w:type="spellEnd"/>
+        <w:t>· Prise en compte du modeleur PimCA</w:t>
+      </w:r>
     </w:p>
     <w:p>
       <w:pPr>
         <w:jc w:val="both"/>
       </w:pPr>
       <w:r>
-        <w:t xml:space="preserve">· Etude de l’API </w:t>
-      </w:r>
-      <w:proofErr w:type="spellStart"/>
-      <w:r>
-        <w:t>Hynesim</w:t>
-      </w:r>
-      <w:proofErr w:type="spellEnd"/>
-      <w:r>
-        <w:t xml:space="preserve"> et prototypage de scripts Python</w:t>
+        <w:t>· Etude de l’API Hynesim et prototypage de scripts Python</w:t>
       </w:r>
     </w:p>
     <w:p>
@@ -7778,13 +6970,9 @@
         <w:jc w:val="both"/>
       </w:pPr>
       <w:r>
-        <w:t xml:space="preserve">· Utilisation du générateur de code sur un exemple modélisé pour simuler le modèle sous </w:t>
-      </w:r>
-      <w:proofErr w:type="spellStart"/>
-      <w:r>
-        <w:t>Hynesim</w:t>
-      </w:r>
-      <w:proofErr w:type="spellEnd"/>
+        <w:lastRenderedPageBreak/>
+        <w:t>· Utilisation du générateur de code sur un exemple modélisé pour simuler le modèle sous Hynesim</w:t>
+      </w:r>
     </w:p>
     <w:p/>
     <w:p/>
@@ -7933,7 +7121,6 @@
           <w:szCs w:val="17"/>
           <w:lang w:val="en-US"/>
         </w:rPr>
-        <w:lastRenderedPageBreak/>
         <w:t>http://www.hynesim.com/</w:t>
       </w:r>
     </w:p>
@@ -7973,11 +7160,9 @@
       <w:pPr>
         <w:pStyle w:val="Titre5"/>
       </w:pPr>
-      <w:proofErr w:type="spellStart"/>
       <w:r>
         <w:t>Openflexo</w:t>
       </w:r>
-      <w:proofErr w:type="spellEnd"/>
     </w:p>
     <w:p/>
     <w:p>
@@ -7998,81 +7183,14 @@
         <w:rPr>
           <w:lang w:val="en-US"/>
         </w:rPr>
-        <w:t xml:space="preserve">Z. J. </w:t>
-      </w:r>
-      <w:proofErr w:type="spellStart"/>
-      <w:r>
-        <w:rPr>
-          <w:lang w:val="en-US"/>
-        </w:rPr>
-        <w:t>Jia</w:t>
-      </w:r>
-      <w:proofErr w:type="spellEnd"/>
-      <w:r>
-        <w:rPr>
-          <w:lang w:val="en-US"/>
-        </w:rPr>
-        <w:t xml:space="preserve">, A. </w:t>
-      </w:r>
-      <w:proofErr w:type="spellStart"/>
-      <w:r>
-        <w:rPr>
-          <w:lang w:val="en-US"/>
-        </w:rPr>
-        <w:t>Núñez</w:t>
-      </w:r>
-      <w:proofErr w:type="spellEnd"/>
-      <w:r>
-        <w:rPr>
-          <w:lang w:val="en-US"/>
-        </w:rPr>
-        <w:t xml:space="preserve">, T. Bautista, and A. D. Pimentel. 2014. A two-phase design space exploration strategy for system-level real-time application mapping onto </w:t>
-      </w:r>
-      <w:proofErr w:type="spellStart"/>
-      <w:r>
-        <w:rPr>
-          <w:lang w:val="en-US"/>
-        </w:rPr>
-        <w:t>MPSoC</w:t>
-      </w:r>
-      <w:proofErr w:type="spellEnd"/>
-      <w:r>
-        <w:rPr>
-          <w:lang w:val="en-US"/>
-        </w:rPr>
-        <w:t xml:space="preserve">. </w:t>
-      </w:r>
-      <w:proofErr w:type="spellStart"/>
+        <w:t xml:space="preserve">Z. J. Jia, A. Núñez, T. Bautista, and A. D. Pimentel. 2014. A two-phase design space exploration strategy for system-level real-time application mapping onto MPSoC. </w:t>
+      </w:r>
       <w:r>
         <w:rPr>
           <w:rStyle w:val="Accentuation"/>
           <w:lang w:val="en-US"/>
         </w:rPr>
-        <w:t>Microprocess</w:t>
-      </w:r>
-      <w:proofErr w:type="spellEnd"/>
-      <w:r>
-        <w:rPr>
-          <w:rStyle w:val="Accentuation"/>
-          <w:lang w:val="en-US"/>
-        </w:rPr>
-        <w:t xml:space="preserve">. </w:t>
-      </w:r>
-      <w:proofErr w:type="spellStart"/>
-      <w:r>
-        <w:rPr>
-          <w:rStyle w:val="Accentuation"/>
-          <w:lang w:val="en-US"/>
-        </w:rPr>
-        <w:t>Microsyst</w:t>
-      </w:r>
-      <w:proofErr w:type="spellEnd"/>
-      <w:r>
-        <w:rPr>
-          <w:rStyle w:val="Accentuation"/>
-          <w:lang w:val="en-US"/>
-        </w:rPr>
-        <w:t>.</w:t>
+        <w:t>Microprocess. Microsyst.</w:t>
       </w:r>
       <w:r>
         <w:rPr>
@@ -8101,21 +7219,7 @@
         <w:rPr>
           <w:lang w:val="en-US"/>
         </w:rPr>
-        <w:t xml:space="preserve">Mark Thompson and Andy D. Pimentel. 2013. Exploiting domain knowledge in system-level </w:t>
-      </w:r>
-      <w:proofErr w:type="spellStart"/>
-      <w:r>
-        <w:rPr>
-          <w:lang w:val="en-US"/>
-        </w:rPr>
-        <w:t>MPSoC</w:t>
-      </w:r>
-      <w:proofErr w:type="spellEnd"/>
-      <w:r>
-        <w:rPr>
-          <w:lang w:val="en-US"/>
-        </w:rPr>
-        <w:t xml:space="preserve"> design space exploration. </w:t>
+        <w:t xml:space="preserve">Mark Thompson and Andy D. Pimentel. 2013. Exploiting domain knowledge in system-level MPSoC design space exploration. </w:t>
       </w:r>
       <w:r>
         <w:rPr>
@@ -8157,35 +7261,7 @@
         <w:rPr>
           <w:lang w:val="en-US"/>
         </w:rPr>
-        <w:t xml:space="preserve">Seifert, C. </w:t>
-      </w:r>
-      <w:proofErr w:type="spellStart"/>
-      <w:r>
-        <w:rPr>
-          <w:lang w:val="en-US"/>
-        </w:rPr>
-        <w:t>Wende</w:t>
-      </w:r>
-      <w:proofErr w:type="spellEnd"/>
-      <w:r>
-        <w:rPr>
-          <w:lang w:val="en-US"/>
-        </w:rPr>
-        <w:t xml:space="preserve">, and U. </w:t>
-      </w:r>
-      <w:proofErr w:type="spellStart"/>
-      <w:r>
-        <w:rPr>
-          <w:lang w:val="en-US"/>
-        </w:rPr>
-        <w:t>Aßmann</w:t>
-      </w:r>
-      <w:proofErr w:type="spellEnd"/>
-      <w:r>
-        <w:rPr>
-          <w:lang w:val="en-US"/>
-        </w:rPr>
-        <w:t>, “Anticipating unanticipated</w:t>
+        <w:t>Seifert, C. Wende, and U. Aßmann, “Anticipating unanticipated</w:t>
       </w:r>
       <w:r>
         <w:rPr>
@@ -8236,45 +7312,23 @@
         </w:rPr>
         <w:t xml:space="preserve">F. </w:t>
       </w:r>
-      <w:proofErr w:type="spellStart"/>
       <w:r>
         <w:rPr>
           <w:lang w:val="en-US"/>
         </w:rPr>
-        <w:t>Steimann</w:t>
-      </w:r>
-      <w:proofErr w:type="spellEnd"/>
+        <w:t>Steimann, “On the representation of roles in object-oriented and</w:t>
+      </w:r>
       <w:r>
         <w:rPr>
           <w:lang w:val="en-US"/>
         </w:rPr>
-        <w:t>, “On the representation of roles in object-oriented and</w:t>
+        <w:t xml:space="preserve"> </w:t>
       </w:r>
       <w:r>
         <w:rPr>
           <w:lang w:val="en-US"/>
         </w:rPr>
-        <w:t xml:space="preserve"> </w:t>
-      </w:r>
-      <w:r>
-        <w:rPr>
-          <w:lang w:val="en-US"/>
-        </w:rPr>
-        <w:t xml:space="preserve">conceptual </w:t>
-      </w:r>
-      <w:proofErr w:type="spellStart"/>
-      <w:r>
-        <w:rPr>
-          <w:lang w:val="en-US"/>
-        </w:rPr>
-        <w:t>modelling</w:t>
-      </w:r>
-      <w:proofErr w:type="spellEnd"/>
-      <w:r>
-        <w:rPr>
-          <w:lang w:val="en-US"/>
-        </w:rPr>
-        <w:t>,” Data &amp; Knowledge Engineering, vol. 35, no. 1,</w:t>
+        <w:t>conceptual modelling,” Data &amp; Knowledge Engineering, vol. 35, no. 1,</w:t>
       </w:r>
       <w:r>
         <w:rPr>
@@ -8317,92 +7371,14 @@
         <w:rPr>
           <w:lang w:val="en-US"/>
         </w:rPr>
-        <w:t xml:space="preserve"> </w:t>
-      </w:r>
-      <w:proofErr w:type="spellStart"/>
+        <w:t xml:space="preserve"> Kühn, M. Leutäuser, S. Gö</w:t>
+      </w:r>
       <w:r>
         <w:rPr>
           <w:lang w:val="en-US"/>
         </w:rPr>
-        <w:t>Kühn</w:t>
-      </w:r>
-      <w:proofErr w:type="spellEnd"/>
-      <w:r>
-        <w:rPr>
-          <w:lang w:val="en-US"/>
-        </w:rPr>
-        <w:t xml:space="preserve">, M. </w:t>
-      </w:r>
-      <w:proofErr w:type="spellStart"/>
-      <w:r>
-        <w:rPr>
-          <w:lang w:val="en-US"/>
-        </w:rPr>
-        <w:t>Leutäuser</w:t>
-      </w:r>
-      <w:proofErr w:type="spellEnd"/>
-      <w:r>
-        <w:rPr>
-          <w:lang w:val="en-US"/>
-        </w:rPr>
-        <w:t xml:space="preserve">, S. </w:t>
-      </w:r>
-      <w:proofErr w:type="spellStart"/>
-      <w:r>
-        <w:rPr>
-          <w:lang w:val="en-US"/>
-        </w:rPr>
-        <w:t>Gö</w:t>
-      </w:r>
-      <w:r>
-        <w:rPr>
-          <w:lang w:val="en-US"/>
-        </w:rPr>
-        <w:t>tz</w:t>
-      </w:r>
-      <w:proofErr w:type="spellEnd"/>
-      <w:r>
-        <w:rPr>
-          <w:lang w:val="en-US"/>
-        </w:rPr>
-        <w:t xml:space="preserve">, C. </w:t>
-      </w:r>
-      <w:proofErr w:type="spellStart"/>
-      <w:r>
-        <w:rPr>
-          <w:lang w:val="en-US"/>
-        </w:rPr>
-        <w:t>Seidl</w:t>
-      </w:r>
-      <w:proofErr w:type="spellEnd"/>
-      <w:r>
-        <w:rPr>
-          <w:lang w:val="en-US"/>
-        </w:rPr>
-        <w:t xml:space="preserve">, and U. </w:t>
-      </w:r>
-      <w:proofErr w:type="spellStart"/>
-      <w:r>
-        <w:rPr>
-          <w:lang w:val="en-US"/>
-        </w:rPr>
-        <w:t>Aßmann</w:t>
-      </w:r>
-      <w:proofErr w:type="spellEnd"/>
-      <w:r>
-        <w:rPr>
-          <w:lang w:val="en-US"/>
-        </w:rPr>
-        <w:t xml:space="preserve">, “A </w:t>
-      </w:r>
-      <w:proofErr w:type="spellStart"/>
-      <w:r>
-        <w:rPr>
-          <w:lang w:val="en-US"/>
-        </w:rPr>
-        <w:t>metamodel</w:t>
-      </w:r>
-      <w:proofErr w:type="spellEnd"/>
+        <w:t>tz, C. Seidl, and U. Aßmann, “A metamodel</w:t>
+      </w:r>
       <w:r>
         <w:rPr>
           <w:lang w:val="en-US"/>
@@ -10014,8 +8990,8 @@
       <w:szCs w:val="16"/>
     </w:rPr>
   </w:style>
-  <w:style w:type="table" w:customStyle="1" w:styleId="Trameclaire-Accent1">
-    <w:name w:val="Light Shading Accent 1"/>
+  <w:style w:type="table" w:customStyle="1" w:styleId="Trameclaire-Accent11">
+    <w:name w:val="Trame claire - Accent 11"/>
     <w:basedOn w:val="TableauNormal"/>
     <w:uiPriority w:val="60"/>
     <w:rsid w:val="008B792B"/>
@@ -12333,31 +11309,31 @@
     </dgm:pt>
   </dgm:ptLst>
   <dgm:cxnLst>
+    <dgm:cxn modelId="{12144854-385C-4FC7-8CCF-EF1B82CD5613}" type="presOf" srcId="{CEEF09E8-CEB1-4AEB-8A66-2068F98C570D}" destId="{334E0CBB-C7E5-4E1E-9167-07B9B4DB9A4E}" srcOrd="0" destOrd="0" presId="urn:microsoft.com/office/officeart/2005/8/layout/radial3"/>
     <dgm:cxn modelId="{B7B3FA80-978C-47C8-966A-2E79692D48A4}" srcId="{46D3D9BA-A5B6-44EE-8ADD-A6CE56DE9AE9}" destId="{667FCAE9-09BE-4F1E-BEAE-6B70A8EE2395}" srcOrd="1" destOrd="0" parTransId="{E9E4910B-2223-4D92-9DA3-E3E998438A68}" sibTransId="{805D00B7-A605-4BA5-80D0-2875916138DB}"/>
     <dgm:cxn modelId="{9722B31B-EB2F-42AC-B04F-738F7CDC8325}" srcId="{8BD561DC-1BA9-4B98-8898-957F7AECCCA2}" destId="{612E7B99-9915-4C07-B264-4A0FD712B83E}" srcOrd="1" destOrd="0" parTransId="{5C8F9573-805A-4B3B-B304-D221E34FFD84}" sibTransId="{512BA93D-FAB0-4C31-B75F-3836771DAC56}"/>
-    <dgm:cxn modelId="{14A55544-3420-417B-B78F-496099B6D17D}" type="presOf" srcId="{C49BE5DB-07F9-45A3-BA57-C15DA25F7F45}" destId="{89708447-7FC2-4A8D-8ADD-02463DBE6A2E}" srcOrd="0" destOrd="0" presId="urn:microsoft.com/office/officeart/2005/8/layout/radial3"/>
-    <dgm:cxn modelId="{87B80431-7A3A-428D-8C4C-1209D92B86D2}" type="presOf" srcId="{612E7B99-9915-4C07-B264-4A0FD712B83E}" destId="{B2A64C9D-739C-420B-A15E-AADEE6C47D4D}" srcOrd="0" destOrd="2" presId="urn:microsoft.com/office/officeart/2005/8/layout/radial3"/>
-    <dgm:cxn modelId="{22FE6D83-AE8B-4790-BA35-5D03CDCDF108}" type="presOf" srcId="{8BD561DC-1BA9-4B98-8898-957F7AECCCA2}" destId="{B2A64C9D-739C-420B-A15E-AADEE6C47D4D}" srcOrd="0" destOrd="0" presId="urn:microsoft.com/office/officeart/2005/8/layout/radial3"/>
     <dgm:cxn modelId="{3A3B493B-5B24-4454-979D-394717C78BC9}" srcId="{46D3D9BA-A5B6-44EE-8ADD-A6CE56DE9AE9}" destId="{CEEF09E8-CEB1-4AEB-8A66-2068F98C570D}" srcOrd="3" destOrd="0" parTransId="{0E39A85E-A801-461D-B48C-E51F0FC104C2}" sibTransId="{07C3B1DA-2BFC-47BA-98D3-D81E2E272F75}"/>
-    <dgm:cxn modelId="{1B98DBDB-1583-4F6E-8C80-A71AD27A5200}" type="presOf" srcId="{CEEF09E8-CEB1-4AEB-8A66-2068F98C570D}" destId="{334E0CBB-C7E5-4E1E-9167-07B9B4DB9A4E}" srcOrd="0" destOrd="0" presId="urn:microsoft.com/office/officeart/2005/8/layout/radial3"/>
     <dgm:cxn modelId="{29A73E57-C84E-4019-9D80-A8CB2A82E9CD}" srcId="{C49BE5DB-07F9-45A3-BA57-C15DA25F7F45}" destId="{46D3D9BA-A5B6-44EE-8ADD-A6CE56DE9AE9}" srcOrd="0" destOrd="0" parTransId="{81D54686-923D-4B8B-AA7E-3C3FCF10F035}" sibTransId="{4B9E897A-6E28-4447-B1C7-CE02E4FED52D}"/>
-    <dgm:cxn modelId="{5AA08C9E-864F-4C5E-9A60-E9220C290E38}" type="presOf" srcId="{278BDD44-B7E3-43B0-A53C-55236BD0CB29}" destId="{4BC71F48-0568-434C-AC1A-ED290022B49A}" srcOrd="0" destOrd="2" presId="urn:microsoft.com/office/officeart/2005/8/layout/radial3"/>
-    <dgm:cxn modelId="{71C83849-5121-4876-8601-D8E28C86DF7F}" type="presOf" srcId="{667FCAE9-09BE-4F1E-BEAE-6B70A8EE2395}" destId="{495CAAE2-5E98-43B6-9892-8B6F1B9F881F}" srcOrd="0" destOrd="0" presId="urn:microsoft.com/office/officeart/2005/8/layout/radial3"/>
+    <dgm:cxn modelId="{4450734B-5043-4E6A-9F4A-CECA0F8B1808}" type="presOf" srcId="{612E7B99-9915-4C07-B264-4A0FD712B83E}" destId="{B2A64C9D-739C-420B-A15E-AADEE6C47D4D}" srcOrd="0" destOrd="2" presId="urn:microsoft.com/office/officeart/2005/8/layout/radial3"/>
     <dgm:cxn modelId="{F252E115-D785-4BE3-ADAC-14F0919C4127}" srcId="{8BD561DC-1BA9-4B98-8898-957F7AECCCA2}" destId="{42754379-F56C-4B98-B9EF-103DDFA584E5}" srcOrd="0" destOrd="0" parTransId="{934F8A91-1FF1-4732-93AB-1D5468C1E72B}" sibTransId="{38526B72-F95C-478C-96FA-191731D6E083}"/>
-    <dgm:cxn modelId="{C8E8F3A6-C2C1-4EE9-903A-18218420DD83}" type="presOf" srcId="{46D3D9BA-A5B6-44EE-8ADD-A6CE56DE9AE9}" destId="{82BAC38A-B10F-49C3-8962-AEC952104616}" srcOrd="0" destOrd="0" presId="urn:microsoft.com/office/officeart/2005/8/layout/radial3"/>
     <dgm:cxn modelId="{9D7F7CA9-049C-43D0-AB2D-4820259468FF}" srcId="{46D3D9BA-A5B6-44EE-8ADD-A6CE56DE9AE9}" destId="{8BD561DC-1BA9-4B98-8898-957F7AECCCA2}" srcOrd="2" destOrd="0" parTransId="{BD76251C-887B-453C-B90D-CB31BCC68262}" sibTransId="{9AD27677-E830-4F63-ACBD-F5CF96370E1D}"/>
-    <dgm:cxn modelId="{1D97D1BB-187D-4021-9BA8-3BD63B32004F}" type="presOf" srcId="{7B807B1C-EC7B-4965-90F8-D4A6AB918618}" destId="{4BC71F48-0568-434C-AC1A-ED290022B49A}" srcOrd="0" destOrd="1" presId="urn:microsoft.com/office/officeart/2005/8/layout/radial3"/>
     <dgm:cxn modelId="{85B9A3CA-6342-4399-9B66-3296F5D4301B}" srcId="{46D3D9BA-A5B6-44EE-8ADD-A6CE56DE9AE9}" destId="{3FF746A6-D981-4572-8F0F-3A9A436A4B94}" srcOrd="0" destOrd="0" parTransId="{0945E7BD-7094-4858-A721-CC4640BA5A57}" sibTransId="{A9ADC761-1A91-4FC7-BCDE-CACB4183F0E1}"/>
-    <dgm:cxn modelId="{E96319D2-7331-4633-B568-431336116AA8}" type="presOf" srcId="{3FF746A6-D981-4572-8F0F-3A9A436A4B94}" destId="{4BC71F48-0568-434C-AC1A-ED290022B49A}" srcOrd="0" destOrd="0" presId="urn:microsoft.com/office/officeart/2005/8/layout/radial3"/>
+    <dgm:cxn modelId="{A4E0AB02-E3E6-464C-ADD6-2168315FE694}" type="presOf" srcId="{7B807B1C-EC7B-4965-90F8-D4A6AB918618}" destId="{4BC71F48-0568-434C-AC1A-ED290022B49A}" srcOrd="0" destOrd="1" presId="urn:microsoft.com/office/officeart/2005/8/layout/radial3"/>
+    <dgm:cxn modelId="{C148EA94-11E4-4930-BA3A-290E10307F0B}" type="presOf" srcId="{667FCAE9-09BE-4F1E-BEAE-6B70A8EE2395}" destId="{495CAAE2-5E98-43B6-9892-8B6F1B9F881F}" srcOrd="0" destOrd="0" presId="urn:microsoft.com/office/officeart/2005/8/layout/radial3"/>
     <dgm:cxn modelId="{EB83BDB7-8C1D-4502-B837-DFAFB94EFC7C}" srcId="{3FF746A6-D981-4572-8F0F-3A9A436A4B94}" destId="{7B807B1C-EC7B-4965-90F8-D4A6AB918618}" srcOrd="0" destOrd="0" parTransId="{6A9FA8DA-C7B1-4244-B541-852DA8A8C830}" sibTransId="{7DAA441D-E4AC-4F1C-ABA0-787CBAF91B65}"/>
-    <dgm:cxn modelId="{C8734B8F-45CE-4B89-A687-4B443C288B09}" type="presOf" srcId="{42754379-F56C-4B98-B9EF-103DDFA584E5}" destId="{B2A64C9D-739C-420B-A15E-AADEE6C47D4D}" srcOrd="0" destOrd="1" presId="urn:microsoft.com/office/officeart/2005/8/layout/radial3"/>
+    <dgm:cxn modelId="{26F526A8-B827-4012-865B-170E6F4E0C0D}" type="presOf" srcId="{C49BE5DB-07F9-45A3-BA57-C15DA25F7F45}" destId="{89708447-7FC2-4A8D-8ADD-02463DBE6A2E}" srcOrd="0" destOrd="0" presId="urn:microsoft.com/office/officeart/2005/8/layout/radial3"/>
+    <dgm:cxn modelId="{A3029269-CBC1-4742-8940-515D4CC66DCA}" type="presOf" srcId="{278BDD44-B7E3-43B0-A53C-55236BD0CB29}" destId="{4BC71F48-0568-434C-AC1A-ED290022B49A}" srcOrd="0" destOrd="2" presId="urn:microsoft.com/office/officeart/2005/8/layout/radial3"/>
+    <dgm:cxn modelId="{7BABB73B-B9E6-4A13-8040-69F2D5141222}" type="presOf" srcId="{3FF746A6-D981-4572-8F0F-3A9A436A4B94}" destId="{4BC71F48-0568-434C-AC1A-ED290022B49A}" srcOrd="0" destOrd="0" presId="urn:microsoft.com/office/officeart/2005/8/layout/radial3"/>
+    <dgm:cxn modelId="{65757954-6560-4929-A90C-3EB000C7AD7F}" type="presOf" srcId="{8BD561DC-1BA9-4B98-8898-957F7AECCCA2}" destId="{B2A64C9D-739C-420B-A15E-AADEE6C47D4D}" srcOrd="0" destOrd="0" presId="urn:microsoft.com/office/officeart/2005/8/layout/radial3"/>
     <dgm:cxn modelId="{6E210CD4-703F-426E-9E7D-A9E757AEDDA8}" srcId="{3FF746A6-D981-4572-8F0F-3A9A436A4B94}" destId="{278BDD44-B7E3-43B0-A53C-55236BD0CB29}" srcOrd="1" destOrd="0" parTransId="{AC61A32C-DBDF-4DB2-90D1-D901AD5879E2}" sibTransId="{42C3B0CF-9EE0-4880-A66D-17B5B853CE8A}"/>
-    <dgm:cxn modelId="{CD61A8DA-F61E-4CE9-8156-024D053C8B16}" type="presParOf" srcId="{89708447-7FC2-4A8D-8ADD-02463DBE6A2E}" destId="{5ED3E13E-474C-4311-A47B-3652553499F7}" srcOrd="0" destOrd="0" presId="urn:microsoft.com/office/officeart/2005/8/layout/radial3"/>
-    <dgm:cxn modelId="{4D13091E-87B7-4E5A-A225-CDA74F0E27B2}" type="presParOf" srcId="{5ED3E13E-474C-4311-A47B-3652553499F7}" destId="{82BAC38A-B10F-49C3-8962-AEC952104616}" srcOrd="0" destOrd="0" presId="urn:microsoft.com/office/officeart/2005/8/layout/radial3"/>
-    <dgm:cxn modelId="{544A2563-39CB-4EA8-AC9F-48FAFF5E5A6E}" type="presParOf" srcId="{5ED3E13E-474C-4311-A47B-3652553499F7}" destId="{4BC71F48-0568-434C-AC1A-ED290022B49A}" srcOrd="1" destOrd="0" presId="urn:microsoft.com/office/officeart/2005/8/layout/radial3"/>
-    <dgm:cxn modelId="{04AF4CF7-58D3-4C30-9C47-EC13EA2ACA6D}" type="presParOf" srcId="{5ED3E13E-474C-4311-A47B-3652553499F7}" destId="{495CAAE2-5E98-43B6-9892-8B6F1B9F881F}" srcOrd="2" destOrd="0" presId="urn:microsoft.com/office/officeart/2005/8/layout/radial3"/>
-    <dgm:cxn modelId="{62C6D814-BEA5-4355-A51E-F114400C773F}" type="presParOf" srcId="{5ED3E13E-474C-4311-A47B-3652553499F7}" destId="{B2A64C9D-739C-420B-A15E-AADEE6C47D4D}" srcOrd="3" destOrd="0" presId="urn:microsoft.com/office/officeart/2005/8/layout/radial3"/>
-    <dgm:cxn modelId="{FE1DB7FD-291E-491C-A443-075BE22D9150}" type="presParOf" srcId="{5ED3E13E-474C-4311-A47B-3652553499F7}" destId="{334E0CBB-C7E5-4E1E-9167-07B9B4DB9A4E}" srcOrd="4" destOrd="0" presId="urn:microsoft.com/office/officeart/2005/8/layout/radial3"/>
+    <dgm:cxn modelId="{E94CFCC9-DE67-4807-AC27-9FB6D676D9DB}" type="presOf" srcId="{42754379-F56C-4B98-B9EF-103DDFA584E5}" destId="{B2A64C9D-739C-420B-A15E-AADEE6C47D4D}" srcOrd="0" destOrd="1" presId="urn:microsoft.com/office/officeart/2005/8/layout/radial3"/>
+    <dgm:cxn modelId="{1CD3ECDF-7D24-4775-9AC3-ABC223E6F40E}" type="presOf" srcId="{46D3D9BA-A5B6-44EE-8ADD-A6CE56DE9AE9}" destId="{82BAC38A-B10F-49C3-8962-AEC952104616}" srcOrd="0" destOrd="0" presId="urn:microsoft.com/office/officeart/2005/8/layout/radial3"/>
+    <dgm:cxn modelId="{A9E2FFEB-AD2C-489A-AD68-09664F6A07C8}" type="presParOf" srcId="{89708447-7FC2-4A8D-8ADD-02463DBE6A2E}" destId="{5ED3E13E-474C-4311-A47B-3652553499F7}" srcOrd="0" destOrd="0" presId="urn:microsoft.com/office/officeart/2005/8/layout/radial3"/>
+    <dgm:cxn modelId="{D3F26F2F-64C8-4060-9D3A-E115280746C8}" type="presParOf" srcId="{5ED3E13E-474C-4311-A47B-3652553499F7}" destId="{82BAC38A-B10F-49C3-8962-AEC952104616}" srcOrd="0" destOrd="0" presId="urn:microsoft.com/office/officeart/2005/8/layout/radial3"/>
+    <dgm:cxn modelId="{01AC0356-3B28-4FE0-8028-1DF7469CCDFD}" type="presParOf" srcId="{5ED3E13E-474C-4311-A47B-3652553499F7}" destId="{4BC71F48-0568-434C-AC1A-ED290022B49A}" srcOrd="1" destOrd="0" presId="urn:microsoft.com/office/officeart/2005/8/layout/radial3"/>
+    <dgm:cxn modelId="{BD47B68B-1432-4919-9BFB-01FA862C7B43}" type="presParOf" srcId="{5ED3E13E-474C-4311-A47B-3652553499F7}" destId="{495CAAE2-5E98-43B6-9892-8B6F1B9F881F}" srcOrd="2" destOrd="0" presId="urn:microsoft.com/office/officeart/2005/8/layout/radial3"/>
+    <dgm:cxn modelId="{D8E54F63-60E6-43B6-A69D-6459A435990F}" type="presParOf" srcId="{5ED3E13E-474C-4311-A47B-3652553499F7}" destId="{B2A64C9D-739C-420B-A15E-AADEE6C47D4D}" srcOrd="3" destOrd="0" presId="urn:microsoft.com/office/officeart/2005/8/layout/radial3"/>
+    <dgm:cxn modelId="{41E0949D-3E1A-474A-A4E9-A7FD7241B600}" type="presParOf" srcId="{5ED3E13E-474C-4311-A47B-3652553499F7}" destId="{334E0CBB-C7E5-4E1E-9167-07B9B4DB9A4E}" srcOrd="4" destOrd="0" presId="urn:microsoft.com/office/officeart/2005/8/layout/radial3"/>
   </dgm:cxnLst>
   <dgm:bg/>
   <dgm:whole/>
@@ -12662,23 +11638,23 @@
     </dgm:pt>
   </dgm:ptLst>
   <dgm:cxnLst>
-    <dgm:cxn modelId="{00CBE5C8-B93F-4836-8715-B9B4B535A6A1}" type="presOf" srcId="{667FCAE9-09BE-4F1E-BEAE-6B70A8EE2395}" destId="{495CAAE2-5E98-43B6-9892-8B6F1B9F881F}" srcOrd="0" destOrd="0" presId="urn:microsoft.com/office/officeart/2005/8/layout/radial3"/>
+    <dgm:cxn modelId="{832A62E6-75B1-468E-B367-E956CEEBD056}" type="presOf" srcId="{667FCAE9-09BE-4F1E-BEAE-6B70A8EE2395}" destId="{495CAAE2-5E98-43B6-9892-8B6F1B9F881F}" srcOrd="0" destOrd="0" presId="urn:microsoft.com/office/officeart/2005/8/layout/radial3"/>
     <dgm:cxn modelId="{B7B3FA80-978C-47C8-966A-2E79692D48A4}" srcId="{46D3D9BA-A5B6-44EE-8ADD-A6CE56DE9AE9}" destId="{667FCAE9-09BE-4F1E-BEAE-6B70A8EE2395}" srcOrd="1" destOrd="0" parTransId="{E9E4910B-2223-4D92-9DA3-E3E998438A68}" sibTransId="{805D00B7-A605-4BA5-80D0-2875916138DB}"/>
     <dgm:cxn modelId="{3A3B493B-5B24-4454-979D-394717C78BC9}" srcId="{46D3D9BA-A5B6-44EE-8ADD-A6CE56DE9AE9}" destId="{CEEF09E8-CEB1-4AEB-8A66-2068F98C570D}" srcOrd="3" destOrd="0" parTransId="{0E39A85E-A801-461D-B48C-E51F0FC104C2}" sibTransId="{07C3B1DA-2BFC-47BA-98D3-D81E2E272F75}"/>
-    <dgm:cxn modelId="{DFFF50BF-6444-40A4-BADF-687AB29F4A3E}" type="presOf" srcId="{8BD561DC-1BA9-4B98-8898-957F7AECCCA2}" destId="{B2A64C9D-739C-420B-A15E-AADEE6C47D4D}" srcOrd="0" destOrd="0" presId="urn:microsoft.com/office/officeart/2005/8/layout/radial3"/>
+    <dgm:cxn modelId="{968CC020-EED9-464E-B6C8-C9AF53CB9ADB}" type="presOf" srcId="{C49BE5DB-07F9-45A3-BA57-C15DA25F7F45}" destId="{89708447-7FC2-4A8D-8ADD-02463DBE6A2E}" srcOrd="0" destOrd="0" presId="urn:microsoft.com/office/officeart/2005/8/layout/radial3"/>
     <dgm:cxn modelId="{29A73E57-C84E-4019-9D80-A8CB2A82E9CD}" srcId="{C49BE5DB-07F9-45A3-BA57-C15DA25F7F45}" destId="{46D3D9BA-A5B6-44EE-8ADD-A6CE56DE9AE9}" srcOrd="0" destOrd="0" parTransId="{81D54686-923D-4B8B-AA7E-3C3FCF10F035}" sibTransId="{4B9E897A-6E28-4447-B1C7-CE02E4FED52D}"/>
     <dgm:cxn modelId="{9D7F7CA9-049C-43D0-AB2D-4820259468FF}" srcId="{46D3D9BA-A5B6-44EE-8ADD-A6CE56DE9AE9}" destId="{8BD561DC-1BA9-4B98-8898-957F7AECCCA2}" srcOrd="2" destOrd="0" parTransId="{BD76251C-887B-453C-B90D-CB31BCC68262}" sibTransId="{9AD27677-E830-4F63-ACBD-F5CF96370E1D}"/>
     <dgm:cxn modelId="{85B9A3CA-6342-4399-9B66-3296F5D4301B}" srcId="{46D3D9BA-A5B6-44EE-8ADD-A6CE56DE9AE9}" destId="{3FF746A6-D981-4572-8F0F-3A9A436A4B94}" srcOrd="0" destOrd="0" parTransId="{0945E7BD-7094-4858-A721-CC4640BA5A57}" sibTransId="{A9ADC761-1A91-4FC7-BCDE-CACB4183F0E1}"/>
-    <dgm:cxn modelId="{66D49AF9-CD73-44FB-A286-7EC83AE2E90D}" type="presOf" srcId="{C49BE5DB-07F9-45A3-BA57-C15DA25F7F45}" destId="{89708447-7FC2-4A8D-8ADD-02463DBE6A2E}" srcOrd="0" destOrd="0" presId="urn:microsoft.com/office/officeart/2005/8/layout/radial3"/>
-    <dgm:cxn modelId="{6B30E39C-3597-4AC1-8A77-8ED9ED8B3A7D}" type="presOf" srcId="{46D3D9BA-A5B6-44EE-8ADD-A6CE56DE9AE9}" destId="{82BAC38A-B10F-49C3-8962-AEC952104616}" srcOrd="0" destOrd="0" presId="urn:microsoft.com/office/officeart/2005/8/layout/radial3"/>
-    <dgm:cxn modelId="{EB062E6C-7452-4AA0-A27A-CD1700F38F10}" type="presOf" srcId="{3FF746A6-D981-4572-8F0F-3A9A436A4B94}" destId="{4BC71F48-0568-434C-AC1A-ED290022B49A}" srcOrd="0" destOrd="0" presId="urn:microsoft.com/office/officeart/2005/8/layout/radial3"/>
-    <dgm:cxn modelId="{2934F385-B240-4AA7-BC54-E32FB35CD44D}" type="presOf" srcId="{CEEF09E8-CEB1-4AEB-8A66-2068F98C570D}" destId="{334E0CBB-C7E5-4E1E-9167-07B9B4DB9A4E}" srcOrd="0" destOrd="0" presId="urn:microsoft.com/office/officeart/2005/8/layout/radial3"/>
-    <dgm:cxn modelId="{AAF9B9FE-8B33-43B6-B9C5-A69F2088A2D1}" type="presParOf" srcId="{89708447-7FC2-4A8D-8ADD-02463DBE6A2E}" destId="{5ED3E13E-474C-4311-A47B-3652553499F7}" srcOrd="0" destOrd="0" presId="urn:microsoft.com/office/officeart/2005/8/layout/radial3"/>
-    <dgm:cxn modelId="{86F0A721-B969-48A2-BECD-C1F10D08E9A6}" type="presParOf" srcId="{5ED3E13E-474C-4311-A47B-3652553499F7}" destId="{82BAC38A-B10F-49C3-8962-AEC952104616}" srcOrd="0" destOrd="0" presId="urn:microsoft.com/office/officeart/2005/8/layout/radial3"/>
-    <dgm:cxn modelId="{64AFEADB-F9E7-42CD-811A-A97CB456C5B3}" type="presParOf" srcId="{5ED3E13E-474C-4311-A47B-3652553499F7}" destId="{4BC71F48-0568-434C-AC1A-ED290022B49A}" srcOrd="1" destOrd="0" presId="urn:microsoft.com/office/officeart/2005/8/layout/radial3"/>
-    <dgm:cxn modelId="{4FB20C73-932D-4272-A803-720C003F7CFE}" type="presParOf" srcId="{5ED3E13E-474C-4311-A47B-3652553499F7}" destId="{495CAAE2-5E98-43B6-9892-8B6F1B9F881F}" srcOrd="2" destOrd="0" presId="urn:microsoft.com/office/officeart/2005/8/layout/radial3"/>
-    <dgm:cxn modelId="{6B01C838-50EB-482D-892F-00D3401CABED}" type="presParOf" srcId="{5ED3E13E-474C-4311-A47B-3652553499F7}" destId="{B2A64C9D-739C-420B-A15E-AADEE6C47D4D}" srcOrd="3" destOrd="0" presId="urn:microsoft.com/office/officeart/2005/8/layout/radial3"/>
-    <dgm:cxn modelId="{C9F189DC-3443-4F6C-951E-9D41ACDB49EE}" type="presParOf" srcId="{5ED3E13E-474C-4311-A47B-3652553499F7}" destId="{334E0CBB-C7E5-4E1E-9167-07B9B4DB9A4E}" srcOrd="4" destOrd="0" presId="urn:microsoft.com/office/officeart/2005/8/layout/radial3"/>
+    <dgm:cxn modelId="{A04AFDFA-F4EE-4517-A25A-1099215691F1}" type="presOf" srcId="{CEEF09E8-CEB1-4AEB-8A66-2068F98C570D}" destId="{334E0CBB-C7E5-4E1E-9167-07B9B4DB9A4E}" srcOrd="0" destOrd="0" presId="urn:microsoft.com/office/officeart/2005/8/layout/radial3"/>
+    <dgm:cxn modelId="{0E55FF41-405C-4BE7-AB97-EDC19208BF1F}" type="presOf" srcId="{3FF746A6-D981-4572-8F0F-3A9A436A4B94}" destId="{4BC71F48-0568-434C-AC1A-ED290022B49A}" srcOrd="0" destOrd="0" presId="urn:microsoft.com/office/officeart/2005/8/layout/radial3"/>
+    <dgm:cxn modelId="{1C61AB10-D9FD-45A7-BBD9-D6572999E415}" type="presOf" srcId="{46D3D9BA-A5B6-44EE-8ADD-A6CE56DE9AE9}" destId="{82BAC38A-B10F-49C3-8962-AEC952104616}" srcOrd="0" destOrd="0" presId="urn:microsoft.com/office/officeart/2005/8/layout/radial3"/>
+    <dgm:cxn modelId="{FC6114C5-DD68-49BD-98CF-0462A89393EC}" type="presOf" srcId="{8BD561DC-1BA9-4B98-8898-957F7AECCCA2}" destId="{B2A64C9D-739C-420B-A15E-AADEE6C47D4D}" srcOrd="0" destOrd="0" presId="urn:microsoft.com/office/officeart/2005/8/layout/radial3"/>
+    <dgm:cxn modelId="{5F50A892-CA1A-4BE2-9DCA-03957F2870F1}" type="presParOf" srcId="{89708447-7FC2-4A8D-8ADD-02463DBE6A2E}" destId="{5ED3E13E-474C-4311-A47B-3652553499F7}" srcOrd="0" destOrd="0" presId="urn:microsoft.com/office/officeart/2005/8/layout/radial3"/>
+    <dgm:cxn modelId="{C1573DDD-29AA-4B68-AD4B-03FF614CD6AE}" type="presParOf" srcId="{5ED3E13E-474C-4311-A47B-3652553499F7}" destId="{82BAC38A-B10F-49C3-8962-AEC952104616}" srcOrd="0" destOrd="0" presId="urn:microsoft.com/office/officeart/2005/8/layout/radial3"/>
+    <dgm:cxn modelId="{0D867B56-4ECE-48D7-8F14-1FF22B743106}" type="presParOf" srcId="{5ED3E13E-474C-4311-A47B-3652553499F7}" destId="{4BC71F48-0568-434C-AC1A-ED290022B49A}" srcOrd="1" destOrd="0" presId="urn:microsoft.com/office/officeart/2005/8/layout/radial3"/>
+    <dgm:cxn modelId="{0829A2F5-B81C-4CFD-AF53-7B7D61C4EB7F}" type="presParOf" srcId="{5ED3E13E-474C-4311-A47B-3652553499F7}" destId="{495CAAE2-5E98-43B6-9892-8B6F1B9F881F}" srcOrd="2" destOrd="0" presId="urn:microsoft.com/office/officeart/2005/8/layout/radial3"/>
+    <dgm:cxn modelId="{DB8C9960-0451-4057-AC3E-DB541450F001}" type="presParOf" srcId="{5ED3E13E-474C-4311-A47B-3652553499F7}" destId="{B2A64C9D-739C-420B-A15E-AADEE6C47D4D}" srcOrd="3" destOrd="0" presId="urn:microsoft.com/office/officeart/2005/8/layout/radial3"/>
+    <dgm:cxn modelId="{D0100BDE-0471-44E1-8FBD-BF2CFFD319CD}" type="presParOf" srcId="{5ED3E13E-474C-4311-A47B-3652553499F7}" destId="{334E0CBB-C7E5-4E1E-9167-07B9B4DB9A4E}" srcOrd="4" destOrd="0" presId="urn:microsoft.com/office/officeart/2005/8/layout/radial3"/>
   </dgm:cxnLst>
   <dgm:bg/>
   <dgm:whole/>
@@ -16507,7 +15483,7 @@
 </file>
 
 <file path=customXml/itemProps1.xml><?xml version="1.0" encoding="utf-8"?>
-<ds:datastoreItem xmlns:ds="http://schemas.openxmlformats.org/officeDocument/2006/customXml" ds:itemID="{C9607A21-9572-4861-B2B8-773B08C0D748}">
+<ds:datastoreItem xmlns:ds="http://schemas.openxmlformats.org/officeDocument/2006/customXml" ds:itemID="{6DC0B975-8FF5-4070-8A5D-9F0468A0F7D4}">
   <ds:schemaRefs>
     <ds:schemaRef ds:uri="http://schemas.openxmlformats.org/officeDocument/2006/bibliography"/>
   </ds:schemaRefs>

</xml_diff>